<commit_message>
Practica 1 PDS casi 99% terminada
</commit_message>
<xml_diff>
--- a/TERCERO/ProcesamientoDigitalSeñales/Practica1/PDS_P1_2022_JaimeArana_GuillermoFernandez.docx
+++ b/TERCERO/ProcesamientoDigitalSeñales/Practica1/PDS_P1_2022_JaimeArana_GuillermoFernandez.docx
@@ -116,21 +116,7 @@
                 <w:i/>
                 <w:iCs/>
               </w:rPr>
-              <w:t>(Nombre</w:t>
-            </w:r>
-            <w:r>
-              <w:rPr>
-                <w:i/>
-                <w:iCs/>
-              </w:rPr>
-              <w:t xml:space="preserve"> Completo</w:t>
-            </w:r>
-            <w:r>
-              <w:rPr>
-                <w:i/>
-                <w:iCs/>
-              </w:rPr>
-              <w:t xml:space="preserve"> y apellidos)</w:t>
+              <w:t>Jaime Arana Cardelús</w:t>
             </w:r>
           </w:p>
         </w:tc>
@@ -178,21 +164,14 @@
                 <w:i/>
                 <w:iCs/>
               </w:rPr>
-              <w:t>(Nombre</w:t>
-            </w:r>
-            <w:r>
-              <w:rPr>
-                <w:i/>
-                <w:iCs/>
-              </w:rPr>
-              <w:t xml:space="preserve"> Completo</w:t>
-            </w:r>
-            <w:r>
-              <w:rPr>
-                <w:i/>
-                <w:iCs/>
-              </w:rPr>
-              <w:t xml:space="preserve"> y apellidos)</w:t>
+              <w:t>Guillermo Fernández</w:t>
+            </w:r>
+            <w:r>
+              <w:rPr>
+                <w:i/>
+                <w:iCs/>
+              </w:rPr>
+              <w:t xml:space="preserve"> Pérez</w:t>
             </w:r>
           </w:p>
         </w:tc>
@@ -244,25 +223,7 @@
           </w:tcPr>
           <w:p>
             <w:r>
-              <w:rPr>
-                <w:i/>
-                <w:iCs/>
-              </w:rPr>
-              <w:t>(</w:t>
-            </w:r>
-            <w:r>
-              <w:rPr>
-                <w:i/>
-                <w:iCs/>
-              </w:rPr>
-              <w:t>Identificador del grupo de laboratorio</w:t>
-            </w:r>
-            <w:r>
-              <w:rPr>
-                <w:i/>
-                <w:iCs/>
-              </w:rPr>
-              <w:t>)</w:t>
+              <w:t>3A_LE2_06</w:t>
             </w:r>
           </w:p>
         </w:tc>
@@ -450,33 +411,192 @@
               <w:rPr>
                 <w:i/>
                 <w:iCs/>
-              </w:rPr>
-            </w:pPr>
-            <w:r>
-              <w:rPr>
-                <w:i/>
-                <w:iCs/>
-              </w:rPr>
-              <w:t>(responda en este recuadro, use todo el espacio qu</w:t>
-            </w:r>
-            <w:r>
-              <w:rPr>
-                <w:i/>
-                <w:iCs/>
-              </w:rPr>
-              <w:t>e necesite)</w:t>
-            </w:r>
-          </w:p>
-          <w:p>
-            <w:pPr>
-              <w:pStyle w:val="Prrafodelista"/>
-              <w:ind w:left="0"/>
-            </w:pPr>
-          </w:p>
-          <w:p>
-            <w:pPr>
-              <w:pStyle w:val="Prrafodelista"/>
-              <w:ind w:left="0"/>
+                <w:u w:val="single"/>
+              </w:rPr>
+            </w:pPr>
+            <w:r>
+              <w:rPr>
+                <w:i/>
+                <w:iCs/>
+              </w:rPr>
+              <w:t xml:space="preserve">Para calcular la frecuencia de muestreo hemos cargado la señal y luego restado dos valores </w:t>
+            </w:r>
+            <w:r>
+              <w:rPr>
+                <w:i/>
+                <w:iCs/>
+              </w:rPr>
+              <w:t xml:space="preserve">consecutivos </w:t>
+            </w:r>
+            <w:r>
+              <w:rPr>
+                <w:i/>
+                <w:iCs/>
+              </w:rPr>
+              <w:t>del vector de tiempo</w:t>
+            </w:r>
+            <w:r>
+              <w:rPr>
+                <w:i/>
+                <w:iCs/>
+              </w:rPr>
+              <w:t>s</w:t>
+            </w:r>
+            <w:r>
+              <w:rPr>
+                <w:i/>
+                <w:iCs/>
+              </w:rPr>
+              <w:t xml:space="preserve"> proporcionado al cargar la señal. Si hacemos el inverso del periodo calculado</w:t>
+            </w:r>
+            <w:r>
+              <w:rPr>
+                <w:i/>
+                <w:iCs/>
+              </w:rPr>
+              <w:t xml:space="preserve">, </w:t>
+            </w:r>
+            <w:r>
+              <w:rPr>
+                <w:i/>
+                <w:iCs/>
+              </w:rPr>
+              <w:t xml:space="preserve">obtenemos una </w:t>
+            </w:r>
+            <w:r>
+              <w:rPr>
+                <w:i/>
+                <w:iCs/>
+                <w:u w:val="single"/>
+              </w:rPr>
+              <w:t>frecuencia de muestreo de 16</w:t>
+            </w:r>
+            <w:r>
+              <w:rPr>
+                <w:i/>
+                <w:iCs/>
+                <w:u w:val="single"/>
+              </w:rPr>
+              <w:t>0</w:t>
+            </w:r>
+            <w:r>
+              <w:rPr>
+                <w:i/>
+                <w:iCs/>
+                <w:u w:val="single"/>
+              </w:rPr>
+              <w:t xml:space="preserve"> </w:t>
+            </w:r>
+            <w:r>
+              <w:rPr>
+                <w:i/>
+                <w:iCs/>
+                <w:u w:val="single"/>
+              </w:rPr>
+              <w:t>kHz</w:t>
+            </w:r>
+            <w:r>
+              <w:rPr>
+                <w:i/>
+                <w:iCs/>
+              </w:rPr>
+              <w:t xml:space="preserve"> y</w:t>
+            </w:r>
+            <w:r>
+              <w:rPr>
+                <w:i/>
+                <w:iCs/>
+              </w:rPr>
+              <w:t xml:space="preserve">, </w:t>
+            </w:r>
+            <w:r>
+              <w:rPr>
+                <w:i/>
+                <w:iCs/>
+              </w:rPr>
+              <w:t xml:space="preserve">por lo tanto, un </w:t>
+            </w:r>
+            <w:r>
+              <w:rPr>
+                <w:i/>
+                <w:iCs/>
+                <w:u w:val="single"/>
+              </w:rPr>
+              <w:t>periodo de muestreo de 6.25 us.</w:t>
+            </w:r>
+          </w:p>
+          <w:p>
+            <w:pPr>
+              <w:pStyle w:val="Prrafodelista"/>
+              <w:ind w:left="0"/>
+              <w:jc w:val="center"/>
+              <w:rPr>
+                <w:i/>
+                <w:iCs/>
+                <w:u w:val="single"/>
+              </w:rPr>
+            </w:pPr>
+          </w:p>
+          <w:p>
+            <w:pPr>
+              <w:pStyle w:val="Prrafodelista"/>
+              <w:ind w:left="0"/>
+              <w:jc w:val="center"/>
+              <w:rPr>
+                <w:i/>
+                <w:iCs/>
+                <w:sz w:val="28"/>
+                <w:szCs w:val="28"/>
+                <w:vertAlign w:val="subscript"/>
+              </w:rPr>
+            </w:pPr>
+            <w:r>
+              <w:rPr>
+                <w:i/>
+                <w:iCs/>
+                <w:sz w:val="28"/>
+                <w:szCs w:val="28"/>
+              </w:rPr>
+              <w:t>f</w:t>
+            </w:r>
+            <w:r>
+              <w:rPr>
+                <w:i/>
+                <w:iCs/>
+                <w:sz w:val="28"/>
+                <w:szCs w:val="28"/>
+                <w:vertAlign w:val="subscript"/>
+              </w:rPr>
+              <w:t>s</w:t>
+            </w:r>
+            <w:r>
+              <w:rPr>
+                <w:i/>
+                <w:iCs/>
+                <w:sz w:val="28"/>
+                <w:szCs w:val="28"/>
+              </w:rPr>
+              <w:t xml:space="preserve"> = 1 / T</w:t>
+            </w:r>
+            <w:r>
+              <w:rPr>
+                <w:i/>
+                <w:iCs/>
+                <w:sz w:val="28"/>
+                <w:szCs w:val="28"/>
+                <w:vertAlign w:val="subscript"/>
+              </w:rPr>
+              <w:t>s</w:t>
+            </w:r>
+          </w:p>
+          <w:p>
+            <w:pPr>
+              <w:pStyle w:val="Prrafodelista"/>
+              <w:ind w:left="0"/>
+              <w:rPr>
+                <w:i/>
+                <w:iCs/>
+              </w:rPr>
             </w:pPr>
           </w:p>
         </w:tc>
@@ -576,19 +696,269 @@
                 <w:i/>
                 <w:iCs/>
               </w:rPr>
-              <w:t>(responda en este recuadro, use todo el espacio que necesite)</w:t>
-            </w:r>
-          </w:p>
-          <w:p>
-            <w:pPr>
-              <w:pStyle w:val="Prrafodelista"/>
-              <w:ind w:left="0"/>
-            </w:pPr>
-          </w:p>
-          <w:p>
-            <w:pPr>
-              <w:pStyle w:val="Prrafodelista"/>
-              <w:ind w:left="0"/>
+              <w:t xml:space="preserve">Hemos representado el espectro de la señal para ver el BW de la señal y así poder determinar a qué frecuencia </w:t>
+            </w:r>
+            <w:r>
+              <w:rPr>
+                <w:i/>
+                <w:iCs/>
+              </w:rPr>
+              <w:t xml:space="preserve">mínima </w:t>
+            </w:r>
+            <w:r>
+              <w:rPr>
+                <w:i/>
+                <w:iCs/>
+              </w:rPr>
+              <w:t>se puede muestrear</w:t>
+            </w:r>
+            <w:r>
+              <w:rPr>
+                <w:i/>
+                <w:iCs/>
+              </w:rPr>
+              <w:t xml:space="preserve"> sin que se produzca pérdida de información por solapamiento espectral</w:t>
+            </w:r>
+            <w:r>
+              <w:rPr>
+                <w:i/>
+                <w:iCs/>
+              </w:rPr>
+              <w:t xml:space="preserve"> (aliasing).</w:t>
+            </w:r>
+          </w:p>
+          <w:p>
+            <w:pPr>
+              <w:pStyle w:val="Prrafodelista"/>
+              <w:ind w:left="0"/>
+              <w:jc w:val="center"/>
+              <w:rPr>
+                <w:i/>
+                <w:iCs/>
+              </w:rPr>
+            </w:pPr>
+            <w:r>
+              <w:rPr>
+                <w:i/>
+                <w:iCs/>
+                <w:noProof/>
+              </w:rPr>
+              <w:drawing>
+                <wp:inline distT="0" distB="0" distL="0" distR="0" wp14:anchorId="5CF738C1" wp14:editId="6714E6FB">
+                  <wp:extent cx="4446632" cy="2321781"/>
+                  <wp:effectExtent l="0" t="0" r="0" b="0"/>
+                  <wp:docPr id="1" name="Imagen 1"/>
+                  <wp:cNvGraphicFramePr>
+                    <a:graphicFrameLocks xmlns:a="http://schemas.openxmlformats.org/drawingml/2006/main" noChangeAspect="1"/>
+                  </wp:cNvGraphicFramePr>
+                  <a:graphic xmlns:a="http://schemas.openxmlformats.org/drawingml/2006/main">
+                    <a:graphicData uri="http://schemas.openxmlformats.org/drawingml/2006/picture">
+                      <pic:pic xmlns:pic="http://schemas.openxmlformats.org/drawingml/2006/picture">
+                        <pic:nvPicPr>
+                          <pic:cNvPr id="0" name="Picture 1"/>
+                          <pic:cNvPicPr>
+                            <a:picLocks noChangeAspect="1" noChangeArrowheads="1"/>
+                          </pic:cNvPicPr>
+                        </pic:nvPicPr>
+                        <pic:blipFill>
+                          <a:blip r:embed="rId10" cstate="print">
+                            <a:extLst>
+                              <a:ext uri="{28A0092B-C50C-407E-A947-70E740481C1C}">
+                                <a14:useLocalDpi xmlns:a14="http://schemas.microsoft.com/office/drawing/2010/main" val="0"/>
+                              </a:ext>
+                            </a:extLst>
+                          </a:blip>
+                          <a:srcRect/>
+                          <a:stretch>
+                            <a:fillRect/>
+                          </a:stretch>
+                        </pic:blipFill>
+                        <pic:spPr bwMode="auto">
+                          <a:xfrm>
+                            <a:off x="0" y="0"/>
+                            <a:ext cx="4453734" cy="2325489"/>
+                          </a:xfrm>
+                          <a:prstGeom prst="rect">
+                            <a:avLst/>
+                          </a:prstGeom>
+                          <a:noFill/>
+                          <a:ln>
+                            <a:noFill/>
+                          </a:ln>
+                        </pic:spPr>
+                      </pic:pic>
+                    </a:graphicData>
+                  </a:graphic>
+                </wp:inline>
+              </w:drawing>
+            </w:r>
+          </w:p>
+          <w:p>
+            <w:pPr>
+              <w:pStyle w:val="Prrafodelista"/>
+              <w:ind w:left="0"/>
+              <w:jc w:val="left"/>
+              <w:rPr>
+                <w:i/>
+                <w:iCs/>
+              </w:rPr>
+            </w:pPr>
+            <w:r>
+              <w:rPr>
+                <w:i/>
+                <w:iCs/>
+              </w:rPr>
+              <w:t xml:space="preserve">En la gráfica se puede ver que la señal tiene un </w:t>
+            </w:r>
+            <w:r>
+              <w:rPr>
+                <w:i/>
+                <w:iCs/>
+                <w:u w:val="single"/>
+              </w:rPr>
+              <w:t>BW = 23.5 kHz</w:t>
+            </w:r>
+            <w:r>
+              <w:rPr>
+                <w:i/>
+                <w:iCs/>
+                <w:u w:val="single"/>
+              </w:rPr>
+              <w:t>.</w:t>
+            </w:r>
+            <w:r>
+              <w:rPr>
+                <w:i/>
+                <w:iCs/>
+              </w:rPr>
+              <w:t xml:space="preserve"> </w:t>
+            </w:r>
+          </w:p>
+          <w:p>
+            <w:pPr>
+              <w:pStyle w:val="Prrafodelista"/>
+              <w:ind w:left="0"/>
+              <w:jc w:val="left"/>
+              <w:rPr>
+                <w:i/>
+                <w:iCs/>
+              </w:rPr>
+            </w:pPr>
+          </w:p>
+          <w:p>
+            <w:pPr>
+              <w:pStyle w:val="Prrafodelista"/>
+              <w:ind w:left="0"/>
+              <w:jc w:val="center"/>
+              <w:rPr>
+                <w:i/>
+                <w:iCs/>
+              </w:rPr>
+            </w:pPr>
+            <w:r>
+              <w:rPr>
+                <w:i/>
+                <w:iCs/>
+                <w:noProof/>
+              </w:rPr>
+              <w:drawing>
+                <wp:inline distT="0" distB="0" distL="0" distR="0" wp14:anchorId="37A03CDA" wp14:editId="646C7C52">
+                  <wp:extent cx="653491" cy="263347"/>
+                  <wp:effectExtent l="0" t="0" r="0" b="3810"/>
+                  <wp:docPr id="3" name="Imagen 3"/>
+                  <wp:cNvGraphicFramePr>
+                    <a:graphicFrameLocks xmlns:a="http://schemas.openxmlformats.org/drawingml/2006/main" noChangeAspect="1"/>
+                  </wp:cNvGraphicFramePr>
+                  <a:graphic xmlns:a="http://schemas.openxmlformats.org/drawingml/2006/main">
+                    <a:graphicData uri="http://schemas.openxmlformats.org/drawingml/2006/picture">
+                      <pic:pic xmlns:pic="http://schemas.openxmlformats.org/drawingml/2006/picture">
+                        <pic:nvPicPr>
+                          <pic:cNvPr id="1" name=""/>
+                          <pic:cNvPicPr/>
+                        </pic:nvPicPr>
+                        <pic:blipFill>
+                          <a:blip r:embed="rId11"/>
+                          <a:stretch>
+                            <a:fillRect/>
+                          </a:stretch>
+                        </pic:blipFill>
+                        <pic:spPr>
+                          <a:xfrm>
+                            <a:off x="0" y="0"/>
+                            <a:ext cx="666947" cy="268769"/>
+                          </a:xfrm>
+                          <a:prstGeom prst="rect">
+                            <a:avLst/>
+                          </a:prstGeom>
+                        </pic:spPr>
+                      </pic:pic>
+                    </a:graphicData>
+                  </a:graphic>
+                </wp:inline>
+              </w:drawing>
+            </w:r>
+          </w:p>
+          <w:p>
+            <w:pPr>
+              <w:pStyle w:val="Prrafodelista"/>
+              <w:ind w:left="0"/>
+              <w:jc w:val="center"/>
+              <w:rPr>
+                <w:i/>
+                <w:iCs/>
+              </w:rPr>
+            </w:pPr>
+          </w:p>
+          <w:p>
+            <w:pPr>
+              <w:pStyle w:val="Prrafodelista"/>
+              <w:ind w:left="0"/>
+              <w:jc w:val="left"/>
+              <w:rPr>
+                <w:i/>
+                <w:iCs/>
+                <w:u w:val="single"/>
+              </w:rPr>
+            </w:pPr>
+            <w:r>
+              <w:rPr>
+                <w:i/>
+                <w:iCs/>
+              </w:rPr>
+              <w:t xml:space="preserve">Por lo tanto, </w:t>
+            </w:r>
+            <w:r>
+              <w:rPr>
+                <w:i/>
+                <w:iCs/>
+              </w:rPr>
+              <w:t xml:space="preserve">la frecuencia mínima o la frecuencia de Nyquist será </w:t>
+            </w:r>
+            <w:r>
+              <w:rPr>
+                <w:i/>
+                <w:iCs/>
+                <w:u w:val="single"/>
+              </w:rPr>
+              <w:t>2*BW = 47 kHz</w:t>
+            </w:r>
+            <w:r>
+              <w:rPr>
+                <w:i/>
+                <w:iCs/>
+              </w:rPr>
+              <w:t>.</w:t>
+            </w:r>
+          </w:p>
+          <w:p>
+            <w:pPr>
+              <w:pStyle w:val="Prrafodelista"/>
+              <w:ind w:left="0"/>
+              <w:jc w:val="left"/>
+              <w:rPr>
+                <w:i/>
+                <w:iCs/>
+              </w:rPr>
             </w:pPr>
           </w:p>
         </w:tc>
@@ -615,21 +985,19 @@
       <w:r>
         <w:t xml:space="preserve"> la señal g(t) como resultado de muestrear la señal x(t), entre </w:t>
       </w:r>
-      <w:proofErr w:type="gramStart"/>
       <w:r>
         <w:rPr>
           <w:rFonts w:ascii="Courier New" w:hAnsi="Courier New" w:cs="Courier New"/>
           <w:sz w:val="20"/>
         </w:rPr>
-        <w:t>t(</w:t>
-      </w:r>
-      <w:proofErr w:type="gramEnd"/>
+        <w:t>t</w:t>
+      </w:r>
       <w:r>
         <w:rPr>
           <w:rFonts w:ascii="Courier New" w:hAnsi="Courier New" w:cs="Courier New"/>
           <w:sz w:val="20"/>
         </w:rPr>
-        <w:t>1)</w:t>
+        <w:t>(1)</w:t>
       </w:r>
       <w:r>
         <w:t xml:space="preserve"> y </w:t>
@@ -639,23 +1007,7 @@
           <w:rFonts w:ascii="Courier New" w:hAnsi="Courier New" w:cs="Courier New"/>
           <w:sz w:val="20"/>
         </w:rPr>
-        <w:t>t(</w:t>
-      </w:r>
-      <w:proofErr w:type="spellStart"/>
-      <w:r>
-        <w:rPr>
-          <w:rFonts w:ascii="Courier New" w:hAnsi="Courier New" w:cs="Courier New"/>
-          <w:sz w:val="20"/>
-        </w:rPr>
-        <w:t>end</w:t>
-      </w:r>
-      <w:proofErr w:type="spellEnd"/>
-      <w:r>
-        <w:rPr>
-          <w:rFonts w:ascii="Courier New" w:hAnsi="Courier New" w:cs="Courier New"/>
-          <w:sz w:val="20"/>
-        </w:rPr>
-        <w:t>)</w:t>
+        <w:t>t(end)</w:t>
       </w:r>
       <w:r>
         <w:t xml:space="preserve">, a una frecuencia </w:t>
@@ -895,14 +1247,75 @@
                 <w:i/>
                 <w:iCs/>
               </w:rPr>
-              <w:t>(responda en este recuadro, use todo el espacio que necesite)</w:t>
-            </w:r>
-          </w:p>
-          <w:p>
-            <w:pPr>
-              <w:pStyle w:val="Prrafodelista"/>
-              <w:ind w:left="0"/>
-            </w:pPr>
+              <w:t xml:space="preserve">Al cambiar la frecuencia de muestreo </w:t>
+            </w:r>
+            <w:r>
+              <w:rPr>
+                <w:i/>
+                <w:iCs/>
+              </w:rPr>
+              <w:t xml:space="preserve">para calcular las señales g(t) y h(t), </w:t>
+            </w:r>
+            <w:r>
+              <w:rPr>
+                <w:i/>
+                <w:iCs/>
+              </w:rPr>
+              <w:t xml:space="preserve">lo que obtendremos </w:t>
+            </w:r>
+            <w:r>
+              <w:rPr>
+                <w:i/>
+                <w:iCs/>
+              </w:rPr>
+              <w:t>es una señal con</w:t>
+            </w:r>
+            <w:r>
+              <w:rPr>
+                <w:i/>
+                <w:iCs/>
+              </w:rPr>
+              <w:t xml:space="preserve"> una con mayor cantidad de muestras (g(t)) y una con menor</w:t>
+            </w:r>
+            <w:r>
+              <w:rPr>
+                <w:i/>
+                <w:iCs/>
+              </w:rPr>
+              <w:t xml:space="preserve"> cantidad </w:t>
+            </w:r>
+            <w:r>
+              <w:rPr>
+                <w:i/>
+                <w:iCs/>
+              </w:rPr>
+              <w:t xml:space="preserve"> de muestras (h(t)). </w:t>
+            </w:r>
+          </w:p>
+          <w:p>
+            <w:pPr>
+              <w:pStyle w:val="Prrafodelista"/>
+              <w:ind w:left="0"/>
+              <w:rPr>
+                <w:i/>
+                <w:iCs/>
+              </w:rPr>
+            </w:pPr>
+            <w:r>
+              <w:rPr>
+                <w:i/>
+                <w:iCs/>
+              </w:rPr>
+              <w:lastRenderedPageBreak/>
+              <w:t xml:space="preserve">Esto se debe a que al aumentar o disminuir la frecuencia de muestreo se está aumentando o disminuyendo </w:t>
+            </w:r>
+            <w:r>
+              <w:rPr>
+                <w:i/>
+                <w:iCs/>
+              </w:rPr>
+              <w:t>la cantidad de muestras que se cogen cada segundo.</w:t>
+            </w:r>
           </w:p>
           <w:p>
             <w:pPr>
@@ -1270,17 +1683,218 @@
                 <w:i/>
                 <w:iCs/>
               </w:rPr>
-              <w:t>(responda en este recuadro, use todo el espacio que necesite)</w:t>
-            </w:r>
-          </w:p>
-          <w:p>
-            <w:pPr>
-              <w:pStyle w:val="Prrafodelista"/>
-              <w:ind w:left="0"/>
-              <w:rPr>
-                <w:rFonts w:eastAsiaTheme="minorEastAsia"/>
-              </w:rPr>
-            </w:pPr>
+              <w:t>En este apartado se van a mostrar los diferentes espectros de las señales x(t), g(t) y h(t) calculadas en el apartado anterior. Los espectros de las tres señales se muestran en la siguiente gráfica.</w:t>
+            </w:r>
+          </w:p>
+          <w:p>
+            <w:pPr>
+              <w:pStyle w:val="Prrafodelista"/>
+              <w:ind w:left="0"/>
+              <w:rPr>
+                <w:i/>
+                <w:iCs/>
+              </w:rPr>
+            </w:pPr>
+          </w:p>
+          <w:p>
+            <w:pPr>
+              <w:pStyle w:val="Prrafodelista"/>
+              <w:ind w:left="0"/>
+              <w:jc w:val="center"/>
+              <w:rPr>
+                <w:i/>
+                <w:iCs/>
+              </w:rPr>
+            </w:pPr>
+            <w:r>
+              <w:rPr>
+                <w:i/>
+                <w:iCs/>
+                <w:noProof/>
+              </w:rPr>
+              <w:drawing>
+                <wp:inline distT="0" distB="0" distL="0" distR="0" wp14:anchorId="07413F6D" wp14:editId="49D9805E">
+                  <wp:extent cx="4999112" cy="2606722"/>
+                  <wp:effectExtent l="0" t="0" r="0" b="0"/>
+                  <wp:docPr id="5" name="Imagen 5"/>
+                  <wp:cNvGraphicFramePr>
+                    <a:graphicFrameLocks xmlns:a="http://schemas.openxmlformats.org/drawingml/2006/main" noChangeAspect="1"/>
+                  </wp:cNvGraphicFramePr>
+                  <a:graphic xmlns:a="http://schemas.openxmlformats.org/drawingml/2006/main">
+                    <a:graphicData uri="http://schemas.openxmlformats.org/drawingml/2006/picture">
+                      <pic:pic xmlns:pic="http://schemas.openxmlformats.org/drawingml/2006/picture">
+                        <pic:nvPicPr>
+                          <pic:cNvPr id="0" name="Picture 2"/>
+                          <pic:cNvPicPr>
+                            <a:picLocks noChangeAspect="1" noChangeArrowheads="1"/>
+                          </pic:cNvPicPr>
+                        </pic:nvPicPr>
+                        <pic:blipFill>
+                          <a:blip r:embed="rId12" cstate="print">
+                            <a:extLst>
+                              <a:ext uri="{28A0092B-C50C-407E-A947-70E740481C1C}">
+                                <a14:useLocalDpi xmlns:a14="http://schemas.microsoft.com/office/drawing/2010/main" val="0"/>
+                              </a:ext>
+                            </a:extLst>
+                          </a:blip>
+                          <a:srcRect/>
+                          <a:stretch>
+                            <a:fillRect/>
+                          </a:stretch>
+                        </pic:blipFill>
+                        <pic:spPr bwMode="auto">
+                          <a:xfrm>
+                            <a:off x="0" y="0"/>
+                            <a:ext cx="5004348" cy="2609452"/>
+                          </a:xfrm>
+                          <a:prstGeom prst="rect">
+                            <a:avLst/>
+                          </a:prstGeom>
+                          <a:noFill/>
+                          <a:ln>
+                            <a:noFill/>
+                          </a:ln>
+                        </pic:spPr>
+                      </pic:pic>
+                    </a:graphicData>
+                  </a:graphic>
+                </wp:inline>
+              </w:drawing>
+            </w:r>
+          </w:p>
+          <w:p>
+            <w:pPr>
+              <w:pStyle w:val="Prrafodelista"/>
+              <w:ind w:left="0"/>
+              <w:jc w:val="center"/>
+              <w:rPr>
+                <w:i/>
+                <w:iCs/>
+                <w:sz w:val="20"/>
+                <w:szCs w:val="20"/>
+              </w:rPr>
+            </w:pPr>
+          </w:p>
+          <w:p>
+            <w:pPr>
+              <w:pStyle w:val="Prrafodelista"/>
+              <w:ind w:left="0"/>
+              <w:rPr>
+                <w:i/>
+                <w:iCs/>
+              </w:rPr>
+            </w:pPr>
+            <w:r>
+              <w:rPr>
+                <w:i/>
+                <w:iCs/>
+              </w:rPr>
+              <w:t>Como se puede apreciar en la gráfica, la señal g(t) y x(t) tienen el mismo espectro. Esto se debe a que la señal g(t) ha sido muestreada a una frecuencia mayor a la de Nyquist</w:t>
+            </w:r>
+            <w:r>
+              <w:rPr>
+                <w:i/>
+                <w:iCs/>
+              </w:rPr>
+              <w:t xml:space="preserve"> y</w:t>
+            </w:r>
+            <w:r>
+              <w:rPr>
+                <w:i/>
+                <w:iCs/>
+              </w:rPr>
+              <w:t>,</w:t>
+            </w:r>
+            <w:r>
+              <w:rPr>
+                <w:i/>
+                <w:iCs/>
+              </w:rPr>
+              <w:t xml:space="preserve"> por lo tanto, no tiene ninguna pérdida de información</w:t>
+            </w:r>
+            <w:r>
+              <w:rPr>
+                <w:i/>
+                <w:iCs/>
+              </w:rPr>
+              <w:t xml:space="preserve">. </w:t>
+            </w:r>
+          </w:p>
+          <w:p>
+            <w:pPr>
+              <w:pStyle w:val="Prrafodelista"/>
+              <w:ind w:left="0"/>
+              <w:rPr>
+                <w:i/>
+                <w:iCs/>
+              </w:rPr>
+            </w:pPr>
+          </w:p>
+          <w:p>
+            <w:pPr>
+              <w:pStyle w:val="Prrafodelista"/>
+              <w:ind w:left="0"/>
+              <w:rPr>
+                <w:i/>
+                <w:iCs/>
+              </w:rPr>
+            </w:pPr>
+            <w:r>
+              <w:rPr>
+                <w:i/>
+                <w:iCs/>
+              </w:rPr>
+              <w:t>Sin embargo, la señal h(t) ha sido muestreada a una frecuencia</w:t>
+            </w:r>
+            <w:r>
+              <w:rPr>
+                <w:i/>
+                <w:iCs/>
+              </w:rPr>
+              <w:t xml:space="preserve"> inferior a la de Nyquist y </w:t>
+            </w:r>
+            <w:r>
+              <w:rPr>
+                <w:i/>
+                <w:iCs/>
+              </w:rPr>
+              <w:t>eso significa que se va a producir pérdida de información debido al aliasing (solapamiento espectral). Es por eso que la TDF de h(t) no tiene la componente en 23.5 kHz</w:t>
+            </w:r>
+            <w:r>
+              <w:rPr>
+                <w:i/>
+                <w:iCs/>
+              </w:rPr>
+              <w:t xml:space="preserve">, </w:t>
+            </w:r>
+            <w:r>
+              <w:rPr>
+                <w:i/>
+                <w:iCs/>
+              </w:rPr>
+              <w:t>pero s</w:t>
+            </w:r>
+            <w:r>
+              <w:rPr>
+                <w:i/>
+                <w:iCs/>
+              </w:rPr>
+              <w:t>í</w:t>
+            </w:r>
+            <w:r>
+              <w:rPr>
+                <w:i/>
+                <w:iCs/>
+              </w:rPr>
+              <w:t xml:space="preserve"> que </w:t>
+            </w:r>
+            <w:r>
+              <w:rPr>
+                <w:i/>
+                <w:iCs/>
+              </w:rPr>
+              <w:t>crea una componente en 7.8 kHz que el espectro de la señal original x(t) no tiene.</w:t>
+            </w:r>
           </w:p>
           <w:p>
             <w:pPr>
@@ -1377,24 +1991,113 @@
             <w:pPr>
               <w:pStyle w:val="Prrafodelista"/>
               <w:ind w:left="0"/>
-              <w:rPr>
-                <w:i/>
-                <w:iCs/>
-              </w:rPr>
-            </w:pPr>
-            <w:r>
-              <w:rPr>
-                <w:i/>
-                <w:iCs/>
-              </w:rPr>
-              <w:t>(responda en este recuadro, use todo el espacio que necesite)</w:t>
-            </w:r>
-          </w:p>
-          <w:p>
-            <w:pPr>
-              <w:pStyle w:val="Prrafodelista"/>
-              <w:ind w:left="0"/>
-            </w:pPr>
+              <w:jc w:val="left"/>
+              <w:rPr>
+                <w:i/>
+                <w:iCs/>
+                <w:noProof/>
+              </w:rPr>
+            </w:pPr>
+            <w:r>
+              <w:rPr>
+                <w:i/>
+                <w:iCs/>
+                <w:noProof/>
+              </w:rPr>
+              <w:t>En este apartado se van a analizar las diferencias entre las tres señales x(t), h(t) y g(t) en el dominio temporal. Se van a comparar las tres señales en una misma gráfica y de esa forma poder ver las diferencias entre las tres.</w:t>
+            </w:r>
+          </w:p>
+          <w:p>
+            <w:pPr>
+              <w:pStyle w:val="Prrafodelista"/>
+              <w:ind w:left="0"/>
+            </w:pPr>
+          </w:p>
+          <w:p>
+            <w:pPr>
+              <w:pStyle w:val="Prrafodelista"/>
+              <w:ind w:left="0"/>
+              <w:jc w:val="center"/>
+            </w:pPr>
+            <w:r>
+              <w:rPr>
+                <w:noProof/>
+              </w:rPr>
+              <w:lastRenderedPageBreak/>
+              <w:drawing>
+                <wp:inline distT="0" distB="0" distL="0" distR="0" wp14:anchorId="7D211C70" wp14:editId="1E985ABC">
+                  <wp:extent cx="4940300" cy="2577801"/>
+                  <wp:effectExtent l="0" t="0" r="0" b="0"/>
+                  <wp:docPr id="6" name="Imagen 6"/>
+                  <wp:cNvGraphicFramePr>
+                    <a:graphicFrameLocks xmlns:a="http://schemas.openxmlformats.org/drawingml/2006/main" noChangeAspect="1"/>
+                  </wp:cNvGraphicFramePr>
+                  <a:graphic xmlns:a="http://schemas.openxmlformats.org/drawingml/2006/main">
+                    <a:graphicData uri="http://schemas.openxmlformats.org/drawingml/2006/picture">
+                      <pic:pic xmlns:pic="http://schemas.openxmlformats.org/drawingml/2006/picture">
+                        <pic:nvPicPr>
+                          <pic:cNvPr id="0" name="Picture 3"/>
+                          <pic:cNvPicPr>
+                            <a:picLocks noChangeAspect="1" noChangeArrowheads="1"/>
+                          </pic:cNvPicPr>
+                        </pic:nvPicPr>
+                        <pic:blipFill>
+                          <a:blip r:embed="rId13" cstate="print">
+                            <a:extLst>
+                              <a:ext uri="{28A0092B-C50C-407E-A947-70E740481C1C}">
+                                <a14:useLocalDpi xmlns:a14="http://schemas.microsoft.com/office/drawing/2010/main" val="0"/>
+                              </a:ext>
+                            </a:extLst>
+                          </a:blip>
+                          <a:srcRect/>
+                          <a:stretch>
+                            <a:fillRect/>
+                          </a:stretch>
+                        </pic:blipFill>
+                        <pic:spPr bwMode="auto">
+                          <a:xfrm>
+                            <a:off x="0" y="0"/>
+                            <a:ext cx="4957305" cy="2586674"/>
+                          </a:xfrm>
+                          <a:prstGeom prst="rect">
+                            <a:avLst/>
+                          </a:prstGeom>
+                          <a:noFill/>
+                          <a:ln>
+                            <a:noFill/>
+                          </a:ln>
+                        </pic:spPr>
+                      </pic:pic>
+                    </a:graphicData>
+                  </a:graphic>
+                </wp:inline>
+              </w:drawing>
+            </w:r>
+          </w:p>
+          <w:p>
+            <w:pPr>
+              <w:pStyle w:val="Prrafodelista"/>
+              <w:ind w:left="0"/>
+              <w:jc w:val="left"/>
+              <w:rPr>
+                <w:i/>
+                <w:iCs/>
+              </w:rPr>
+            </w:pPr>
+            <w:r>
+              <w:rPr>
+                <w:i/>
+                <w:iCs/>
+              </w:rPr>
+              <w:t xml:space="preserve">La señal h(t) al estar muestreada con una frecuencia de muestreo, en valor menor, a la de x(t), tiene un periodo de muestreo menor. </w:t>
+            </w:r>
+            <w:r>
+              <w:rPr>
+                <w:i/>
+                <w:iCs/>
+              </w:rPr>
+              <w:t>Al haber pérdida de información por el muestreo con una frecuencia de muestreo inferior a la de Nyquist, la señal tiene en un mismo intervalo temporal menos muestras que la x(t).</w:t>
+            </w:r>
           </w:p>
           <w:p>
             <w:pPr>
@@ -1732,22 +2435,151 @@
               <w:ind w:left="0"/>
               <w:rPr>
                 <w:i/>
-                <w:iCs/>
-              </w:rPr>
-            </w:pPr>
-            <w:r>
-              <w:rPr>
-                <w:i/>
-                <w:iCs/>
-              </w:rPr>
-              <w:t>(responda en este recuadro, use todo el espacio que necesite)</w:t>
-            </w:r>
-          </w:p>
-          <w:p>
-            <w:pPr>
-              <w:pStyle w:val="Prrafodelista"/>
-              <w:ind w:left="0"/>
-            </w:pPr>
+              </w:rPr>
+            </w:pPr>
+            <w:r>
+              <w:rPr>
+                <w:i/>
+              </w:rPr>
+              <w:t>Los extremos de la cuantificación son [-2</w:t>
+            </w:r>
+            <w:r>
+              <w:rPr>
+                <w:i/>
+                <w:vertAlign w:val="superscript"/>
+              </w:rPr>
+              <w:t>B-1</w:t>
+            </w:r>
+            <w:r>
+              <w:rPr>
+                <w:i/>
+              </w:rPr>
+              <w:t>, -2</w:t>
+            </w:r>
+            <w:r>
+              <w:rPr>
+                <w:i/>
+                <w:vertAlign w:val="superscript"/>
+              </w:rPr>
+              <w:t xml:space="preserve">B-1 </w:t>
+            </w:r>
+            <w:r>
+              <w:rPr>
+                <w:i/>
+              </w:rPr>
+              <w:t>- 1], por lo tanto los valores máximos y mínimos son:</w:t>
+            </w:r>
+          </w:p>
+          <w:p>
+            <w:pPr>
+              <w:pStyle w:val="Prrafodelista"/>
+              <w:ind w:left="0"/>
+              <w:rPr>
+                <w:i/>
+                <w:iCs/>
+              </w:rPr>
+            </w:pPr>
+          </w:p>
+          <w:p>
+            <w:pPr>
+              <w:pStyle w:val="Prrafodelista"/>
+              <w:ind w:left="0"/>
+              <w:jc w:val="center"/>
+            </w:pPr>
+            <w:r>
+              <w:rPr>
+                <w:noProof/>
+              </w:rPr>
+              <w:drawing>
+                <wp:inline distT="0" distB="0" distL="0" distR="0" wp14:anchorId="31EE757F" wp14:editId="23A3F14E">
+                  <wp:extent cx="2501900" cy="478800"/>
+                  <wp:effectExtent l="0" t="0" r="0" b="0"/>
+                  <wp:docPr id="2" name="Imagen 2"/>
+                  <wp:cNvGraphicFramePr>
+                    <a:graphicFrameLocks xmlns:a="http://schemas.openxmlformats.org/drawingml/2006/main" noChangeAspect="1"/>
+                  </wp:cNvGraphicFramePr>
+                  <a:graphic xmlns:a="http://schemas.openxmlformats.org/drawingml/2006/main">
+                    <a:graphicData uri="http://schemas.openxmlformats.org/drawingml/2006/picture">
+                      <pic:pic xmlns:pic="http://schemas.openxmlformats.org/drawingml/2006/picture">
+                        <pic:nvPicPr>
+                          <pic:cNvPr id="1" name=""/>
+                          <pic:cNvPicPr/>
+                        </pic:nvPicPr>
+                        <pic:blipFill>
+                          <a:blip r:embed="rId14"/>
+                          <a:stretch>
+                            <a:fillRect/>
+                          </a:stretch>
+                        </pic:blipFill>
+                        <pic:spPr>
+                          <a:xfrm>
+                            <a:off x="0" y="0"/>
+                            <a:ext cx="2565316" cy="490936"/>
+                          </a:xfrm>
+                          <a:prstGeom prst="rect">
+                            <a:avLst/>
+                          </a:prstGeom>
+                        </pic:spPr>
+                      </pic:pic>
+                    </a:graphicData>
+                  </a:graphic>
+                </wp:inline>
+              </w:drawing>
+            </w:r>
+          </w:p>
+          <w:p>
+            <w:pPr>
+              <w:pStyle w:val="Prrafodelista"/>
+              <w:ind w:left="0"/>
+              <w:jc w:val="center"/>
+            </w:pPr>
+          </w:p>
+          <w:p>
+            <w:pPr>
+              <w:pStyle w:val="Prrafodelista"/>
+              <w:ind w:left="0"/>
+              <w:jc w:val="center"/>
+            </w:pPr>
+            <w:r>
+              <w:rPr>
+                <w:noProof/>
+              </w:rPr>
+              <w:drawing>
+                <wp:inline distT="0" distB="0" distL="0" distR="0" wp14:anchorId="5EBF61F0" wp14:editId="59624B50">
+                  <wp:extent cx="2368550" cy="492835"/>
+                  <wp:effectExtent l="0" t="0" r="0" b="2540"/>
+                  <wp:docPr id="4" name="Imagen 4"/>
+                  <wp:cNvGraphicFramePr>
+                    <a:graphicFrameLocks xmlns:a="http://schemas.openxmlformats.org/drawingml/2006/main" noChangeAspect="1"/>
+                  </wp:cNvGraphicFramePr>
+                  <a:graphic xmlns:a="http://schemas.openxmlformats.org/drawingml/2006/main">
+                    <a:graphicData uri="http://schemas.openxmlformats.org/drawingml/2006/picture">
+                      <pic:pic xmlns:pic="http://schemas.openxmlformats.org/drawingml/2006/picture">
+                        <pic:nvPicPr>
+                          <pic:cNvPr id="1" name=""/>
+                          <pic:cNvPicPr/>
+                        </pic:nvPicPr>
+                        <pic:blipFill>
+                          <a:blip r:embed="rId15"/>
+                          <a:stretch>
+                            <a:fillRect/>
+                          </a:stretch>
+                        </pic:blipFill>
+                        <pic:spPr>
+                          <a:xfrm>
+                            <a:off x="0" y="0"/>
+                            <a:ext cx="2477864" cy="515580"/>
+                          </a:xfrm>
+                          <a:prstGeom prst="rect">
+                            <a:avLst/>
+                          </a:prstGeom>
+                        </pic:spPr>
+                      </pic:pic>
+                    </a:graphicData>
+                  </a:graphic>
+                </wp:inline>
+              </w:drawing>
+            </w:r>
           </w:p>
           <w:p>
             <w:pPr>
@@ -1823,16 +2655,222 @@
               <w:pStyle w:val="Prrafodelista"/>
               <w:ind w:left="0"/>
               <w:rPr>
-                <w:i/>
-                <w:iCs/>
-              </w:rPr>
-            </w:pPr>
-            <w:r>
-              <w:rPr>
-                <w:i/>
-                <w:iCs/>
-              </w:rPr>
-              <w:t>(responda en este recuadro, use todo el espacio que necesite)</w:t>
+                <w:rFonts w:eastAsiaTheme="minorEastAsia"/>
+                <w:i/>
+                <w:iCs/>
+              </w:rPr>
+            </w:pPr>
+            <w:r>
+              <w:rPr>
+                <w:i/>
+                <w:iCs/>
+              </w:rPr>
+              <w:t>Para una muestra el error de cuantificación se comporta como una variable aleatoria uniforme, con los límites entre [</w:t>
+            </w:r>
+            <m:oMath>
+              <m:r>
+                <w:rPr>
+                  <w:rFonts w:ascii="Cambria Math" w:hAnsi="Cambria Math"/>
+                </w:rPr>
+                <m:t>-</m:t>
+              </m:r>
+              <m:f>
+                <m:fPr>
+                  <m:ctrlPr>
+                    <w:rPr>
+                      <w:rFonts w:ascii="Cambria Math" w:hAnsi="Cambria Math"/>
+                      <w:iCs/>
+                    </w:rPr>
+                  </m:ctrlPr>
+                </m:fPr>
+                <m:num>
+                  <m:r>
+                    <m:rPr>
+                      <m:sty m:val="p"/>
+                    </m:rPr>
+                    <w:rPr>
+                      <w:rFonts w:ascii="Cambria Math" w:hAnsi="Cambria Math" w:cs="Arial"/>
+                      <w:color w:val="202124"/>
+                      <w:sz w:val="21"/>
+                      <w:szCs w:val="21"/>
+                      <w:shd w:val="clear" w:color="auto" w:fill="FFFFFF"/>
+                    </w:rPr>
+                    <m:t>Δ</m:t>
+                  </m:r>
+                </m:num>
+                <m:den>
+                  <m:r>
+                    <w:rPr>
+                      <w:rFonts w:ascii="Cambria Math" w:hAnsi="Cambria Math"/>
+                    </w:rPr>
+                    <m:t>2</m:t>
+                  </m:r>
+                </m:den>
+              </m:f>
+              <m:r>
+                <w:rPr>
+                  <w:rFonts w:ascii="Cambria Math" w:hAnsi="Cambria Math"/>
+                </w:rPr>
+                <m:t xml:space="preserve">, </m:t>
+              </m:r>
+              <m:f>
+                <m:fPr>
+                  <m:ctrlPr>
+                    <w:rPr>
+                      <w:rFonts w:ascii="Cambria Math" w:hAnsi="Cambria Math"/>
+                      <w:iCs/>
+                    </w:rPr>
+                  </m:ctrlPr>
+                </m:fPr>
+                <m:num>
+                  <m:r>
+                    <m:rPr>
+                      <m:sty m:val="p"/>
+                    </m:rPr>
+                    <w:rPr>
+                      <w:rFonts w:ascii="Cambria Math" w:hAnsi="Cambria Math" w:cs="Arial"/>
+                      <w:color w:val="202124"/>
+                      <w:sz w:val="21"/>
+                      <w:szCs w:val="21"/>
+                      <w:shd w:val="clear" w:color="auto" w:fill="FFFFFF"/>
+                    </w:rPr>
+                    <m:t>Δ</m:t>
+                  </m:r>
+                </m:num>
+                <m:den>
+                  <m:r>
+                    <w:rPr>
+                      <w:rFonts w:ascii="Cambria Math" w:hAnsi="Cambria Math"/>
+                    </w:rPr>
+                    <m:t>2</m:t>
+                  </m:r>
+                </m:den>
+              </m:f>
+            </m:oMath>
+            <w:r>
+              <w:rPr>
+                <w:rFonts w:eastAsiaTheme="minorEastAsia"/>
+                <w:i/>
+                <w:iCs/>
+              </w:rPr>
+              <w:t xml:space="preserve"> ]. Por lo tanto, el rango de valores máximo y mínimo son:</w:t>
+            </w:r>
+          </w:p>
+          <w:p>
+            <w:pPr>
+              <w:pStyle w:val="Prrafodelista"/>
+              <w:ind w:left="0"/>
+              <w:jc w:val="center"/>
+              <w:rPr>
+                <w:i/>
+                <w:iCs/>
+              </w:rPr>
+            </w:pPr>
+            <w:r>
+              <w:rPr>
+                <w:i/>
+                <w:iCs/>
+                <w:noProof/>
+              </w:rPr>
+              <w:drawing>
+                <wp:inline distT="0" distB="0" distL="0" distR="0" wp14:anchorId="0E4CC93E" wp14:editId="62B9844B">
+                  <wp:extent cx="1231900" cy="553249"/>
+                  <wp:effectExtent l="0" t="0" r="6350" b="0"/>
+                  <wp:docPr id="7" name="Imagen 7"/>
+                  <wp:cNvGraphicFramePr>
+                    <a:graphicFrameLocks xmlns:a="http://schemas.openxmlformats.org/drawingml/2006/main" noChangeAspect="1"/>
+                  </wp:cNvGraphicFramePr>
+                  <a:graphic xmlns:a="http://schemas.openxmlformats.org/drawingml/2006/main">
+                    <a:graphicData uri="http://schemas.openxmlformats.org/drawingml/2006/picture">
+                      <pic:pic xmlns:pic="http://schemas.openxmlformats.org/drawingml/2006/picture">
+                        <pic:nvPicPr>
+                          <pic:cNvPr id="1" name=""/>
+                          <pic:cNvPicPr/>
+                        </pic:nvPicPr>
+                        <pic:blipFill>
+                          <a:blip r:embed="rId16"/>
+                          <a:stretch>
+                            <a:fillRect/>
+                          </a:stretch>
+                        </pic:blipFill>
+                        <pic:spPr>
+                          <a:xfrm>
+                            <a:off x="0" y="0"/>
+                            <a:ext cx="1241658" cy="557631"/>
+                          </a:xfrm>
+                          <a:prstGeom prst="rect">
+                            <a:avLst/>
+                          </a:prstGeom>
+                        </pic:spPr>
+                      </pic:pic>
+                    </a:graphicData>
+                  </a:graphic>
+                </wp:inline>
+              </w:drawing>
+            </w:r>
+          </w:p>
+          <w:p>
+            <w:pPr>
+              <w:pStyle w:val="Prrafodelista"/>
+              <w:ind w:left="0"/>
+              <w:jc w:val="center"/>
+              <w:rPr>
+                <w:i/>
+                <w:iCs/>
+              </w:rPr>
+            </w:pPr>
+          </w:p>
+          <w:p>
+            <w:pPr>
+              <w:pStyle w:val="Prrafodelista"/>
+              <w:ind w:left="0"/>
+              <w:jc w:val="center"/>
+              <w:rPr>
+                <w:i/>
+                <w:iCs/>
+              </w:rPr>
+            </w:pPr>
+            <w:r>
+              <w:rPr>
+                <w:i/>
+                <w:iCs/>
+                <w:noProof/>
+              </w:rPr>
+              <w:drawing>
+                <wp:inline distT="0" distB="0" distL="0" distR="0" wp14:anchorId="6B47E598" wp14:editId="75E7AA67">
+                  <wp:extent cx="1060450" cy="400450"/>
+                  <wp:effectExtent l="0" t="0" r="6350" b="0"/>
+                  <wp:docPr id="8" name="Imagen 8"/>
+                  <wp:cNvGraphicFramePr>
+                    <a:graphicFrameLocks xmlns:a="http://schemas.openxmlformats.org/drawingml/2006/main" noChangeAspect="1"/>
+                  </wp:cNvGraphicFramePr>
+                  <a:graphic xmlns:a="http://schemas.openxmlformats.org/drawingml/2006/main">
+                    <a:graphicData uri="http://schemas.openxmlformats.org/drawingml/2006/picture">
+                      <pic:pic xmlns:pic="http://schemas.openxmlformats.org/drawingml/2006/picture">
+                        <pic:nvPicPr>
+                          <pic:cNvPr id="1" name=""/>
+                          <pic:cNvPicPr/>
+                        </pic:nvPicPr>
+                        <pic:blipFill>
+                          <a:blip r:embed="rId17"/>
+                          <a:stretch>
+                            <a:fillRect/>
+                          </a:stretch>
+                        </pic:blipFill>
+                        <pic:spPr>
+                          <a:xfrm>
+                            <a:off x="0" y="0"/>
+                            <a:ext cx="1088768" cy="411144"/>
+                          </a:xfrm>
+                          <a:prstGeom prst="rect">
+                            <a:avLst/>
+                          </a:prstGeom>
+                        </pic:spPr>
+                      </pic:pic>
+                    </a:graphicData>
+                  </a:graphic>
+                </wp:inline>
+              </w:drawing>
             </w:r>
           </w:p>
           <w:p>
@@ -1864,6 +2902,7 @@
         </w:numPr>
       </w:pPr>
       <w:r>
+        <w:lastRenderedPageBreak/>
         <w:t>Indique el número de niveles de cuantificación, el salto entre dos niveles consecutivo</w:t>
       </w:r>
       <w:r>
@@ -1942,24 +2981,284 @@
             <w:pPr>
               <w:pStyle w:val="Prrafodelista"/>
               <w:ind w:left="0"/>
-              <w:rPr>
-                <w:i/>
-                <w:iCs/>
-              </w:rPr>
-            </w:pPr>
-            <w:r>
-              <w:rPr>
-                <w:i/>
-                <w:iCs/>
-              </w:rPr>
-              <w:t>(responda en este recuadro, use todo el espacio que necesite)</w:t>
-            </w:r>
-          </w:p>
-          <w:p>
-            <w:pPr>
-              <w:pStyle w:val="Prrafodelista"/>
-              <w:ind w:left="0"/>
-            </w:pPr>
+              <w:jc w:val="center"/>
+              <w:rPr>
+                <w:i/>
+                <w:iCs/>
+              </w:rPr>
+            </w:pPr>
+            <w:r>
+              <w:rPr>
+                <w:i/>
+                <w:iCs/>
+              </w:rPr>
+              <w:t>Niveles =  2</w:t>
+            </w:r>
+            <w:r>
+              <w:rPr>
+                <w:i/>
+                <w:iCs/>
+                <w:vertAlign w:val="superscript"/>
+              </w:rPr>
+              <w:t xml:space="preserve">B </w:t>
+            </w:r>
+            <w:r>
+              <w:rPr>
+                <w:i/>
+                <w:iCs/>
+              </w:rPr>
+              <w:t xml:space="preserve"> = 32</w:t>
+            </w:r>
+          </w:p>
+          <w:p>
+            <w:pPr>
+              <w:pStyle w:val="Prrafodelista"/>
+              <w:ind w:left="0"/>
+              <w:jc w:val="center"/>
+              <w:rPr>
+                <w:i/>
+                <w:iCs/>
+              </w:rPr>
+            </w:pPr>
+          </w:p>
+          <w:p>
+            <w:pPr>
+              <w:pStyle w:val="Prrafodelista"/>
+              <w:ind w:left="0"/>
+              <w:jc w:val="center"/>
+              <w:rPr>
+                <w:i/>
+                <w:iCs/>
+              </w:rPr>
+            </w:pPr>
+            <m:oMath>
+              <m:r>
+                <m:rPr>
+                  <m:sty m:val="p"/>
+                </m:rPr>
+                <w:rPr>
+                  <w:rFonts w:ascii="Cambria Math" w:hAnsi="Cambria Math" w:cs="Arial"/>
+                  <w:color w:val="202124"/>
+                  <w:sz w:val="21"/>
+                  <w:szCs w:val="21"/>
+                  <w:shd w:val="clear" w:color="auto" w:fill="FFFFFF"/>
+                </w:rPr>
+                <m:t>Δ</m:t>
+              </m:r>
+            </m:oMath>
+            <w:r>
+              <w:rPr>
+                <w:rFonts w:eastAsiaTheme="minorEastAsia"/>
+                <w:i/>
+                <w:color w:val="202124"/>
+                <w:sz w:val="21"/>
+                <w:szCs w:val="21"/>
+                <w:shd w:val="clear" w:color="auto" w:fill="FFFFFF"/>
+              </w:rPr>
+              <w:t xml:space="preserve"> = </w:t>
+            </w:r>
+            <m:oMath>
+              <m:f>
+                <m:fPr>
+                  <m:ctrlPr>
+                    <w:rPr>
+                      <w:rFonts w:ascii="Cambria Math" w:hAnsi="Cambria Math"/>
+                      <w:iCs/>
+                    </w:rPr>
+                  </m:ctrlPr>
+                </m:fPr>
+                <m:num>
+                  <m:r>
+                    <w:rPr>
+                      <w:rFonts w:ascii="Cambria Math" w:hAnsi="Cambria Math"/>
+                    </w:rPr>
+                    <m:t>1</m:t>
+                  </m:r>
+                </m:num>
+                <m:den>
+                  <m:sSup>
+                    <m:sSupPr>
+                      <m:ctrlPr>
+                        <w:rPr>
+                          <w:rFonts w:ascii="Cambria Math" w:hAnsi="Cambria Math"/>
+                          <w:i/>
+                          <w:iCs/>
+                        </w:rPr>
+                      </m:ctrlPr>
+                    </m:sSupPr>
+                    <m:e>
+                      <m:r>
+                        <w:rPr>
+                          <w:rFonts w:ascii="Cambria Math" w:hAnsi="Cambria Math"/>
+                        </w:rPr>
+                        <m:t>2</m:t>
+                      </m:r>
+                    </m:e>
+                    <m:sup>
+                      <m:r>
+                        <w:rPr>
+                          <w:rFonts w:ascii="Cambria Math" w:hAnsi="Cambria Math"/>
+                        </w:rPr>
+                        <m:t>B</m:t>
+                      </m:r>
+                    </m:sup>
+                  </m:sSup>
+                </m:den>
+              </m:f>
+            </m:oMath>
+            <w:r>
+              <w:rPr>
+                <w:rFonts w:eastAsiaTheme="minorEastAsia"/>
+                <w:i/>
+                <w:iCs/>
+              </w:rPr>
+              <w:t xml:space="preserve"> = </w:t>
+            </w:r>
+            <m:oMath>
+              <m:f>
+                <m:fPr>
+                  <m:ctrlPr>
+                    <w:rPr>
+                      <w:rFonts w:ascii="Cambria Math" w:hAnsi="Cambria Math"/>
+                      <w:iCs/>
+                    </w:rPr>
+                  </m:ctrlPr>
+                </m:fPr>
+                <m:num>
+                  <m:r>
+                    <w:rPr>
+                      <w:rFonts w:ascii="Cambria Math" w:hAnsi="Cambria Math"/>
+                    </w:rPr>
+                    <m:t>1</m:t>
+                  </m:r>
+                </m:num>
+                <m:den>
+                  <m:r>
+                    <w:rPr>
+                      <w:rFonts w:ascii="Cambria Math" w:hAnsi="Cambria Math"/>
+                    </w:rPr>
+                    <m:t>8</m:t>
+                  </m:r>
+                </m:den>
+              </m:f>
+            </m:oMath>
+          </w:p>
+          <w:p>
+            <w:pPr>
+              <w:pStyle w:val="Prrafodelista"/>
+              <w:ind w:left="0"/>
+              <w:jc w:val="center"/>
+            </w:pPr>
+          </w:p>
+          <w:p>
+            <w:pPr>
+              <w:pStyle w:val="Prrafodelista"/>
+              <w:ind w:left="0"/>
+              <w:jc w:val="center"/>
+              <w:rPr>
+                <w:i/>
+              </w:rPr>
+            </w:pPr>
+            <w:r>
+              <w:rPr>
+                <w:i/>
+              </w:rPr>
+              <w:t>Rango valores: [-2, 1.875]</w:t>
+            </w:r>
+          </w:p>
+          <w:p>
+            <w:pPr>
+              <w:pStyle w:val="Prrafodelista"/>
+              <w:ind w:left="0"/>
+              <w:jc w:val="center"/>
+              <w:rPr>
+                <w:i/>
+              </w:rPr>
+            </w:pPr>
+          </w:p>
+          <w:p>
+            <w:pPr>
+              <w:pStyle w:val="Prrafodelista"/>
+              <w:ind w:left="0"/>
+              <w:jc w:val="center"/>
+              <w:rPr>
+                <w:i/>
+              </w:rPr>
+            </w:pPr>
+            <w:r>
+              <w:rPr>
+                <w:i/>
+              </w:rPr>
+              <w:t xml:space="preserve">Rango error: [- </w:t>
+            </w:r>
+            <m:oMath>
+              <m:f>
+                <m:fPr>
+                  <m:ctrlPr>
+                    <w:rPr>
+                      <w:rFonts w:ascii="Cambria Math" w:hAnsi="Cambria Math"/>
+                      <w:iCs/>
+                    </w:rPr>
+                  </m:ctrlPr>
+                </m:fPr>
+                <m:num>
+                  <m:r>
+                    <w:rPr>
+                      <w:rFonts w:ascii="Cambria Math" w:hAnsi="Cambria Math"/>
+                    </w:rPr>
+                    <m:t>1</m:t>
+                  </m:r>
+                </m:num>
+                <m:den>
+                  <m:r>
+                    <w:rPr>
+                      <w:rFonts w:ascii="Cambria Math" w:hAnsi="Cambria Math"/>
+                    </w:rPr>
+                    <m:t>16</m:t>
+                  </m:r>
+                </m:den>
+              </m:f>
+              <m:r>
+                <w:rPr>
+                  <w:rFonts w:ascii="Cambria Math" w:hAnsi="Cambria Math"/>
+                </w:rPr>
+                <m:t xml:space="preserve">, </m:t>
+              </m:r>
+              <m:f>
+                <m:fPr>
+                  <m:ctrlPr>
+                    <w:rPr>
+                      <w:rFonts w:ascii="Cambria Math" w:hAnsi="Cambria Math"/>
+                      <w:iCs/>
+                    </w:rPr>
+                  </m:ctrlPr>
+                </m:fPr>
+                <m:num>
+                  <m:r>
+                    <w:rPr>
+                      <w:rFonts w:ascii="Cambria Math" w:hAnsi="Cambria Math"/>
+                    </w:rPr>
+                    <m:t>1</m:t>
+                  </m:r>
+                </m:num>
+                <m:den>
+                  <m:r>
+                    <w:rPr>
+                      <w:rFonts w:ascii="Cambria Math" w:hAnsi="Cambria Math"/>
+                    </w:rPr>
+                    <m:t>16</m:t>
+                  </m:r>
+                </m:den>
+              </m:f>
+            </m:oMath>
+            <w:r>
+              <w:rPr>
+                <w:rFonts w:eastAsiaTheme="minorEastAsia"/>
+                <w:i/>
+                <w:iCs/>
+              </w:rPr>
+              <w:t>]</w:t>
+            </w:r>
           </w:p>
           <w:p>
             <w:pPr>
@@ -2083,7 +3382,6 @@
         </w:numPr>
       </w:pPr>
       <w:r>
-        <w:lastRenderedPageBreak/>
         <w:t>Analice, en el dominio del tiempo, las diferencias entre las señales k(t), k</w:t>
       </w:r>
       <w:r>
@@ -2204,29 +3502,720 @@
             <w:pPr>
               <w:pStyle w:val="Prrafodelista"/>
               <w:ind w:left="0"/>
-              <w:rPr>
-                <w:i/>
-                <w:iCs/>
-              </w:rPr>
-            </w:pPr>
-            <w:r>
-              <w:rPr>
-                <w:i/>
-                <w:iCs/>
-              </w:rPr>
-              <w:t>(responda en este recuadro, use todo el espacio que necesite)</w:t>
-            </w:r>
-          </w:p>
-          <w:p>
-            <w:pPr>
-              <w:pStyle w:val="Prrafodelista"/>
-              <w:ind w:left="0"/>
-            </w:pPr>
-          </w:p>
-          <w:p>
-            <w:pPr>
-              <w:pStyle w:val="Prrafodelista"/>
-              <w:ind w:left="0"/>
+              <w:jc w:val="center"/>
+              <w:rPr>
+                <w:i/>
+                <w:iCs/>
+              </w:rPr>
+            </w:pPr>
+          </w:p>
+          <w:p>
+            <w:pPr>
+              <w:pStyle w:val="Prrafodelista"/>
+              <w:ind w:left="0"/>
+              <w:jc w:val="center"/>
+              <w:rPr>
+                <w:i/>
+                <w:iCs/>
+                <w:sz w:val="20"/>
+                <w:szCs w:val="20"/>
+              </w:rPr>
+            </w:pPr>
+            <w:r>
+              <w:rPr>
+                <w:i/>
+                <w:iCs/>
+                <w:noProof/>
+              </w:rPr>
+              <w:drawing>
+                <wp:anchor distT="0" distB="0" distL="114300" distR="114300" simplePos="0" relativeHeight="251658240" behindDoc="0" locked="0" layoutInCell="1" allowOverlap="1" wp14:anchorId="22C08982" wp14:editId="0EF6F465">
+                  <wp:simplePos x="0" y="0"/>
+                  <wp:positionH relativeFrom="column">
+                    <wp:posOffset>-30480</wp:posOffset>
+                  </wp:positionH>
+                  <wp:positionV relativeFrom="paragraph">
+                    <wp:posOffset>447040</wp:posOffset>
+                  </wp:positionV>
+                  <wp:extent cx="4808220" cy="2830830"/>
+                  <wp:effectExtent l="0" t="0" r="0" b="0"/>
+                  <wp:wrapSquare wrapText="bothSides"/>
+                  <wp:docPr id="11" name="Imagen 11"/>
+                  <wp:cNvGraphicFramePr>
+                    <a:graphicFrameLocks xmlns:a="http://schemas.openxmlformats.org/drawingml/2006/main" noChangeAspect="1"/>
+                  </wp:cNvGraphicFramePr>
+                  <a:graphic xmlns:a="http://schemas.openxmlformats.org/drawingml/2006/main">
+                    <a:graphicData uri="http://schemas.openxmlformats.org/drawingml/2006/picture">
+                      <pic:pic xmlns:pic="http://schemas.openxmlformats.org/drawingml/2006/picture">
+                        <pic:nvPicPr>
+                          <pic:cNvPr id="0" name="Picture 2"/>
+                          <pic:cNvPicPr>
+                            <a:picLocks noChangeAspect="1" noChangeArrowheads="1"/>
+                          </pic:cNvPicPr>
+                        </pic:nvPicPr>
+                        <pic:blipFill rotWithShape="1">
+                          <a:blip r:embed="rId18" cstate="print">
+                            <a:extLst>
+                              <a:ext uri="{28A0092B-C50C-407E-A947-70E740481C1C}">
+                                <a14:useLocalDpi xmlns:a14="http://schemas.microsoft.com/office/drawing/2010/main" val="0"/>
+                              </a:ext>
+                            </a:extLst>
+                          </a:blip>
+                          <a:srcRect l="9644" r="7392" b="2703"/>
+                          <a:stretch/>
+                        </pic:blipFill>
+                        <pic:spPr bwMode="auto">
+                          <a:xfrm>
+                            <a:off x="0" y="0"/>
+                            <a:ext cx="4808220" cy="2830830"/>
+                          </a:xfrm>
+                          <a:prstGeom prst="rect">
+                            <a:avLst/>
+                          </a:prstGeom>
+                          <a:noFill/>
+                          <a:ln>
+                            <a:noFill/>
+                          </a:ln>
+                          <a:extLst>
+                            <a:ext uri="{53640926-AAD7-44D8-BBD7-CCE9431645EC}">
+                              <a14:shadowObscured xmlns:a14="http://schemas.microsoft.com/office/drawing/2010/main"/>
+                            </a:ext>
+                          </a:extLst>
+                        </pic:spPr>
+                      </pic:pic>
+                    </a:graphicData>
+                  </a:graphic>
+                  <wp14:sizeRelH relativeFrom="page">
+                    <wp14:pctWidth>0</wp14:pctWidth>
+                  </wp14:sizeRelH>
+                  <wp14:sizeRelV relativeFrom="page">
+                    <wp14:pctHeight>0</wp14:pctHeight>
+                  </wp14:sizeRelV>
+                </wp:anchor>
+              </w:drawing>
+            </w:r>
+            <w:r>
+              <w:rPr>
+                <w:i/>
+                <w:iCs/>
+                <w:sz w:val="20"/>
+                <w:szCs w:val="20"/>
+              </w:rPr>
+              <w:t>En</w:t>
+            </w:r>
+            <w:r>
+              <w:rPr>
+                <w:i/>
+                <w:iCs/>
+                <w:sz w:val="20"/>
+                <w:szCs w:val="20"/>
+              </w:rPr>
+              <w:t xml:space="preserve"> la siguiente gráfica se muestran las señales cuantificadas en comparación con la señal original:</w:t>
+            </w:r>
+          </w:p>
+          <w:p>
+            <w:pPr>
+              <w:pStyle w:val="Prrafodelista"/>
+              <w:ind w:left="0"/>
+              <w:jc w:val="center"/>
+              <w:rPr>
+                <w:i/>
+                <w:iCs/>
+              </w:rPr>
+            </w:pPr>
+          </w:p>
+          <w:p>
+            <w:pPr>
+              <w:pStyle w:val="Prrafodelista"/>
+              <w:ind w:left="0"/>
+              <w:jc w:val="left"/>
+              <w:rPr>
+                <w:i/>
+                <w:iCs/>
+              </w:rPr>
+            </w:pPr>
+            <w:r>
+              <w:rPr>
+                <w:i/>
+                <w:iCs/>
+              </w:rPr>
+              <w:t xml:space="preserve">Antes de ver analizar los resultados es importante pensar que es lo uno espera ver en la gráfica para así entender mejor los resultados. En este caso la esperamos que la cuantificación con 3 bits para la parte entera y </w:t>
+            </w:r>
+            <w:r>
+              <w:rPr>
+                <w:i/>
+                <w:iCs/>
+              </w:rPr>
+              <w:t>2</w:t>
+            </w:r>
+            <w:r>
+              <w:rPr>
+                <w:i/>
+                <w:iCs/>
+              </w:rPr>
+              <w:t xml:space="preserve"> en la decimal. En primera </w:t>
+            </w:r>
+            <w:r>
+              <w:rPr>
+                <w:i/>
+                <w:iCs/>
+              </w:rPr>
+              <w:lastRenderedPageBreak/>
+              <w:t>instancia puede parecer que la mejor cuantificación se produzca con 5 bits para la parte entera y 0 para la decimal, no obstante, si se ve el rango de valores de la señal original tenemos como valor máximo alrededor de 7 [V/V] y el valor mínimo en aproximadamente -4 [V/V]. Esto significa solo nos hacen falta 3 bits para poder representar la parte entera. Es por eso</w:t>
+            </w:r>
+            <w:r>
+              <w:rPr>
+                <w:i/>
+                <w:iCs/>
+              </w:rPr>
+              <w:t xml:space="preserve">, </w:t>
+            </w:r>
+            <w:r>
+              <w:rPr>
+                <w:i/>
+                <w:iCs/>
+              </w:rPr>
+              <w:t xml:space="preserve">que esperamos que la cuantificación de 3 bits para la parte entera y </w:t>
+            </w:r>
+            <w:r>
+              <w:rPr>
+                <w:i/>
+                <w:iCs/>
+              </w:rPr>
+              <w:t xml:space="preserve">2 para la decimal sea la mejor de todas. </w:t>
+            </w:r>
+          </w:p>
+          <w:p>
+            <w:pPr>
+              <w:pStyle w:val="Prrafodelista"/>
+              <w:ind w:left="0"/>
+              <w:jc w:val="left"/>
+              <w:rPr>
+                <w:i/>
+                <w:iCs/>
+              </w:rPr>
+            </w:pPr>
+          </w:p>
+          <w:p>
+            <w:pPr>
+              <w:pStyle w:val="Prrafodelista"/>
+              <w:ind w:left="0"/>
+              <w:jc w:val="left"/>
+              <w:rPr>
+                <w:i/>
+                <w:iCs/>
+              </w:rPr>
+            </w:pPr>
+            <w:r>
+              <w:rPr>
+                <w:i/>
+                <w:iCs/>
+              </w:rPr>
+              <w:t xml:space="preserve">Analizando los resultados en la gráfica es posible ver como la peor cuantificación de todas se produce cuando se utiliza 1 bit para la parte entera y 2 para la decimal. Este resultado era de esperar ya que el rango de valores es demasiado pequeño y los valores más altos y bajos (picos) no consigue cuantificarlos correctamente. Por lo tanto, se obtiene saturación. </w:t>
+            </w:r>
+          </w:p>
+          <w:p>
+            <w:pPr>
+              <w:pStyle w:val="Prrafodelista"/>
+              <w:ind w:left="0"/>
+              <w:jc w:val="left"/>
+              <w:rPr>
+                <w:i/>
+                <w:iCs/>
+              </w:rPr>
+            </w:pPr>
+          </w:p>
+          <w:p>
+            <w:pPr>
+              <w:pStyle w:val="Prrafodelista"/>
+              <w:ind w:left="0"/>
+              <w:jc w:val="left"/>
+              <w:rPr>
+                <w:i/>
+                <w:iCs/>
+              </w:rPr>
+            </w:pPr>
+            <w:r>
+              <w:rPr>
+                <w:i/>
+                <w:iCs/>
+              </w:rPr>
+              <w:t xml:space="preserve"> </w:t>
+            </w:r>
+            <w:r>
+              <w:rPr>
+                <w:i/>
+                <w:iCs/>
+              </w:rPr>
+              <w:t>Como se había previsto la mejor cuantificación se produce con 3 bits para la parte entera y 2 para la decimal. Los dos bits para la parte introducen una precisión mayor ya que el escalón de cuantificación se hace más estrecho.</w:t>
+            </w:r>
+          </w:p>
+          <w:p>
+            <w:pPr>
+              <w:pStyle w:val="Prrafodelista"/>
+              <w:ind w:left="0"/>
+              <w:jc w:val="left"/>
+              <w:rPr>
+                <w:i/>
+                <w:iCs/>
+              </w:rPr>
+            </w:pPr>
+          </w:p>
+          <w:p>
+            <w:pPr>
+              <w:pStyle w:val="Prrafodelista"/>
+              <w:ind w:left="0"/>
+              <w:jc w:val="left"/>
+              <w:rPr>
+                <w:i/>
+                <w:iCs/>
+              </w:rPr>
+            </w:pPr>
+            <w:r>
+              <w:rPr>
+                <w:i/>
+                <w:iCs/>
+              </w:rPr>
+              <w:t>La cuantificación con 5 bits para la parte entera y 0 para la parte decimal es prácticamente igual que la cuantificación con 3 bits para la parte entera y 0 para la parte decimal. Si se tuviese que elegir entre ambas cuantificaciones que cogería la cuantificación con solo 3 bits para la parte entera, ya que con menor cantidad de bits se es capaz de hacer la misma aproximación.</w:t>
+            </w:r>
+          </w:p>
+          <w:p>
+            <w:pPr>
+              <w:pStyle w:val="Prrafodelista"/>
+              <w:ind w:left="0"/>
+              <w:jc w:val="left"/>
+              <w:rPr>
+                <w:i/>
+                <w:iCs/>
+              </w:rPr>
+            </w:pPr>
+          </w:p>
+          <w:p>
+            <w:pPr>
+              <w:pStyle w:val="Prrafodelista"/>
+              <w:ind w:left="0"/>
+              <w:jc w:val="left"/>
+              <w:rPr>
+                <w:i/>
+                <w:iCs/>
+              </w:rPr>
+            </w:pPr>
+          </w:p>
+          <w:p>
+            <w:pPr>
+              <w:pStyle w:val="Prrafodelista"/>
+              <w:ind w:left="0"/>
+              <w:jc w:val="center"/>
+              <w:rPr>
+                <w:i/>
+                <w:iCs/>
+                <w:sz w:val="20"/>
+                <w:szCs w:val="20"/>
+              </w:rPr>
+            </w:pPr>
+            <w:r>
+              <w:rPr>
+                <w:i/>
+                <w:iCs/>
+                <w:sz w:val="20"/>
+                <w:szCs w:val="20"/>
+              </w:rPr>
+              <w:t xml:space="preserve">En la siguiente gráfica se muestras los espectros de las señales </w:t>
+            </w:r>
+            <w:r>
+              <w:rPr>
+                <w:sz w:val="20"/>
+                <w:szCs w:val="20"/>
+              </w:rPr>
+              <w:t>cuantificadas</w:t>
+            </w:r>
+            <w:r>
+              <w:rPr>
+                <w:sz w:val="20"/>
+                <w:szCs w:val="20"/>
+              </w:rPr>
+              <w:t>,</w:t>
+            </w:r>
+            <w:r>
+              <w:rPr>
+                <w:i/>
+                <w:iCs/>
+                <w:sz w:val="20"/>
+                <w:szCs w:val="20"/>
+              </w:rPr>
+              <w:t xml:space="preserve"> </w:t>
+            </w:r>
+            <w:r>
+              <w:rPr>
+                <w:i/>
+                <w:iCs/>
+                <w:sz w:val="20"/>
+                <w:szCs w:val="20"/>
+              </w:rPr>
+              <w:t>K(f), K</w:t>
+            </w:r>
+            <w:r>
+              <w:rPr>
+                <w:i/>
+                <w:iCs/>
+                <w:sz w:val="20"/>
+                <w:szCs w:val="20"/>
+                <w:vertAlign w:val="subscript"/>
+              </w:rPr>
+              <w:t>S3.0</w:t>
+            </w:r>
+            <w:r>
+              <w:rPr>
+                <w:i/>
+                <w:iCs/>
+                <w:sz w:val="20"/>
+                <w:szCs w:val="20"/>
+              </w:rPr>
+              <w:t>(f) y K</w:t>
+            </w:r>
+            <w:r>
+              <w:rPr>
+                <w:i/>
+                <w:iCs/>
+                <w:sz w:val="20"/>
+                <w:szCs w:val="20"/>
+                <w:vertAlign w:val="subscript"/>
+              </w:rPr>
+              <w:t>S1.2</w:t>
+            </w:r>
+            <w:r>
+              <w:rPr>
+                <w:i/>
+                <w:iCs/>
+                <w:sz w:val="20"/>
+                <w:szCs w:val="20"/>
+              </w:rPr>
+              <w:t>(f)</w:t>
+            </w:r>
+            <w:r>
+              <w:rPr>
+                <w:i/>
+                <w:iCs/>
+                <w:sz w:val="20"/>
+                <w:szCs w:val="20"/>
+              </w:rPr>
+              <w:t>,</w:t>
+            </w:r>
+            <w:r>
+              <w:rPr>
+                <w:i/>
+                <w:iCs/>
+                <w:sz w:val="20"/>
+                <w:szCs w:val="20"/>
+              </w:rPr>
+              <w:t xml:space="preserve"> en comparación con la señal original:</w:t>
+            </w:r>
+          </w:p>
+          <w:p>
+            <w:pPr>
+              <w:pStyle w:val="Prrafodelista"/>
+              <w:ind w:left="0"/>
+              <w:jc w:val="center"/>
+              <w:rPr>
+                <w:i/>
+                <w:iCs/>
+              </w:rPr>
+            </w:pPr>
+          </w:p>
+          <w:p>
+            <w:pPr>
+              <w:pStyle w:val="Prrafodelista"/>
+              <w:ind w:left="0"/>
+              <w:jc w:val="center"/>
+              <w:rPr>
+                <w:i/>
+                <w:iCs/>
+                <w:noProof/>
+              </w:rPr>
+            </w:pPr>
+          </w:p>
+          <w:p>
+            <w:pPr>
+              <w:pStyle w:val="Prrafodelista"/>
+              <w:ind w:left="0"/>
+              <w:jc w:val="center"/>
+              <w:rPr>
+                <w:i/>
+                <w:iCs/>
+              </w:rPr>
+            </w:pPr>
+            <w:r>
+              <w:rPr>
+                <w:i/>
+                <w:iCs/>
+                <w:noProof/>
+              </w:rPr>
+              <w:drawing>
+                <wp:inline distT="0" distB="0" distL="0" distR="0" wp14:anchorId="5B3137DE" wp14:editId="6BDB3580">
+                  <wp:extent cx="4747846" cy="2532172"/>
+                  <wp:effectExtent l="0" t="0" r="0" b="0"/>
+                  <wp:docPr id="12" name="Imagen 12"/>
+                  <wp:cNvGraphicFramePr>
+                    <a:graphicFrameLocks xmlns:a="http://schemas.openxmlformats.org/drawingml/2006/main" noChangeAspect="1"/>
+                  </wp:cNvGraphicFramePr>
+                  <a:graphic xmlns:a="http://schemas.openxmlformats.org/drawingml/2006/main">
+                    <a:graphicData uri="http://schemas.openxmlformats.org/drawingml/2006/picture">
+                      <pic:pic xmlns:pic="http://schemas.openxmlformats.org/drawingml/2006/picture">
+                        <pic:nvPicPr>
+                          <pic:cNvPr id="0" name="Picture 3"/>
+                          <pic:cNvPicPr>
+                            <a:picLocks noChangeAspect="1" noChangeArrowheads="1"/>
+                          </pic:cNvPicPr>
+                        </pic:nvPicPr>
+                        <pic:blipFill rotWithShape="1">
+                          <a:blip r:embed="rId19" cstate="print">
+                            <a:extLst>
+                              <a:ext uri="{28A0092B-C50C-407E-A947-70E740481C1C}">
+                                <a14:useLocalDpi xmlns:a14="http://schemas.microsoft.com/office/drawing/2010/main" val="0"/>
+                              </a:ext>
+                            </a:extLst>
+                          </a:blip>
+                          <a:srcRect l="7267" t="4600" r="7267" b="4600"/>
+                          <a:stretch/>
+                        </pic:blipFill>
+                        <pic:spPr bwMode="auto">
+                          <a:xfrm>
+                            <a:off x="0" y="0"/>
+                            <a:ext cx="4757318" cy="2537224"/>
+                          </a:xfrm>
+                          <a:prstGeom prst="rect">
+                            <a:avLst/>
+                          </a:prstGeom>
+                          <a:noFill/>
+                          <a:ln>
+                            <a:noFill/>
+                          </a:ln>
+                          <a:extLst>
+                            <a:ext uri="{53640926-AAD7-44D8-BBD7-CCE9431645EC}">
+                              <a14:shadowObscured xmlns:a14="http://schemas.microsoft.com/office/drawing/2010/main"/>
+                            </a:ext>
+                          </a:extLst>
+                        </pic:spPr>
+                      </pic:pic>
+                    </a:graphicData>
+                  </a:graphic>
+                </wp:inline>
+              </w:drawing>
+            </w:r>
+          </w:p>
+          <w:p>
+            <w:pPr>
+              <w:pStyle w:val="Prrafodelista"/>
+              <w:ind w:left="0"/>
+            </w:pPr>
+          </w:p>
+          <w:p>
+            <w:pPr>
+              <w:pStyle w:val="Prrafodelista"/>
+              <w:ind w:left="0"/>
+              <w:rPr>
+                <w:i/>
+                <w:iCs/>
+                <w:sz w:val="20"/>
+                <w:szCs w:val="20"/>
+              </w:rPr>
+            </w:pPr>
+            <w:r>
+              <w:rPr>
+                <w:i/>
+              </w:rPr>
+              <w:t xml:space="preserve">La señal cuantificada </w:t>
+            </w:r>
+            <w:r>
+              <w:rPr>
+                <w:i/>
+                <w:iCs/>
+                <w:sz w:val="20"/>
+                <w:szCs w:val="20"/>
+              </w:rPr>
+              <w:t>K</w:t>
+            </w:r>
+            <w:r>
+              <w:rPr>
+                <w:i/>
+                <w:iCs/>
+                <w:sz w:val="20"/>
+                <w:szCs w:val="20"/>
+                <w:vertAlign w:val="subscript"/>
+              </w:rPr>
+              <w:t>S3.0</w:t>
+            </w:r>
+            <w:r>
+              <w:rPr>
+                <w:i/>
+                <w:iCs/>
+                <w:sz w:val="20"/>
+                <w:szCs w:val="20"/>
+              </w:rPr>
+              <w:t>(f)</w:t>
+            </w:r>
+            <w:r>
+              <w:rPr>
+                <w:i/>
+                <w:iCs/>
+                <w:sz w:val="20"/>
+                <w:szCs w:val="20"/>
+              </w:rPr>
+              <w:t xml:space="preserve"> se asemeja bastante a la señal original, como era de esperar después analizar las señales en el dominio del tiempo. En el dominio de la frecuencia también se puede ver como la señal </w:t>
+            </w:r>
+            <w:r>
+              <w:rPr>
+                <w:i/>
+                <w:iCs/>
+                <w:sz w:val="20"/>
+                <w:szCs w:val="20"/>
+              </w:rPr>
+              <w:t>K</w:t>
+            </w:r>
+            <w:r>
+              <w:rPr>
+                <w:i/>
+                <w:iCs/>
+                <w:sz w:val="20"/>
+                <w:szCs w:val="20"/>
+                <w:vertAlign w:val="subscript"/>
+              </w:rPr>
+              <w:t>S3.0</w:t>
+            </w:r>
+            <w:r>
+              <w:rPr>
+                <w:i/>
+                <w:iCs/>
+                <w:sz w:val="20"/>
+                <w:szCs w:val="20"/>
+              </w:rPr>
+              <w:t>(f)</w:t>
+            </w:r>
+            <w:r>
+              <w:rPr>
+                <w:i/>
+                <w:iCs/>
+                <w:sz w:val="20"/>
+                <w:szCs w:val="20"/>
+              </w:rPr>
+              <w:t xml:space="preserve"> es prácticamente igual que la señal original.</w:t>
+            </w:r>
+          </w:p>
+          <w:p>
+            <w:pPr>
+              <w:pStyle w:val="Prrafodelista"/>
+              <w:ind w:left="0"/>
+              <w:rPr>
+                <w:i/>
+              </w:rPr>
+            </w:pPr>
+          </w:p>
+          <w:p>
+            <w:pPr>
+              <w:pStyle w:val="Prrafodelista"/>
+              <w:ind w:left="0"/>
+              <w:rPr>
+                <w:i/>
+              </w:rPr>
+            </w:pPr>
+            <w:r>
+              <w:rPr>
+                <w:i/>
+                <w:iCs/>
+                <w:sz w:val="20"/>
+                <w:szCs w:val="20"/>
+              </w:rPr>
+              <w:t xml:space="preserve">Al igual que con </w:t>
+            </w:r>
+            <w:r>
+              <w:rPr>
+                <w:i/>
+                <w:iCs/>
+                <w:sz w:val="20"/>
+                <w:szCs w:val="20"/>
+              </w:rPr>
+              <w:t>K</w:t>
+            </w:r>
+            <w:r>
+              <w:rPr>
+                <w:i/>
+                <w:iCs/>
+                <w:sz w:val="20"/>
+                <w:szCs w:val="20"/>
+                <w:vertAlign w:val="subscript"/>
+              </w:rPr>
+              <w:t>S3.0</w:t>
+            </w:r>
+            <w:r>
+              <w:rPr>
+                <w:i/>
+                <w:iCs/>
+                <w:sz w:val="20"/>
+                <w:szCs w:val="20"/>
+              </w:rPr>
+              <w:t>(f)</w:t>
+            </w:r>
+            <w:r>
+              <w:rPr>
+                <w:i/>
+                <w:iCs/>
+                <w:sz w:val="20"/>
+                <w:szCs w:val="20"/>
+              </w:rPr>
+              <w:t xml:space="preserve">, los resultados de </w:t>
+            </w:r>
+            <w:r>
+              <w:rPr>
+                <w:i/>
+                <w:iCs/>
+                <w:sz w:val="20"/>
+                <w:szCs w:val="20"/>
+              </w:rPr>
+              <w:t>K</w:t>
+            </w:r>
+            <w:r>
+              <w:rPr>
+                <w:i/>
+                <w:iCs/>
+                <w:sz w:val="20"/>
+                <w:szCs w:val="20"/>
+                <w:vertAlign w:val="subscript"/>
+              </w:rPr>
+              <w:t>S1.2</w:t>
+            </w:r>
+            <w:r>
+              <w:rPr>
+                <w:i/>
+                <w:iCs/>
+                <w:sz w:val="20"/>
+                <w:szCs w:val="20"/>
+              </w:rPr>
+              <w:t>(f</w:t>
+            </w:r>
+            <w:r>
+              <w:rPr>
+                <w:i/>
+                <w:iCs/>
+                <w:sz w:val="20"/>
+                <w:szCs w:val="20"/>
+              </w:rPr>
+              <w:t>) también concuerdan con los resultados obtenidos en el dominio temporal. En el espectro aparecen no linealidades que se producen por el efecto de la saturación comentado y analizado en el dominio temporal.</w:t>
+            </w:r>
+          </w:p>
+        </w:tc>
+      </w:tr>
+      <w:tr>
+        <w:tc>
+          <w:tcPr>
+            <w:tcW w:w="8644" w:type="dxa"/>
+          </w:tcPr>
+          <w:p>
+            <w:pPr>
+              <w:pStyle w:val="Prrafodelista"/>
+              <w:ind w:left="0"/>
+              <w:rPr>
+                <w:i/>
+                <w:iCs/>
+              </w:rPr>
             </w:pPr>
           </w:p>
         </w:tc>
@@ -2532,15 +4521,7 @@
         <w:t xml:space="preserve"> </w:t>
       </w:r>
       <w:r>
-        <w:t>es la muestra n-</w:t>
-      </w:r>
-      <w:proofErr w:type="spellStart"/>
-      <w:r>
-        <w:t>ésima</w:t>
-      </w:r>
-      <w:proofErr w:type="spellEnd"/>
-      <w:r>
-        <w:t xml:space="preserve"> de la señal cuantificada, y </w:t>
+        <w:t xml:space="preserve">es la muestra n-ésima de la señal cuantificada, y </w:t>
       </w:r>
       <m:oMath>
         <m:r>
@@ -2589,24 +4570,662 @@
             <w:pPr>
               <w:pStyle w:val="Prrafodelista"/>
               <w:ind w:left="0"/>
-              <w:rPr>
-                <w:i/>
-                <w:iCs/>
-              </w:rPr>
-            </w:pPr>
-            <w:r>
-              <w:rPr>
-                <w:i/>
-                <w:iCs/>
-              </w:rPr>
-              <w:t>(responda en este recuadro, use todo el espacio que necesite)</w:t>
-            </w:r>
-          </w:p>
-          <w:p>
-            <w:pPr>
-              <w:pStyle w:val="Prrafodelista"/>
-              <w:ind w:left="0"/>
-            </w:pPr>
+              <w:jc w:val="left"/>
+              <w:rPr>
+                <w:i/>
+                <w:iCs/>
+              </w:rPr>
+            </w:pPr>
+            <w:r>
+              <w:rPr>
+                <w:i/>
+                <w:iCs/>
+              </w:rPr>
+              <w:t>En este apartado se van a analizar los ECM para ver y corroborar los resultados obtenidos en los apartados anteriores.</w:t>
+            </w:r>
+          </w:p>
+          <w:p>
+            <w:pPr>
+              <w:pStyle w:val="Prrafodelista"/>
+              <w:ind w:left="0"/>
+              <w:jc w:val="left"/>
+              <w:rPr>
+                <w:i/>
+                <w:iCs/>
+              </w:rPr>
+            </w:pPr>
+          </w:p>
+          <w:p>
+            <w:pPr>
+              <w:pStyle w:val="Prrafodelista"/>
+              <w:ind w:left="0"/>
+              <w:jc w:val="center"/>
+              <w:rPr>
+                <w:i/>
+                <w:iCs/>
+                <w:sz w:val="20"/>
+                <w:szCs w:val="20"/>
+              </w:rPr>
+            </w:pPr>
+            <w:r>
+              <w:rPr>
+                <w:i/>
+                <w:iCs/>
+                <w:sz w:val="20"/>
+                <w:szCs w:val="20"/>
+              </w:rPr>
+              <w:t xml:space="preserve">ECM para cuantificación con 3 bits entera y </w:t>
+            </w:r>
+            <w:r>
+              <w:rPr>
+                <w:i/>
+                <w:iCs/>
+                <w:sz w:val="20"/>
+                <w:szCs w:val="20"/>
+              </w:rPr>
+              <w:t>0</w:t>
+            </w:r>
+            <w:r>
+              <w:rPr>
+                <w:i/>
+                <w:iCs/>
+                <w:sz w:val="20"/>
+                <w:szCs w:val="20"/>
+              </w:rPr>
+              <w:t xml:space="preserve"> decimal</w:t>
+            </w:r>
+            <w:r>
+              <w:rPr>
+                <w:i/>
+                <w:iCs/>
+                <w:sz w:val="20"/>
+                <w:szCs w:val="20"/>
+              </w:rPr>
+              <w:t>:</w:t>
+            </w:r>
+          </w:p>
+          <w:p>
+            <w:pPr>
+              <w:pStyle w:val="Prrafodelista"/>
+              <w:ind w:left="0"/>
+              <w:jc w:val="center"/>
+              <w:rPr>
+                <w:i/>
+                <w:iCs/>
+              </w:rPr>
+            </w:pPr>
+          </w:p>
+          <w:p>
+            <w:pPr>
+              <w:pStyle w:val="Prrafodelista"/>
+              <w:ind w:left="0"/>
+              <w:jc w:val="center"/>
+              <w:rPr>
+                <w:i/>
+                <w:iCs/>
+              </w:rPr>
+            </w:pPr>
+            <w:r>
+              <w:rPr>
+                <w:i/>
+                <w:iCs/>
+              </w:rPr>
+              <w:drawing>
+                <wp:inline distT="0" distB="0" distL="0" distR="0" wp14:anchorId="62A257C2" wp14:editId="011C6A8F">
+                  <wp:extent cx="737366" cy="509954"/>
+                  <wp:effectExtent l="0" t="0" r="5715" b="4445"/>
+                  <wp:docPr id="9" name="Imagen 9"/>
+                  <wp:cNvGraphicFramePr>
+                    <a:graphicFrameLocks xmlns:a="http://schemas.openxmlformats.org/drawingml/2006/main" noChangeAspect="1"/>
+                  </wp:cNvGraphicFramePr>
+                  <a:graphic xmlns:a="http://schemas.openxmlformats.org/drawingml/2006/main">
+                    <a:graphicData uri="http://schemas.openxmlformats.org/drawingml/2006/picture">
+                      <pic:pic xmlns:pic="http://schemas.openxmlformats.org/drawingml/2006/picture">
+                        <pic:nvPicPr>
+                          <pic:cNvPr id="1" name=""/>
+                          <pic:cNvPicPr/>
+                        </pic:nvPicPr>
+                        <pic:blipFill>
+                          <a:blip r:embed="rId20"/>
+                          <a:stretch>
+                            <a:fillRect/>
+                          </a:stretch>
+                        </pic:blipFill>
+                        <pic:spPr>
+                          <a:xfrm>
+                            <a:off x="0" y="0"/>
+                            <a:ext cx="742885" cy="513771"/>
+                          </a:xfrm>
+                          <a:prstGeom prst="rect">
+                            <a:avLst/>
+                          </a:prstGeom>
+                        </pic:spPr>
+                      </pic:pic>
+                    </a:graphicData>
+                  </a:graphic>
+                </wp:inline>
+              </w:drawing>
+            </w:r>
+          </w:p>
+          <w:p>
+            <w:pPr>
+              <w:pStyle w:val="Prrafodelista"/>
+              <w:ind w:left="0"/>
+              <w:jc w:val="center"/>
+              <w:rPr>
+                <w:i/>
+                <w:iCs/>
+              </w:rPr>
+            </w:pPr>
+          </w:p>
+          <w:p>
+            <w:pPr>
+              <w:pStyle w:val="Prrafodelista"/>
+              <w:ind w:left="0"/>
+              <w:jc w:val="center"/>
+              <w:rPr>
+                <w:i/>
+                <w:iCs/>
+                <w:sz w:val="20"/>
+                <w:szCs w:val="20"/>
+              </w:rPr>
+            </w:pPr>
+            <w:r>
+              <w:rPr>
+                <w:i/>
+                <w:iCs/>
+                <w:sz w:val="20"/>
+                <w:szCs w:val="20"/>
+              </w:rPr>
+              <w:t xml:space="preserve">ECM para cuantificación con </w:t>
+            </w:r>
+            <w:r>
+              <w:rPr>
+                <w:i/>
+                <w:iCs/>
+                <w:sz w:val="20"/>
+                <w:szCs w:val="20"/>
+              </w:rPr>
+              <w:t>1</w:t>
+            </w:r>
+            <w:r>
+              <w:rPr>
+                <w:i/>
+                <w:iCs/>
+                <w:sz w:val="20"/>
+                <w:szCs w:val="20"/>
+              </w:rPr>
+              <w:t xml:space="preserve"> bit</w:t>
+            </w:r>
+            <w:r>
+              <w:rPr>
+                <w:i/>
+                <w:iCs/>
+                <w:sz w:val="20"/>
+                <w:szCs w:val="20"/>
+              </w:rPr>
+              <w:t xml:space="preserve"> </w:t>
+            </w:r>
+            <w:r>
+              <w:rPr>
+                <w:i/>
+                <w:iCs/>
+                <w:sz w:val="20"/>
+                <w:szCs w:val="20"/>
+              </w:rPr>
+              <w:t>entera y 2 decimal</w:t>
+            </w:r>
+            <w:r>
+              <w:rPr>
+                <w:i/>
+                <w:iCs/>
+                <w:sz w:val="20"/>
+                <w:szCs w:val="20"/>
+              </w:rPr>
+              <w:t>:</w:t>
+            </w:r>
+          </w:p>
+          <w:p>
+            <w:pPr>
+              <w:pStyle w:val="Prrafodelista"/>
+              <w:ind w:left="0"/>
+              <w:rPr>
+                <w:i/>
+                <w:iCs/>
+              </w:rPr>
+            </w:pPr>
+          </w:p>
+          <w:p>
+            <w:pPr>
+              <w:pStyle w:val="Prrafodelista"/>
+              <w:ind w:left="0"/>
+              <w:jc w:val="center"/>
+              <w:rPr>
+                <w:i/>
+                <w:iCs/>
+              </w:rPr>
+            </w:pPr>
+            <w:r>
+              <w:rPr>
+                <w:i/>
+                <w:iCs/>
+              </w:rPr>
+              <w:drawing>
+                <wp:inline distT="0" distB="0" distL="0" distR="0" wp14:anchorId="57AFFA69" wp14:editId="00783A24">
+                  <wp:extent cx="750277" cy="515815"/>
+                  <wp:effectExtent l="0" t="0" r="0" b="0"/>
+                  <wp:docPr id="10" name="Imagen 10"/>
+                  <wp:cNvGraphicFramePr>
+                    <a:graphicFrameLocks xmlns:a="http://schemas.openxmlformats.org/drawingml/2006/main" noChangeAspect="1"/>
+                  </wp:cNvGraphicFramePr>
+                  <a:graphic xmlns:a="http://schemas.openxmlformats.org/drawingml/2006/main">
+                    <a:graphicData uri="http://schemas.openxmlformats.org/drawingml/2006/picture">
+                      <pic:pic xmlns:pic="http://schemas.openxmlformats.org/drawingml/2006/picture">
+                        <pic:nvPicPr>
+                          <pic:cNvPr id="1" name=""/>
+                          <pic:cNvPicPr/>
+                        </pic:nvPicPr>
+                        <pic:blipFill>
+                          <a:blip r:embed="rId21"/>
+                          <a:stretch>
+                            <a:fillRect/>
+                          </a:stretch>
+                        </pic:blipFill>
+                        <pic:spPr>
+                          <a:xfrm>
+                            <a:off x="0" y="0"/>
+                            <a:ext cx="753601" cy="518100"/>
+                          </a:xfrm>
+                          <a:prstGeom prst="rect">
+                            <a:avLst/>
+                          </a:prstGeom>
+                        </pic:spPr>
+                      </pic:pic>
+                    </a:graphicData>
+                  </a:graphic>
+                </wp:inline>
+              </w:drawing>
+            </w:r>
+          </w:p>
+          <w:p>
+            <w:pPr>
+              <w:pStyle w:val="Prrafodelista"/>
+              <w:ind w:left="0"/>
+              <w:jc w:val="center"/>
+              <w:rPr>
+                <w:i/>
+                <w:iCs/>
+              </w:rPr>
+            </w:pPr>
+          </w:p>
+          <w:p>
+            <w:pPr>
+              <w:pStyle w:val="Prrafodelista"/>
+              <w:ind w:left="0"/>
+              <w:jc w:val="center"/>
+              <w:rPr>
+                <w:i/>
+                <w:iCs/>
+                <w:sz w:val="20"/>
+                <w:szCs w:val="20"/>
+              </w:rPr>
+            </w:pPr>
+            <w:r>
+              <w:rPr>
+                <w:i/>
+                <w:iCs/>
+                <w:sz w:val="20"/>
+                <w:szCs w:val="20"/>
+              </w:rPr>
+              <w:t>ECM para cuantificación con 3 bits entera y 2 decimal</w:t>
+            </w:r>
+            <w:r>
+              <w:rPr>
+                <w:i/>
+                <w:iCs/>
+                <w:sz w:val="20"/>
+                <w:szCs w:val="20"/>
+              </w:rPr>
+              <w:t>:</w:t>
+            </w:r>
+          </w:p>
+          <w:p>
+            <w:pPr>
+              <w:pStyle w:val="Prrafodelista"/>
+              <w:ind w:left="0"/>
+              <w:jc w:val="center"/>
+              <w:rPr>
+                <w:i/>
+                <w:iCs/>
+              </w:rPr>
+            </w:pPr>
+          </w:p>
+          <w:p>
+            <w:pPr>
+              <w:pStyle w:val="Prrafodelista"/>
+              <w:ind w:left="0"/>
+              <w:jc w:val="center"/>
+              <w:rPr>
+                <w:i/>
+                <w:iCs/>
+              </w:rPr>
+            </w:pPr>
+            <w:r>
+              <w:rPr>
+                <w:i/>
+                <w:iCs/>
+              </w:rPr>
+              <w:drawing>
+                <wp:inline distT="0" distB="0" distL="0" distR="0" wp14:anchorId="2DDF5A2A" wp14:editId="1B1F9545">
+                  <wp:extent cx="750277" cy="495835"/>
+                  <wp:effectExtent l="0" t="0" r="0" b="0"/>
+                  <wp:docPr id="17" name="Imagen 17"/>
+                  <wp:cNvGraphicFramePr>
+                    <a:graphicFrameLocks xmlns:a="http://schemas.openxmlformats.org/drawingml/2006/main" noChangeAspect="1"/>
+                  </wp:cNvGraphicFramePr>
+                  <a:graphic xmlns:a="http://schemas.openxmlformats.org/drawingml/2006/main">
+                    <a:graphicData uri="http://schemas.openxmlformats.org/drawingml/2006/picture">
+                      <pic:pic xmlns:pic="http://schemas.openxmlformats.org/drawingml/2006/picture">
+                        <pic:nvPicPr>
+                          <pic:cNvPr id="1" name=""/>
+                          <pic:cNvPicPr/>
+                        </pic:nvPicPr>
+                        <pic:blipFill>
+                          <a:blip r:embed="rId22"/>
+                          <a:stretch>
+                            <a:fillRect/>
+                          </a:stretch>
+                        </pic:blipFill>
+                        <pic:spPr>
+                          <a:xfrm>
+                            <a:off x="0" y="0"/>
+                            <a:ext cx="755883" cy="499540"/>
+                          </a:xfrm>
+                          <a:prstGeom prst="rect">
+                            <a:avLst/>
+                          </a:prstGeom>
+                        </pic:spPr>
+                      </pic:pic>
+                    </a:graphicData>
+                  </a:graphic>
+                </wp:inline>
+              </w:drawing>
+            </w:r>
+          </w:p>
+          <w:p>
+            <w:pPr>
+              <w:pStyle w:val="Prrafodelista"/>
+              <w:ind w:left="0"/>
+              <w:jc w:val="center"/>
+              <w:rPr>
+                <w:i/>
+                <w:iCs/>
+              </w:rPr>
+            </w:pPr>
+          </w:p>
+          <w:p>
+            <w:pPr>
+              <w:pStyle w:val="Prrafodelista"/>
+              <w:ind w:left="0"/>
+              <w:jc w:val="center"/>
+              <w:rPr>
+                <w:i/>
+                <w:iCs/>
+                <w:sz w:val="20"/>
+                <w:szCs w:val="20"/>
+              </w:rPr>
+            </w:pPr>
+            <w:r>
+              <w:rPr>
+                <w:i/>
+                <w:iCs/>
+                <w:sz w:val="20"/>
+                <w:szCs w:val="20"/>
+              </w:rPr>
+              <w:t xml:space="preserve">ECM para cuantificación con </w:t>
+            </w:r>
+            <w:r>
+              <w:rPr>
+                <w:i/>
+                <w:iCs/>
+                <w:sz w:val="20"/>
+                <w:szCs w:val="20"/>
+              </w:rPr>
+              <w:t xml:space="preserve">5 </w:t>
+            </w:r>
+            <w:r>
+              <w:rPr>
+                <w:i/>
+                <w:iCs/>
+                <w:sz w:val="20"/>
+                <w:szCs w:val="20"/>
+              </w:rPr>
+              <w:t xml:space="preserve">bits entera y </w:t>
+            </w:r>
+            <w:r>
+              <w:rPr>
+                <w:i/>
+                <w:iCs/>
+                <w:sz w:val="20"/>
+                <w:szCs w:val="20"/>
+              </w:rPr>
+              <w:t>0</w:t>
+            </w:r>
+            <w:r>
+              <w:rPr>
+                <w:i/>
+                <w:iCs/>
+                <w:sz w:val="20"/>
+                <w:szCs w:val="20"/>
+              </w:rPr>
+              <w:t xml:space="preserve"> decimal</w:t>
+            </w:r>
+            <w:r>
+              <w:rPr>
+                <w:i/>
+                <w:iCs/>
+                <w:sz w:val="20"/>
+                <w:szCs w:val="20"/>
+              </w:rPr>
+              <w:t>:</w:t>
+            </w:r>
+          </w:p>
+          <w:p>
+            <w:pPr>
+              <w:pStyle w:val="Prrafodelista"/>
+              <w:ind w:left="0"/>
+              <w:jc w:val="center"/>
+              <w:rPr>
+                <w:i/>
+                <w:iCs/>
+              </w:rPr>
+            </w:pPr>
+          </w:p>
+          <w:p>
+            <w:pPr>
+              <w:pStyle w:val="Prrafodelista"/>
+              <w:ind w:left="0"/>
+              <w:jc w:val="center"/>
+              <w:rPr>
+                <w:i/>
+                <w:iCs/>
+              </w:rPr>
+            </w:pPr>
+            <w:r>
+              <w:rPr>
+                <w:i/>
+                <w:iCs/>
+              </w:rPr>
+              <w:drawing>
+                <wp:inline distT="0" distB="0" distL="0" distR="0" wp14:anchorId="4D96139E" wp14:editId="505E7D05">
+                  <wp:extent cx="744416" cy="489747"/>
+                  <wp:effectExtent l="0" t="0" r="0" b="5715"/>
+                  <wp:docPr id="18" name="Imagen 18"/>
+                  <wp:cNvGraphicFramePr>
+                    <a:graphicFrameLocks xmlns:a="http://schemas.openxmlformats.org/drawingml/2006/main" noChangeAspect="1"/>
+                  </wp:cNvGraphicFramePr>
+                  <a:graphic xmlns:a="http://schemas.openxmlformats.org/drawingml/2006/main">
+                    <a:graphicData uri="http://schemas.openxmlformats.org/drawingml/2006/picture">
+                      <pic:pic xmlns:pic="http://schemas.openxmlformats.org/drawingml/2006/picture">
+                        <pic:nvPicPr>
+                          <pic:cNvPr id="1" name=""/>
+                          <pic:cNvPicPr/>
+                        </pic:nvPicPr>
+                        <pic:blipFill>
+                          <a:blip r:embed="rId23"/>
+                          <a:stretch>
+                            <a:fillRect/>
+                          </a:stretch>
+                        </pic:blipFill>
+                        <pic:spPr>
+                          <a:xfrm>
+                            <a:off x="0" y="0"/>
+                            <a:ext cx="748406" cy="492372"/>
+                          </a:xfrm>
+                          <a:prstGeom prst="rect">
+                            <a:avLst/>
+                          </a:prstGeom>
+                        </pic:spPr>
+                      </pic:pic>
+                    </a:graphicData>
+                  </a:graphic>
+                </wp:inline>
+              </w:drawing>
+            </w:r>
+          </w:p>
+          <w:p>
+            <w:pPr>
+              <w:pStyle w:val="Prrafodelista"/>
+              <w:ind w:left="0"/>
+            </w:pPr>
+          </w:p>
+          <w:p>
+            <w:pPr>
+              <w:pStyle w:val="Prrafodelista"/>
+              <w:ind w:left="0"/>
+              <w:rPr>
+                <w:i/>
+                <w:iCs/>
+              </w:rPr>
+            </w:pPr>
+          </w:p>
+          <w:p>
+            <w:pPr>
+              <w:pStyle w:val="Prrafodelista"/>
+              <w:ind w:left="0"/>
+              <w:rPr>
+                <w:i/>
+                <w:iCs/>
+              </w:rPr>
+            </w:pPr>
+            <w:r>
+              <w:rPr>
+                <w:i/>
+                <w:iCs/>
+              </w:rPr>
+              <w:t>Viendo los valores para el ECM obtenemos el siguiente resultado:</w:t>
+            </w:r>
+          </w:p>
+          <w:p>
+            <w:pPr>
+              <w:pStyle w:val="Prrafodelista"/>
+              <w:ind w:left="0"/>
+              <w:rPr>
+                <w:i/>
+                <w:iCs/>
+              </w:rPr>
+            </w:pPr>
+          </w:p>
+          <w:p>
+            <w:pPr>
+              <w:pStyle w:val="Prrafodelista"/>
+              <w:ind w:left="0"/>
+              <w:jc w:val="center"/>
+              <w:rPr>
+                <w:i/>
+                <w:iCs/>
+                <w:sz w:val="20"/>
+                <w:szCs w:val="20"/>
+              </w:rPr>
+            </w:pPr>
+            <w:r>
+              <w:rPr>
+                <w:i/>
+                <w:iCs/>
+                <w:sz w:val="20"/>
+                <w:szCs w:val="20"/>
+              </w:rPr>
+              <w:t>ECM_s32 &lt; ECM_s30 &lt; ECM_s50 &lt; ECM_s12</w:t>
+            </w:r>
+          </w:p>
+          <w:p>
+            <w:pPr>
+              <w:pStyle w:val="Prrafodelista"/>
+              <w:ind w:left="0"/>
+              <w:rPr>
+                <w:i/>
+                <w:iCs/>
+              </w:rPr>
+            </w:pPr>
+          </w:p>
+          <w:p>
+            <w:pPr>
+              <w:pStyle w:val="Prrafodelista"/>
+              <w:ind w:left="0"/>
+              <w:rPr>
+                <w:i/>
+                <w:iCs/>
+              </w:rPr>
+            </w:pPr>
+            <w:r>
+              <w:rPr>
+                <w:i/>
+                <w:iCs/>
+              </w:rPr>
+              <w:t>Estos resultados con congruentes con los obtenidos en apartados anteriores ya que la cuantificación con 3 bits para la parte entera y 2 para la decimal es la menor ECM tiene y por lo tanto la que mejor se aproxima a la señal original.</w:t>
+            </w:r>
+          </w:p>
+          <w:p>
+            <w:pPr>
+              <w:pStyle w:val="Prrafodelista"/>
+              <w:ind w:left="0"/>
+              <w:rPr>
+                <w:i/>
+                <w:iCs/>
+              </w:rPr>
+            </w:pPr>
+          </w:p>
+          <w:p>
+            <w:pPr>
+              <w:pStyle w:val="Prrafodelista"/>
+              <w:ind w:left="0"/>
+              <w:rPr>
+                <w:i/>
+                <w:iCs/>
+              </w:rPr>
+            </w:pPr>
+            <w:r>
+              <w:rPr>
+                <w:i/>
+                <w:iCs/>
+              </w:rPr>
+              <w:t xml:space="preserve">Al igual que en apartados anteriores se puede observar que la cuantificación con 3 bits para la parte entera y 0 para la parte decimal tiene el mismo ECM que la cuantificación con 5 bits para la parte entera y 0 para la parte decimal. Como se ha </w:t>
+            </w:r>
+            <w:r>
+              <w:rPr>
+                <w:i/>
+                <w:iCs/>
+              </w:rPr>
+              <w:lastRenderedPageBreak/>
+              <w:t>explicado antes esto se debe a que solo hacen falta 3 bits para poder representar</w:t>
+            </w:r>
+            <w:r>
+              <w:rPr>
+                <w:i/>
+                <w:iCs/>
+              </w:rPr>
+              <w:t xml:space="preserve"> la parte entera. Los 2 bits adicionales no aportan ninguna mejora.</w:t>
+            </w:r>
           </w:p>
           <w:p>
             <w:pPr>
@@ -2690,11 +5309,7 @@
         <w:t>Emplee para ello un cuantificador de 7 bits</w:t>
       </w:r>
       <w:r>
-        <w:t xml:space="preserve">. La señal resultante será </w:t>
-      </w:r>
-      <w:proofErr w:type="spellStart"/>
-      <w:r>
-        <w:t>q</w:t>
+        <w:t>. La señal resultante será q</w:t>
       </w:r>
       <w:r>
         <w:rPr>
@@ -2702,7 +5317,6 @@
         </w:rPr>
         <w:t>u</w:t>
       </w:r>
-      <w:proofErr w:type="spellEnd"/>
       <w:r>
         <w:t>[n].</w:t>
       </w:r>
@@ -2715,7 +5329,6 @@
       <w:r>
         <w:t>la función ‘’</w:t>
       </w:r>
-      <w:proofErr w:type="spellStart"/>
       <w:r>
         <w:rPr>
           <w:b/>
@@ -2723,7 +5336,6 @@
         </w:rPr>
         <w:t>audioread</w:t>
       </w:r>
-      <w:proofErr w:type="spellEnd"/>
       <w:r>
         <w:rPr>
           <w:b/>
@@ -2744,7 +5356,6 @@
       <w:r>
         <w:t>‘’</w:t>
       </w:r>
-      <w:proofErr w:type="spellStart"/>
       <w:r>
         <w:rPr>
           <w:b/>
@@ -2752,7 +5363,6 @@
         </w:rPr>
         <w:t>wavread</w:t>
       </w:r>
-      <w:proofErr w:type="spellEnd"/>
       <w:r>
         <w:rPr>
           <w:b/>
@@ -2772,23 +5382,7 @@
           <w:b/>
           <w:bCs/>
         </w:rPr>
-        <w:t xml:space="preserve"> y ‘’</w:t>
-      </w:r>
-      <w:proofErr w:type="spellStart"/>
-      <w:r>
-        <w:rPr>
-          <w:b/>
-          <w:bCs/>
-        </w:rPr>
-        <w:t>sound</w:t>
-      </w:r>
-      <w:proofErr w:type="spellEnd"/>
-      <w:r>
-        <w:rPr>
-          <w:b/>
-          <w:bCs/>
-        </w:rPr>
-        <w:t>’’ para reproducirlo</w:t>
+        <w:t xml:space="preserve"> y ‘’sound’’ para reproducirlo</w:t>
       </w:r>
       <w:r>
         <w:t>.</w:t>
@@ -2844,17 +5438,113 @@
                 <w:i/>
                 <w:iCs/>
               </w:rPr>
-              <w:t>(responda en este recuadro, use todo el espacio que necesite)</w:t>
-            </w:r>
-          </w:p>
-          <w:p>
-            <w:pPr>
-              <w:pStyle w:val="Prrafodelista"/>
-              <w:ind w:left="0"/>
-              <w:rPr>
-                <w:rFonts w:eastAsiaTheme="minorEastAsia"/>
-              </w:rPr>
-            </w:pPr>
+              <w:t xml:space="preserve">En primera instancia es importante mostrar gráficamente la señal original y así poder ver los valores de la amplitud de la señal original. Para poder elegir la escala de cuantificación es importante hacer esto, ya que sino no se sabe con que rango de valores se está trabajando. </w:t>
+            </w:r>
+          </w:p>
+          <w:p>
+            <w:pPr>
+              <w:pStyle w:val="Prrafodelista"/>
+              <w:ind w:left="0"/>
+              <w:rPr>
+                <w:i/>
+                <w:iCs/>
+              </w:rPr>
+            </w:pPr>
+          </w:p>
+          <w:p>
+            <w:pPr>
+              <w:pStyle w:val="Prrafodelista"/>
+              <w:ind w:left="0"/>
+              <w:jc w:val="center"/>
+              <w:rPr>
+                <w:i/>
+                <w:iCs/>
+              </w:rPr>
+            </w:pPr>
+            <w:r>
+              <w:rPr>
+                <w:i/>
+                <w:iCs/>
+                <w:noProof/>
+              </w:rPr>
+              <w:drawing>
+                <wp:inline distT="0" distB="0" distL="0" distR="0" wp14:anchorId="3F1AAB47" wp14:editId="2A9B8598">
+                  <wp:extent cx="4892063" cy="3664528"/>
+                  <wp:effectExtent l="0" t="0" r="0" b="0"/>
+                  <wp:docPr id="19" name="Imagen 19"/>
+                  <wp:cNvGraphicFramePr>
+                    <a:graphicFrameLocks xmlns:a="http://schemas.openxmlformats.org/drawingml/2006/main" noChangeAspect="1"/>
+                  </wp:cNvGraphicFramePr>
+                  <a:graphic xmlns:a="http://schemas.openxmlformats.org/drawingml/2006/main">
+                    <a:graphicData uri="http://schemas.openxmlformats.org/drawingml/2006/picture">
+                      <pic:pic xmlns:pic="http://schemas.openxmlformats.org/drawingml/2006/picture">
+                        <pic:nvPicPr>
+                          <pic:cNvPr id="0" name="Picture 1"/>
+                          <pic:cNvPicPr>
+                            <a:picLocks noChangeAspect="1" noChangeArrowheads="1"/>
+                          </pic:cNvPicPr>
+                        </pic:nvPicPr>
+                        <pic:blipFill>
+                          <a:blip r:embed="rId24">
+                            <a:extLst>
+                              <a:ext uri="{28A0092B-C50C-407E-A947-70E740481C1C}">
+                                <a14:useLocalDpi xmlns:a14="http://schemas.microsoft.com/office/drawing/2010/main" val="0"/>
+                              </a:ext>
+                            </a:extLst>
+                          </a:blip>
+                          <a:srcRect/>
+                          <a:stretch>
+                            <a:fillRect/>
+                          </a:stretch>
+                        </pic:blipFill>
+                        <pic:spPr bwMode="auto">
+                          <a:xfrm>
+                            <a:off x="0" y="0"/>
+                            <a:ext cx="4894412" cy="3666287"/>
+                          </a:xfrm>
+                          <a:prstGeom prst="rect">
+                            <a:avLst/>
+                          </a:prstGeom>
+                          <a:noFill/>
+                          <a:ln>
+                            <a:noFill/>
+                          </a:ln>
+                        </pic:spPr>
+                      </pic:pic>
+                    </a:graphicData>
+                  </a:graphic>
+                </wp:inline>
+              </w:drawing>
+            </w:r>
+          </w:p>
+          <w:p>
+            <w:pPr>
+              <w:pStyle w:val="Prrafodelista"/>
+              <w:ind w:left="0"/>
+              <w:jc w:val="center"/>
+              <w:rPr>
+                <w:i/>
+                <w:iCs/>
+              </w:rPr>
+            </w:pPr>
+          </w:p>
+          <w:p>
+            <w:pPr>
+              <w:pStyle w:val="Prrafodelista"/>
+              <w:ind w:left="0"/>
+              <w:rPr>
+                <w:i/>
+                <w:iCs/>
+              </w:rPr>
+            </w:pPr>
+            <w:r>
+              <w:rPr>
+                <w:i/>
+                <w:iCs/>
+              </w:rPr>
+              <w:lastRenderedPageBreak/>
+              <w:t>Como se puede apreciar la señal no tiene valores enteros, ya que su amplitud oscila entre los valores [-0.7, 0.9], por lo tanto, como nos piden un cuantificador de 7 bits, escogemos 6 bits para la decimal y 1 bit para el bit de signo. De esta forma obtendremos la mayor resolución.</w:t>
+            </w:r>
           </w:p>
           <w:p>
             <w:pPr>
@@ -2881,6 +5571,7 @@
         </w:rPr>
       </w:pPr>
       <w:r>
+        <w:lastRenderedPageBreak/>
         <w:br w:type="page"/>
       </w:r>
     </w:p>
@@ -2970,24 +5661,206 @@
             <w:pPr>
               <w:pStyle w:val="Prrafodelista"/>
               <w:ind w:left="0"/>
-              <w:rPr>
-                <w:i/>
-                <w:iCs/>
-              </w:rPr>
-            </w:pPr>
-            <w:r>
-              <w:rPr>
-                <w:i/>
-                <w:iCs/>
-              </w:rPr>
-              <w:t>(responda en este recuadro, use todo el espacio que necesite)</w:t>
-            </w:r>
-          </w:p>
-          <w:p>
-            <w:pPr>
-              <w:pStyle w:val="Prrafodelista"/>
-              <w:ind w:left="0"/>
-            </w:pPr>
+              <w:jc w:val="left"/>
+              <w:rPr>
+                <w:i/>
+                <w:iCs/>
+                <w:noProof/>
+              </w:rPr>
+            </w:pPr>
+            <w:r>
+              <w:rPr>
+                <w:i/>
+                <w:iCs/>
+                <w:noProof/>
+              </w:rPr>
+              <w:t>En este apartado se implementan dos funciones, una es un compresor de Ley A y el segundo es un expansor también de Ley A. Los comentarios con respecto a los parámetros de entrada y salida de las funciones se encuentran los códigos de Matlab.</w:t>
+            </w:r>
+          </w:p>
+          <w:p>
+            <w:pPr>
+              <w:pStyle w:val="Prrafodelista"/>
+              <w:ind w:left="0"/>
+              <w:jc w:val="center"/>
+              <w:rPr>
+                <w:noProof/>
+              </w:rPr>
+            </w:pPr>
+          </w:p>
+          <w:p>
+            <w:pPr>
+              <w:pStyle w:val="Prrafodelista"/>
+              <w:ind w:left="0"/>
+              <w:jc w:val="center"/>
+              <w:rPr>
+                <w:i/>
+                <w:iCs/>
+                <w:noProof/>
+              </w:rPr>
+            </w:pPr>
+            <w:r>
+              <w:rPr>
+                <w:i/>
+                <w:iCs/>
+                <w:noProof/>
+              </w:rPr>
+              <w:t>Compresor de Ley A:</w:t>
+            </w:r>
+          </w:p>
+          <w:p>
+            <w:pPr>
+              <w:pStyle w:val="Prrafodelista"/>
+              <w:ind w:left="0"/>
+              <w:jc w:val="center"/>
+              <w:rPr>
+                <w:noProof/>
+              </w:rPr>
+            </w:pPr>
+          </w:p>
+          <w:p>
+            <w:pPr>
+              <w:pStyle w:val="Prrafodelista"/>
+              <w:ind w:left="0"/>
+              <w:jc w:val="left"/>
+            </w:pPr>
+            <w:r>
+              <w:rPr>
+                <w:noProof/>
+              </w:rPr>
+              <w:drawing>
+                <wp:inline distT="0" distB="0" distL="0" distR="0" wp14:anchorId="7305E04E" wp14:editId="336E27F2">
+                  <wp:extent cx="5029200" cy="2582658"/>
+                  <wp:effectExtent l="0" t="0" r="0" b="0"/>
+                  <wp:docPr id="20" name="Imagen 20"/>
+                  <wp:cNvGraphicFramePr>
+                    <a:graphicFrameLocks xmlns:a="http://schemas.openxmlformats.org/drawingml/2006/main" noChangeAspect="1"/>
+                  </wp:cNvGraphicFramePr>
+                  <a:graphic xmlns:a="http://schemas.openxmlformats.org/drawingml/2006/main">
+                    <a:graphicData uri="http://schemas.openxmlformats.org/drawingml/2006/picture">
+                      <pic:pic xmlns:pic="http://schemas.openxmlformats.org/drawingml/2006/picture">
+                        <pic:nvPicPr>
+                          <pic:cNvPr id="0" name="Picture 2"/>
+                          <pic:cNvPicPr>
+                            <a:picLocks noChangeAspect="1" noChangeArrowheads="1"/>
+                          </pic:cNvPicPr>
+                        </pic:nvPicPr>
+                        <pic:blipFill>
+                          <a:blip r:embed="rId25" cstate="print">
+                            <a:extLst>
+                              <a:ext uri="{28A0092B-C50C-407E-A947-70E740481C1C}">
+                                <a14:useLocalDpi xmlns:a14="http://schemas.microsoft.com/office/drawing/2010/main" val="0"/>
+                              </a:ext>
+                            </a:extLst>
+                          </a:blip>
+                          <a:srcRect/>
+                          <a:stretch>
+                            <a:fillRect/>
+                          </a:stretch>
+                        </pic:blipFill>
+                        <pic:spPr bwMode="auto">
+                          <a:xfrm>
+                            <a:off x="0" y="0"/>
+                            <a:ext cx="5082506" cy="2610032"/>
+                          </a:xfrm>
+                          <a:prstGeom prst="rect">
+                            <a:avLst/>
+                          </a:prstGeom>
+                          <a:noFill/>
+                          <a:ln>
+                            <a:noFill/>
+                          </a:ln>
+                        </pic:spPr>
+                      </pic:pic>
+                    </a:graphicData>
+                  </a:graphic>
+                </wp:inline>
+              </w:drawing>
+            </w:r>
+          </w:p>
+          <w:p>
+            <w:pPr>
+              <w:pStyle w:val="Prrafodelista"/>
+              <w:ind w:left="0"/>
+              <w:jc w:val="center"/>
+              <w:rPr>
+                <w:i/>
+                <w:iCs/>
+              </w:rPr>
+            </w:pPr>
+            <w:r>
+              <w:rPr>
+                <w:i/>
+                <w:iCs/>
+              </w:rPr>
+              <w:t>Expansor Ley A:</w:t>
+            </w:r>
+          </w:p>
+          <w:p>
+            <w:pPr>
+              <w:pStyle w:val="Prrafodelista"/>
+              <w:ind w:left="0"/>
+            </w:pPr>
+          </w:p>
+          <w:p>
+            <w:pPr>
+              <w:pStyle w:val="Prrafodelista"/>
+              <w:ind w:left="0"/>
+              <w:jc w:val="center"/>
+            </w:pPr>
+            <w:r>
+              <w:rPr>
+                <w:noProof/>
+              </w:rPr>
+              <w:lastRenderedPageBreak/>
+              <w:drawing>
+                <wp:inline distT="0" distB="0" distL="0" distR="0" wp14:anchorId="27D2B193" wp14:editId="58F32A45">
+                  <wp:extent cx="5018075" cy="2576945"/>
+                  <wp:effectExtent l="0" t="0" r="0" b="0"/>
+                  <wp:docPr id="21" name="Imagen 21"/>
+                  <wp:cNvGraphicFramePr>
+                    <a:graphicFrameLocks xmlns:a="http://schemas.openxmlformats.org/drawingml/2006/main" noChangeAspect="1"/>
+                  </wp:cNvGraphicFramePr>
+                  <a:graphic xmlns:a="http://schemas.openxmlformats.org/drawingml/2006/main">
+                    <a:graphicData uri="http://schemas.openxmlformats.org/drawingml/2006/picture">
+                      <pic:pic xmlns:pic="http://schemas.openxmlformats.org/drawingml/2006/picture">
+                        <pic:nvPicPr>
+                          <pic:cNvPr id="0" name="Picture 3"/>
+                          <pic:cNvPicPr>
+                            <a:picLocks noChangeAspect="1" noChangeArrowheads="1"/>
+                          </pic:cNvPicPr>
+                        </pic:nvPicPr>
+                        <pic:blipFill>
+                          <a:blip r:embed="rId26" cstate="print">
+                            <a:extLst>
+                              <a:ext uri="{28A0092B-C50C-407E-A947-70E740481C1C}">
+                                <a14:useLocalDpi xmlns:a14="http://schemas.microsoft.com/office/drawing/2010/main" val="0"/>
+                              </a:ext>
+                            </a:extLst>
+                          </a:blip>
+                          <a:srcRect/>
+                          <a:stretch>
+                            <a:fillRect/>
+                          </a:stretch>
+                        </pic:blipFill>
+                        <pic:spPr bwMode="auto">
+                          <a:xfrm>
+                            <a:off x="0" y="0"/>
+                            <a:ext cx="5025373" cy="2580693"/>
+                          </a:xfrm>
+                          <a:prstGeom prst="rect">
+                            <a:avLst/>
+                          </a:prstGeom>
+                          <a:noFill/>
+                          <a:ln>
+                            <a:noFill/>
+                          </a:ln>
+                        </pic:spPr>
+                      </pic:pic>
+                    </a:graphicData>
+                  </a:graphic>
+                </wp:inline>
+              </w:drawing>
+            </w:r>
           </w:p>
           <w:p>
             <w:pPr>
@@ -3014,19 +5887,7 @@
         <w:ind w:left="426"/>
       </w:pPr>
       <w:r>
-        <w:t xml:space="preserve">Cuantifique no uniformemente la señal de audio y[n]. Para ello, implemente un cuantificador no uniforme completo integrando los bloques compresor y </w:t>
-      </w:r>
-      <w:proofErr w:type="gramStart"/>
-      <w:r>
-        <w:t>expansor anteriores</w:t>
-      </w:r>
-      <w:proofErr w:type="gramEnd"/>
-      <w:r>
-        <w:t xml:space="preserve">, con el cuantificador uniforme empleado previamente en la Práctica. La señal resultante será </w:t>
-      </w:r>
-      <w:proofErr w:type="spellStart"/>
-      <w:r>
-        <w:t>q</w:t>
+        <w:t>Cuantifique no uniformemente la señal de audio y[n]. Para ello, implemente un cuantificador no uniforme completo integrando los bloques compresor y expansor anteriores, con el cuantificador uniforme empleado previamente en la Práctica. La señal resultante será q</w:t>
       </w:r>
       <w:r>
         <w:rPr>
@@ -3034,7 +5895,6 @@
         </w:rPr>
         <w:t>nu</w:t>
       </w:r>
-      <w:proofErr w:type="spellEnd"/>
       <w:r>
         <w:t>[n].</w:t>
       </w:r>
@@ -3098,11 +5958,7 @@
         <w:t>x</w:t>
       </w:r>
       <w:r>
-        <w:t xml:space="preserve">[n] con la señal cuantificada uniformemente </w:t>
-      </w:r>
-      <w:proofErr w:type="spellStart"/>
-      <w:r>
-        <w:t>q</w:t>
+        <w:t>[n] con la señal cuantificada uniformemente q</w:t>
       </w:r>
       <w:r>
         <w:rPr>
@@ -3110,13 +5966,8 @@
         </w:rPr>
         <w:t>u</w:t>
       </w:r>
-      <w:proofErr w:type="spellEnd"/>
-      <w:r>
-        <w:t xml:space="preserve">[n] y con la cuantificada no uniformemente </w:t>
-      </w:r>
-      <w:proofErr w:type="spellStart"/>
-      <w:r>
-        <w:t>q</w:t>
+      <w:r>
+        <w:t>[n] y con la cuantificada no uniformemente q</w:t>
       </w:r>
       <w:r>
         <w:rPr>
@@ -3124,7 +5975,6 @@
         </w:rPr>
         <w:t>nu</w:t>
       </w:r>
-      <w:proofErr w:type="spellEnd"/>
       <w:r>
         <w:t>[n], es decir, reproduciendo ambas. Explique las diferencias percibidas y justifíquelas.</w:t>
       </w:r>
@@ -3167,7 +6017,52 @@
                 <w:i/>
                 <w:iCs/>
               </w:rPr>
-              <w:t>(responda en este recuadro, use todo el espacio que necesite)</w:t>
+              <w:t xml:space="preserve">Después de reproducir ambas señales, </w:t>
+            </w:r>
+            <w:r>
+              <w:rPr>
+                <w:i/>
+              </w:rPr>
+              <w:t>q</w:t>
+            </w:r>
+            <w:r>
+              <w:rPr>
+                <w:i/>
+                <w:vertAlign w:val="subscript"/>
+              </w:rPr>
+              <w:t>nu</w:t>
+            </w:r>
+            <w:r>
+              <w:rPr>
+                <w:i/>
+              </w:rPr>
+              <w:t>[n] y q</w:t>
+            </w:r>
+            <w:r>
+              <w:rPr>
+                <w:i/>
+                <w:vertAlign w:val="subscript"/>
+              </w:rPr>
+              <w:t>u</w:t>
+            </w:r>
+            <w:r>
+              <w:rPr>
+                <w:i/>
+              </w:rPr>
+              <w:t>[n], se pueden apreciar ciertas diferencias. La señal cuantificada uniformemente q</w:t>
+            </w:r>
+            <w:r>
+              <w:rPr>
+                <w:i/>
+                <w:vertAlign w:val="subscript"/>
+              </w:rPr>
+              <w:t>u</w:t>
+            </w:r>
+            <w:r>
+              <w:rPr>
+                <w:i/>
+              </w:rPr>
+              <w:t>[n], tiene distorsión de fondo. Sin embargo, la señal cuantificada no uniformemente no tiene esa distorsión de fondo. Por lo tanto, como era de esperar, la cuantificación no uniforme se aproxima mucho más a la señal original.</w:t>
             </w:r>
           </w:p>
           <w:p>
@@ -3207,11 +6102,7 @@
         <w:t>x</w:t>
       </w:r>
       <w:r>
-        <w:t xml:space="preserve">[n], </w:t>
-      </w:r>
-      <w:proofErr w:type="spellStart"/>
-      <w:r>
-        <w:t>q</w:t>
+        <w:t>[n], q</w:t>
       </w:r>
       <w:r>
         <w:rPr>
@@ -3219,13 +6110,8 @@
         </w:rPr>
         <w:t>u</w:t>
       </w:r>
-      <w:proofErr w:type="spellEnd"/>
-      <w:r>
-        <w:t xml:space="preserve">[n] y </w:t>
-      </w:r>
-      <w:proofErr w:type="spellStart"/>
-      <w:r>
-        <w:t>q</w:t>
+      <w:r>
+        <w:t>[n] y q</w:t>
       </w:r>
       <w:r>
         <w:rPr>
@@ -3233,7 +6119,6 @@
         </w:rPr>
         <w:t>nu</w:t>
       </w:r>
-      <w:proofErr w:type="spellEnd"/>
       <w:r>
         <w:t xml:space="preserve">[n]. Utilice marcadores (puntos, círculos, asteriscos…) en las muestras de las señales. Una exclusivamente los marcadores de la señal </w:t>
       </w:r>
@@ -3272,29 +6157,157 @@
             <w:pPr>
               <w:pStyle w:val="Prrafodelista"/>
               <w:ind w:left="0"/>
-              <w:rPr>
-                <w:i/>
-                <w:iCs/>
-              </w:rPr>
-            </w:pPr>
-            <w:r>
-              <w:rPr>
-                <w:i/>
-                <w:iCs/>
-              </w:rPr>
-              <w:t>(responda en este recuadro, use todo el espacio que necesite)</w:t>
-            </w:r>
-          </w:p>
-          <w:p>
-            <w:pPr>
-              <w:pStyle w:val="Prrafodelista"/>
-              <w:ind w:left="0"/>
-            </w:pPr>
-          </w:p>
-          <w:p>
-            <w:pPr>
-              <w:pStyle w:val="Prrafodelista"/>
-              <w:ind w:left="0"/>
+              <w:jc w:val="left"/>
+              <w:rPr>
+                <w:i/>
+                <w:iCs/>
+              </w:rPr>
+            </w:pPr>
+            <w:r>
+              <w:rPr>
+                <w:i/>
+                <w:iCs/>
+              </w:rPr>
+              <w:t>En este apartado se analiza y se comparan ambas señales cuantificadas, viendo cuales de las dos cuantifica mejor y se asemeja más a la señal original.</w:t>
+            </w:r>
+          </w:p>
+          <w:p>
+            <w:pPr>
+              <w:pStyle w:val="Prrafodelista"/>
+              <w:ind w:left="0"/>
+              <w:jc w:val="center"/>
+              <w:rPr>
+                <w:i/>
+                <w:iCs/>
+                <w:noProof/>
+              </w:rPr>
+            </w:pPr>
+          </w:p>
+          <w:p>
+            <w:pPr>
+              <w:pStyle w:val="Prrafodelista"/>
+              <w:ind w:left="0"/>
+              <w:jc w:val="center"/>
+              <w:rPr>
+                <w:i/>
+                <w:iCs/>
+              </w:rPr>
+            </w:pPr>
+            <w:r>
+              <w:rPr>
+                <w:i/>
+                <w:iCs/>
+                <w:noProof/>
+              </w:rPr>
+              <w:drawing>
+                <wp:inline distT="0" distB="0" distL="0" distR="0" wp14:anchorId="22A40A60" wp14:editId="105819CC">
+                  <wp:extent cx="4955232" cy="2728570"/>
+                  <wp:effectExtent l="0" t="0" r="0" b="0"/>
+                  <wp:docPr id="14" name="Imagen 14"/>
+                  <wp:cNvGraphicFramePr>
+                    <a:graphicFrameLocks xmlns:a="http://schemas.openxmlformats.org/drawingml/2006/main" noChangeAspect="1"/>
+                  </wp:cNvGraphicFramePr>
+                  <a:graphic xmlns:a="http://schemas.openxmlformats.org/drawingml/2006/main">
+                    <a:graphicData uri="http://schemas.openxmlformats.org/drawingml/2006/picture">
+                      <pic:pic xmlns:pic="http://schemas.openxmlformats.org/drawingml/2006/picture">
+                        <pic:nvPicPr>
+                          <pic:cNvPr id="0" name="Picture 5"/>
+                          <pic:cNvPicPr>
+                            <a:picLocks noChangeAspect="1" noChangeArrowheads="1"/>
+                          </pic:cNvPicPr>
+                        </pic:nvPicPr>
+                        <pic:blipFill rotWithShape="1">
+                          <a:blip r:embed="rId27" cstate="print">
+                            <a:extLst>
+                              <a:ext uri="{28A0092B-C50C-407E-A947-70E740481C1C}">
+                                <a14:useLocalDpi xmlns:a14="http://schemas.microsoft.com/office/drawing/2010/main" val="0"/>
+                              </a:ext>
+                            </a:extLst>
+                          </a:blip>
+                          <a:srcRect l="8440" t="4413" r="8440" b="4413"/>
+                          <a:stretch/>
+                        </pic:blipFill>
+                        <pic:spPr bwMode="auto">
+                          <a:xfrm>
+                            <a:off x="0" y="0"/>
+                            <a:ext cx="4975978" cy="2739994"/>
+                          </a:xfrm>
+                          <a:prstGeom prst="rect">
+                            <a:avLst/>
+                          </a:prstGeom>
+                          <a:noFill/>
+                          <a:ln>
+                            <a:noFill/>
+                          </a:ln>
+                          <a:extLst>
+                            <a:ext uri="{53640926-AAD7-44D8-BBD7-CCE9431645EC}">
+                              <a14:shadowObscured xmlns:a14="http://schemas.microsoft.com/office/drawing/2010/main"/>
+                            </a:ext>
+                          </a:extLst>
+                        </pic:spPr>
+                      </pic:pic>
+                    </a:graphicData>
+                  </a:graphic>
+                </wp:inline>
+              </w:drawing>
+            </w:r>
+          </w:p>
+          <w:p>
+            <w:pPr>
+              <w:pStyle w:val="Prrafodelista"/>
+              <w:ind w:left="0"/>
+              <w:jc w:val="left"/>
+              <w:rPr>
+                <w:i/>
+                <w:iCs/>
+              </w:rPr>
+            </w:pPr>
+            <w:r>
+              <w:rPr>
+                <w:i/>
+                <w:iCs/>
+              </w:rPr>
+              <w:t xml:space="preserve">La mayor inconsistencia que se puede observar es que cuando la amplitud de la señal es pequeña, la aproximación de la cuantificación ya sea uniforme o no uniforme, no es buena. La cuantificación mejora cuando la amplitud de la señal aumenta. </w:t>
+            </w:r>
+          </w:p>
+          <w:p>
+            <w:pPr>
+              <w:pStyle w:val="Prrafodelista"/>
+              <w:ind w:left="0"/>
+              <w:jc w:val="left"/>
+              <w:rPr>
+                <w:i/>
+                <w:iCs/>
+              </w:rPr>
+            </w:pPr>
+          </w:p>
+          <w:p>
+            <w:pPr>
+              <w:pStyle w:val="Prrafodelista"/>
+              <w:ind w:left="0"/>
+              <w:jc w:val="left"/>
+              <w:rPr>
+                <w:i/>
+                <w:iCs/>
+              </w:rPr>
+            </w:pPr>
+            <w:r>
+              <w:rPr>
+                <w:i/>
+                <w:iCs/>
+              </w:rPr>
+              <w:t>En este caso las dos señales cuantificadas si se aproximan a la señal original, como se puede ver en la gráfica superior.</w:t>
+            </w:r>
+          </w:p>
+          <w:p>
+            <w:pPr>
+              <w:pStyle w:val="Prrafodelista"/>
+              <w:ind w:left="0"/>
+              <w:jc w:val="left"/>
+              <w:rPr>
+                <w:i/>
+                <w:iCs/>
+              </w:rPr>
             </w:pPr>
           </w:p>
         </w:tc>
@@ -3316,6 +6329,7 @@
         <w:ind w:left="426"/>
       </w:pPr>
       <w:r>
+        <w:lastRenderedPageBreak/>
         <w:t xml:space="preserve">Compare </w:t>
       </w:r>
       <w:r>
@@ -3333,11 +6347,7 @@
         <w:t>x</w:t>
       </w:r>
       <w:r>
-        <w:t xml:space="preserve">[n] con la señal cuantificada uniformemente </w:t>
-      </w:r>
-      <w:proofErr w:type="spellStart"/>
-      <w:r>
-        <w:t>q</w:t>
+        <w:t>[n] con la señal cuantificada uniformemente q</w:t>
       </w:r>
       <w:r>
         <w:rPr>
@@ -3345,13 +6355,8 @@
         </w:rPr>
         <w:t>u</w:t>
       </w:r>
-      <w:proofErr w:type="spellEnd"/>
-      <w:r>
-        <w:t xml:space="preserve">[n] y con la señal cuantificada no uniformemente </w:t>
-      </w:r>
-      <w:proofErr w:type="spellStart"/>
-      <w:r>
-        <w:t>q</w:t>
+      <w:r>
+        <w:t>[n] y con la señal cuantificada no uniformemente q</w:t>
       </w:r>
       <w:r>
         <w:rPr>
@@ -3359,7 +6364,6 @@
         </w:rPr>
         <w:t>nu</w:t>
       </w:r>
-      <w:proofErr w:type="spellEnd"/>
       <w:r>
         <w:t>[n]. Es decir, calcule el error cuadrático medio entre la señal original y la señal cuantificada uniformemente y compárelo con el error cuadrático medio entre la señal original y la señal cuantificada no uniformemente.</w:t>
       </w:r>
@@ -3534,15 +6538,7 @@
         <w:t xml:space="preserve"> </w:t>
       </w:r>
       <w:r>
-        <w:t>es la muestra n-</w:t>
-      </w:r>
-      <w:proofErr w:type="spellStart"/>
-      <w:r>
-        <w:t>ésima</w:t>
-      </w:r>
-      <w:proofErr w:type="spellEnd"/>
-      <w:r>
-        <w:t xml:space="preserve"> de la señal (uniforme o no uniformemente) cuantificada, y </w:t>
+        <w:t xml:space="preserve">es la muestra n-ésima de la señal (uniforme o no uniformemente) cuantificada, y </w:t>
       </w:r>
       <m:oMath>
         <m:r>
@@ -3593,17 +6589,344 @@
             <w:pPr>
               <w:pStyle w:val="Prrafodelista"/>
               <w:ind w:left="0"/>
-              <w:rPr>
-                <w:i/>
-                <w:iCs/>
-              </w:rPr>
-            </w:pPr>
-            <w:r>
-              <w:rPr>
-                <w:i/>
-                <w:iCs/>
-              </w:rPr>
-              <w:t>(responda en este recuadro, use todo el espacio que necesite)</w:t>
+              <w:jc w:val="center"/>
+              <w:rPr>
+                <w:i/>
+                <w:iCs/>
+              </w:rPr>
+            </w:pPr>
+          </w:p>
+          <w:p>
+            <w:pPr>
+              <w:pStyle w:val="Prrafodelista"/>
+              <w:ind w:left="0"/>
+              <w:jc w:val="left"/>
+              <w:rPr>
+                <w:i/>
+                <w:iCs/>
+              </w:rPr>
+            </w:pPr>
+            <w:r>
+              <w:rPr>
+                <w:i/>
+                <w:iCs/>
+              </w:rPr>
+              <w:t>En este apartado se compar</w:t>
+            </w:r>
+            <w:r>
+              <w:rPr>
+                <w:i/>
+                <w:iCs/>
+              </w:rPr>
+              <w:t xml:space="preserve">a el </w:t>
+            </w:r>
+            <w:r>
+              <w:rPr>
+                <w:i/>
+                <w:iCs/>
+              </w:rPr>
+              <w:t>ECM</w:t>
+            </w:r>
+            <w:r>
+              <w:rPr>
+                <w:i/>
+                <w:iCs/>
+              </w:rPr>
+              <w:t xml:space="preserve"> entre la señal original y las señales cuantificadas. </w:t>
+            </w:r>
+          </w:p>
+          <w:p>
+            <w:pPr>
+              <w:pStyle w:val="Prrafodelista"/>
+              <w:ind w:left="0"/>
+              <w:jc w:val="center"/>
+              <w:rPr>
+                <w:i/>
+                <w:iCs/>
+              </w:rPr>
+            </w:pPr>
+          </w:p>
+          <w:p>
+            <w:pPr>
+              <w:pStyle w:val="Prrafodelista"/>
+              <w:ind w:left="0"/>
+              <w:jc w:val="center"/>
+              <w:rPr>
+                <w:i/>
+                <w:iCs/>
+              </w:rPr>
+            </w:pPr>
+            <w:r>
+              <w:rPr>
+                <w:i/>
+                <w:iCs/>
+                <w:noProof/>
+              </w:rPr>
+              <w:drawing>
+                <wp:inline distT="0" distB="0" distL="0" distR="0" wp14:anchorId="6645F634" wp14:editId="2E290D11">
+                  <wp:extent cx="1192377" cy="585349"/>
+                  <wp:effectExtent l="0" t="0" r="8255" b="5715"/>
+                  <wp:docPr id="15" name="Imagen 15"/>
+                  <wp:cNvGraphicFramePr>
+                    <a:graphicFrameLocks xmlns:a="http://schemas.openxmlformats.org/drawingml/2006/main" noChangeAspect="1"/>
+                  </wp:cNvGraphicFramePr>
+                  <a:graphic xmlns:a="http://schemas.openxmlformats.org/drawingml/2006/main">
+                    <a:graphicData uri="http://schemas.openxmlformats.org/drawingml/2006/picture">
+                      <pic:pic xmlns:pic="http://schemas.openxmlformats.org/drawingml/2006/picture">
+                        <pic:nvPicPr>
+                          <pic:cNvPr id="1" name=""/>
+                          <pic:cNvPicPr/>
+                        </pic:nvPicPr>
+                        <pic:blipFill>
+                          <a:blip r:embed="rId28"/>
+                          <a:stretch>
+                            <a:fillRect/>
+                          </a:stretch>
+                        </pic:blipFill>
+                        <pic:spPr>
+                          <a:xfrm>
+                            <a:off x="0" y="0"/>
+                            <a:ext cx="1208896" cy="593458"/>
+                          </a:xfrm>
+                          <a:prstGeom prst="rect">
+                            <a:avLst/>
+                          </a:prstGeom>
+                        </pic:spPr>
+                      </pic:pic>
+                    </a:graphicData>
+                  </a:graphic>
+                </wp:inline>
+              </w:drawing>
+            </w:r>
+          </w:p>
+          <w:p>
+            <w:pPr>
+              <w:pStyle w:val="Prrafodelista"/>
+              <w:ind w:left="0"/>
+              <w:jc w:val="center"/>
+              <w:rPr>
+                <w:i/>
+                <w:iCs/>
+              </w:rPr>
+            </w:pPr>
+          </w:p>
+          <w:p>
+            <w:pPr>
+              <w:pStyle w:val="Prrafodelista"/>
+              <w:ind w:left="0"/>
+              <w:jc w:val="center"/>
+              <w:rPr>
+                <w:i/>
+                <w:iCs/>
+                <w:sz w:val="18"/>
+                <w:szCs w:val="18"/>
+              </w:rPr>
+            </w:pPr>
+            <w:r>
+              <w:rPr>
+                <w:i/>
+                <w:iCs/>
+                <w:sz w:val="18"/>
+                <w:szCs w:val="18"/>
+              </w:rPr>
+              <w:t>Cuantificación uniforme</w:t>
+            </w:r>
+          </w:p>
+          <w:p>
+            <w:pPr>
+              <w:pStyle w:val="Prrafodelista"/>
+              <w:ind w:left="0"/>
+              <w:jc w:val="center"/>
+              <w:rPr>
+                <w:i/>
+                <w:iCs/>
+                <w:sz w:val="18"/>
+                <w:szCs w:val="18"/>
+              </w:rPr>
+            </w:pPr>
+          </w:p>
+          <w:p>
+            <w:pPr>
+              <w:pStyle w:val="Prrafodelista"/>
+              <w:ind w:left="0"/>
+              <w:jc w:val="center"/>
+              <w:rPr>
+                <w:i/>
+                <w:iCs/>
+              </w:rPr>
+            </w:pPr>
+          </w:p>
+          <w:p>
+            <w:pPr>
+              <w:pStyle w:val="Prrafodelista"/>
+              <w:ind w:left="0"/>
+              <w:jc w:val="center"/>
+              <w:rPr>
+                <w:i/>
+                <w:iCs/>
+              </w:rPr>
+            </w:pPr>
+            <w:r>
+              <w:rPr>
+                <w:i/>
+                <w:iCs/>
+                <w:noProof/>
+              </w:rPr>
+              <w:drawing>
+                <wp:inline distT="0" distB="0" distL="0" distR="0" wp14:anchorId="2B91B3D9" wp14:editId="3E367874">
+                  <wp:extent cx="1155802" cy="570586"/>
+                  <wp:effectExtent l="0" t="0" r="6350" b="1270"/>
+                  <wp:docPr id="16" name="Imagen 16"/>
+                  <wp:cNvGraphicFramePr>
+                    <a:graphicFrameLocks xmlns:a="http://schemas.openxmlformats.org/drawingml/2006/main" noChangeAspect="1"/>
+                  </wp:cNvGraphicFramePr>
+                  <a:graphic xmlns:a="http://schemas.openxmlformats.org/drawingml/2006/main">
+                    <a:graphicData uri="http://schemas.openxmlformats.org/drawingml/2006/picture">
+                      <pic:pic xmlns:pic="http://schemas.openxmlformats.org/drawingml/2006/picture">
+                        <pic:nvPicPr>
+                          <pic:cNvPr id="1" name=""/>
+                          <pic:cNvPicPr/>
+                        </pic:nvPicPr>
+                        <pic:blipFill>
+                          <a:blip r:embed="rId29"/>
+                          <a:stretch>
+                            <a:fillRect/>
+                          </a:stretch>
+                        </pic:blipFill>
+                        <pic:spPr>
+                          <a:xfrm>
+                            <a:off x="0" y="0"/>
+                            <a:ext cx="1184541" cy="584774"/>
+                          </a:xfrm>
+                          <a:prstGeom prst="rect">
+                            <a:avLst/>
+                          </a:prstGeom>
+                        </pic:spPr>
+                      </pic:pic>
+                    </a:graphicData>
+                  </a:graphic>
+                </wp:inline>
+              </w:drawing>
+            </w:r>
+          </w:p>
+          <w:p>
+            <w:pPr>
+              <w:pStyle w:val="Prrafodelista"/>
+              <w:ind w:left="0"/>
+              <w:jc w:val="center"/>
+              <w:rPr>
+                <w:i/>
+                <w:iCs/>
+              </w:rPr>
+            </w:pPr>
+          </w:p>
+          <w:p>
+            <w:pPr>
+              <w:pStyle w:val="Prrafodelista"/>
+              <w:ind w:left="0"/>
+              <w:jc w:val="center"/>
+              <w:rPr>
+                <w:i/>
+                <w:iCs/>
+                <w:sz w:val="18"/>
+                <w:szCs w:val="18"/>
+              </w:rPr>
+            </w:pPr>
+            <w:r>
+              <w:rPr>
+                <w:i/>
+                <w:iCs/>
+                <w:sz w:val="18"/>
+                <w:szCs w:val="18"/>
+              </w:rPr>
+              <w:t>Cuantificación no uniforme</w:t>
+            </w:r>
+          </w:p>
+          <w:p>
+            <w:pPr>
+              <w:pStyle w:val="Prrafodelista"/>
+              <w:ind w:left="0"/>
+              <w:jc w:val="center"/>
+              <w:rPr>
+                <w:i/>
+                <w:iCs/>
+              </w:rPr>
+            </w:pPr>
+          </w:p>
+          <w:p>
+            <w:pPr>
+              <w:pStyle w:val="Prrafodelista"/>
+              <w:ind w:left="0"/>
+              <w:jc w:val="left"/>
+              <w:rPr>
+                <w:i/>
+                <w:iCs/>
+              </w:rPr>
+            </w:pPr>
+            <w:r>
+              <w:rPr>
+                <w:i/>
+                <w:iCs/>
+              </w:rPr>
+              <w:t xml:space="preserve">Viendo ambos valores, podemos afirmar que ambas señales son bastante parecidas a la señal original, ya que el ECM de cada señal es pequeño. </w:t>
+            </w:r>
+          </w:p>
+          <w:p>
+            <w:pPr>
+              <w:pStyle w:val="Prrafodelista"/>
+              <w:ind w:left="0"/>
+              <w:jc w:val="left"/>
+              <w:rPr>
+                <w:i/>
+                <w:iCs/>
+              </w:rPr>
+            </w:pPr>
+          </w:p>
+          <w:p>
+            <w:pPr>
+              <w:pStyle w:val="Prrafodelista"/>
+              <w:ind w:left="0"/>
+              <w:jc w:val="left"/>
+              <w:rPr>
+                <w:i/>
+                <w:iCs/>
+              </w:rPr>
+            </w:pPr>
+            <w:r>
+              <w:rPr>
+                <w:i/>
+                <w:iCs/>
+              </w:rPr>
+              <w:t xml:space="preserve">No obstante, como era de esperar el ECM de la cuantificación no uniforme es menor que el ECM de la señal cuantificada uniformemente, en un factor de x10. </w:t>
+            </w:r>
+          </w:p>
+          <w:p>
+            <w:pPr>
+              <w:pStyle w:val="Prrafodelista"/>
+              <w:ind w:left="0"/>
+              <w:jc w:val="left"/>
+              <w:rPr>
+                <w:i/>
+                <w:iCs/>
+              </w:rPr>
+            </w:pPr>
+          </w:p>
+          <w:p>
+            <w:pPr>
+              <w:pStyle w:val="Prrafodelista"/>
+              <w:ind w:left="0"/>
+              <w:jc w:val="left"/>
+              <w:rPr>
+                <w:i/>
+                <w:iCs/>
+              </w:rPr>
+            </w:pPr>
+            <w:r>
+              <w:rPr>
+                <w:i/>
+                <w:iCs/>
+              </w:rPr>
+              <w:t>Con esto reafirmamos lo comprobado en los apartados anteriores, que la señal cuantificada no uniformemente se aproxima más a la señal original.</w:t>
             </w:r>
           </w:p>
           <w:p>
@@ -3638,8 +6961,8 @@
       </w:pPr>
     </w:p>
     <w:sectPr>
-      <w:headerReference w:type="default" r:id="rId10"/>
-      <w:footerReference w:type="default" r:id="rId11"/>
+      <w:headerReference w:type="default" r:id="rId30"/>
+      <w:footerReference w:type="default" r:id="rId31"/>
       <w:pgSz w:w="11906" w:h="16838"/>
       <w:pgMar w:top="1418" w:right="1701" w:bottom="1418" w:left="1701" w:header="709" w:footer="709" w:gutter="0"/>
       <w:cols w:space="708"/>
@@ -3806,15 +7129,13 @@
       <w:t>F</w:t>
     </w:r>
     <w:r>
-      <w:t xml:space="preserve">echa, </w:t>
+      <w:t>echa: 1</w:t>
     </w:r>
-    <w:proofErr w:type="spellStart"/>
     <w:r>
-      <w:t>ej</w:t>
+      <w:t>5</w:t>
     </w:r>
-    <w:proofErr w:type="spellEnd"/>
     <w:r>
-      <w:t>: 10/02/2022)</w:t>
+      <w:t>/02/2022)</w:t>
     </w:r>
   </w:p>
   <w:p>
@@ -3826,18 +7147,19 @@
       <w:t>(ID Grupo</w:t>
     </w:r>
     <w:r>
-      <w:t xml:space="preserve">, </w:t>
-    </w:r>
-    <w:proofErr w:type="spellStart"/>
-    <w:r>
-      <w:t>ej</w:t>
-    </w:r>
-    <w:proofErr w:type="spellEnd"/>
-    <w:r>
       <w:t>:</w:t>
     </w:r>
     <w:r>
-      <w:t xml:space="preserve"> 3A_LE1_03</w:t>
+      <w:t xml:space="preserve"> 3A_LE</w:t>
+    </w:r>
+    <w:r>
+      <w:t>2</w:t>
+    </w:r>
+    <w:r>
+      <w:t>_0</w:t>
+    </w:r>
+    <w:r>
+      <w:t>6</w:t>
     </w:r>
     <w:r>
       <w:t>)</w:t>
@@ -4846,7 +8168,6 @@
     <w:lsdException w:name="HTML Sample" w:semiHidden="1" w:unhideWhenUsed="1"/>
     <w:lsdException w:name="HTML Typewriter" w:semiHidden="1" w:unhideWhenUsed="1"/>
     <w:lsdException w:name="HTML Variable" w:semiHidden="1" w:unhideWhenUsed="1"/>
-    <w:lsdException w:name="Normal Table" w:semiHidden="1" w:unhideWhenUsed="1"/>
     <w:lsdException w:name="annotation subject" w:semiHidden="1" w:unhideWhenUsed="1"/>
     <w:lsdException w:name="No List" w:semiHidden="1" w:unhideWhenUsed="1"/>
     <w:lsdException w:name="Outline List 1" w:semiHidden="1" w:unhideWhenUsed="1"/>
@@ -4893,10 +8214,8 @@
     <w:lsdException w:name="Table Subtle 2" w:semiHidden="1" w:unhideWhenUsed="1"/>
     <w:lsdException w:name="Table Web 1" w:semiHidden="1" w:unhideWhenUsed="1"/>
     <w:lsdException w:name="Table Web 2" w:semiHidden="1" w:unhideWhenUsed="1"/>
-    <w:lsdException w:name="Table Web 3" w:semiHidden="1" w:unhideWhenUsed="1"/>
     <w:lsdException w:name="Balloon Text" w:semiHidden="1" w:unhideWhenUsed="1"/>
     <w:lsdException w:name="Table Grid" w:uiPriority="59"/>
-    <w:lsdException w:name="Table Theme" w:semiHidden="1" w:unhideWhenUsed="1"/>
     <w:lsdException w:name="Placeholder Text" w:semiHidden="1"/>
     <w:lsdException w:name="No Spacing" w:uiPriority="1" w:qFormat="1"/>
     <w:lsdException w:name="Light Shading" w:uiPriority="60"/>

</xml_diff>

<commit_message>
Práctica 1 PDS terminada
</commit_message>
<xml_diff>
--- a/TERCERO/ProcesamientoDigitalSeñales/Practica1/PDS_P1_2022_JaimeArana_GuillermoFernandez.docx
+++ b/TERCERO/ProcesamientoDigitalSeñales/Practica1/PDS_P1_2022_JaimeArana_GuillermoFernandez.docx
@@ -522,7 +522,25 @@
                 <w:iCs/>
                 <w:u w:val="single"/>
               </w:rPr>
-              <w:t>periodo de muestreo de 6.25 us.</w:t>
+              <w:t xml:space="preserve">periodo de muestreo de 6.25 </w:t>
+            </w:r>
+            <w:proofErr w:type="spellStart"/>
+            <w:r>
+              <w:rPr>
+                <w:i/>
+                <w:iCs/>
+                <w:u w:val="single"/>
+              </w:rPr>
+              <w:t>us</w:t>
+            </w:r>
+            <w:proofErr w:type="spellEnd"/>
+            <w:r>
+              <w:rPr>
+                <w:i/>
+                <w:iCs/>
+                <w:u w:val="single"/>
+              </w:rPr>
+              <w:t>.</w:t>
             </w:r>
           </w:p>
           <w:p>
@@ -550,6 +568,7 @@
                 <w:vertAlign w:val="subscript"/>
               </w:rPr>
             </w:pPr>
+            <w:proofErr w:type="spellStart"/>
             <w:r>
               <w:rPr>
                 <w:i/>
@@ -569,6 +588,7 @@
               </w:rPr>
               <w:t>s</w:t>
             </w:r>
+            <w:proofErr w:type="spellEnd"/>
             <w:r>
               <w:rPr>
                 <w:i/>
@@ -576,7 +596,17 @@
                 <w:sz w:val="28"/>
                 <w:szCs w:val="28"/>
               </w:rPr>
-              <w:t xml:space="preserve"> = 1 / T</w:t>
+              <w:t xml:space="preserve"> = 1 / </w:t>
+            </w:r>
+            <w:proofErr w:type="spellStart"/>
+            <w:r>
+              <w:rPr>
+                <w:i/>
+                <w:iCs/>
+                <w:sz w:val="28"/>
+                <w:szCs w:val="28"/>
+              </w:rPr>
+              <w:t>T</w:t>
             </w:r>
             <w:r>
               <w:rPr>
@@ -588,6 +618,7 @@
               </w:rPr>
               <w:t>s</w:t>
             </w:r>
+            <w:proofErr w:type="spellEnd"/>
           </w:p>
           <w:p>
             <w:pPr>
@@ -724,7 +755,23 @@
                 <w:i/>
                 <w:iCs/>
               </w:rPr>
-              <w:t xml:space="preserve"> (aliasing).</w:t>
+              <w:t xml:space="preserve"> (</w:t>
+            </w:r>
+            <w:proofErr w:type="spellStart"/>
+            <w:r>
+              <w:rPr>
+                <w:i/>
+                <w:iCs/>
+              </w:rPr>
+              <w:t>aliasing</w:t>
+            </w:r>
+            <w:proofErr w:type="spellEnd"/>
+            <w:r>
+              <w:rPr>
+                <w:i/>
+                <w:iCs/>
+              </w:rPr>
+              <w:t>).</w:t>
             </w:r>
           </w:p>
           <w:p>
@@ -985,6 +1032,7 @@
       <w:r>
         <w:t xml:space="preserve"> la señal g(t) como resultado de muestrear la señal x(t), entre </w:t>
       </w:r>
+      <w:proofErr w:type="gramStart"/>
       <w:r>
         <w:rPr>
           <w:rFonts w:ascii="Courier New" w:hAnsi="Courier New" w:cs="Courier New"/>
@@ -997,17 +1045,41 @@
           <w:rFonts w:ascii="Courier New" w:hAnsi="Courier New" w:cs="Courier New"/>
           <w:sz w:val="20"/>
         </w:rPr>
-        <w:t>(1)</w:t>
-      </w:r>
-      <w:r>
-        <w:t xml:space="preserve"> y </w:t>
-      </w:r>
+        <w:t>(</w:t>
+      </w:r>
+      <w:proofErr w:type="gramEnd"/>
       <w:r>
         <w:rPr>
           <w:rFonts w:ascii="Courier New" w:hAnsi="Courier New" w:cs="Courier New"/>
           <w:sz w:val="20"/>
         </w:rPr>
-        <w:t>t(end)</w:t>
+        <w:t>1)</w:t>
+      </w:r>
+      <w:r>
+        <w:t xml:space="preserve"> y </w:t>
+      </w:r>
+      <w:r>
+        <w:rPr>
+          <w:rFonts w:ascii="Courier New" w:hAnsi="Courier New" w:cs="Courier New"/>
+          <w:sz w:val="20"/>
+        </w:rPr>
+        <w:t>t(</w:t>
+      </w:r>
+      <w:proofErr w:type="spellStart"/>
+      <w:r>
+        <w:rPr>
+          <w:rFonts w:ascii="Courier New" w:hAnsi="Courier New" w:cs="Courier New"/>
+          <w:sz w:val="20"/>
+        </w:rPr>
+        <w:t>end</w:t>
+      </w:r>
+      <w:proofErr w:type="spellEnd"/>
+      <w:r>
+        <w:rPr>
+          <w:rFonts w:ascii="Courier New" w:hAnsi="Courier New" w:cs="Courier New"/>
+          <w:sz w:val="20"/>
+        </w:rPr>
+        <w:t>)</w:t>
       </w:r>
       <w:r>
         <w:t xml:space="preserve">, a una frecuencia </w:t>
@@ -1282,14 +1354,30 @@
                 <w:i/>
                 <w:iCs/>
               </w:rPr>
-              <w:t xml:space="preserve"> cantidad </w:t>
-            </w:r>
-            <w:r>
-              <w:rPr>
-                <w:i/>
-                <w:iCs/>
-              </w:rPr>
-              <w:t xml:space="preserve"> de muestras (h(t)). </w:t>
+              <w:t xml:space="preserve"> </w:t>
+            </w:r>
+            <w:proofErr w:type="gramStart"/>
+            <w:r>
+              <w:rPr>
+                <w:i/>
+                <w:iCs/>
+              </w:rPr>
+              <w:t xml:space="preserve">cantidad </w:t>
+            </w:r>
+            <w:r>
+              <w:rPr>
+                <w:i/>
+                <w:iCs/>
+              </w:rPr>
+              <w:t xml:space="preserve"> de</w:t>
+            </w:r>
+            <w:proofErr w:type="gramEnd"/>
+            <w:r>
+              <w:rPr>
+                <w:i/>
+                <w:iCs/>
+              </w:rPr>
+              <w:t xml:space="preserve"> muestras (h(t)). </w:t>
             </w:r>
           </w:p>
           <w:p>
@@ -1858,7 +1946,37 @@
                 <w:i/>
                 <w:iCs/>
               </w:rPr>
-              <w:t>eso significa que se va a producir pérdida de información debido al aliasing (solapamiento espectral). Es por eso que la TDF de h(t) no tiene la componente en 23.5 kHz</w:t>
+              <w:t xml:space="preserve">eso significa que se va a producir pérdida de información debido al </w:t>
+            </w:r>
+            <w:proofErr w:type="spellStart"/>
+            <w:r>
+              <w:rPr>
+                <w:i/>
+                <w:iCs/>
+              </w:rPr>
+              <w:t>aliasing</w:t>
+            </w:r>
+            <w:proofErr w:type="spellEnd"/>
+            <w:r>
+              <w:rPr>
+                <w:i/>
+                <w:iCs/>
+              </w:rPr>
+              <w:t xml:space="preserve"> (solapamiento espectral). Es por eso</w:t>
+            </w:r>
+            <w:r>
+              <w:rPr>
+                <w:i/>
+                <w:iCs/>
+              </w:rPr>
+              <w:t xml:space="preserve">, </w:t>
+            </w:r>
+            <w:r>
+              <w:rPr>
+                <w:i/>
+                <w:iCs/>
+              </w:rPr>
+              <w:t>que la TDF de h(t) no tiene la componente en 23.5 kHz</w:t>
             </w:r>
             <w:r>
               <w:rPr>
@@ -2205,7 +2323,14 @@
                 <w:i/>
                 <w:iCs/>
               </w:rPr>
-              <w:t xml:space="preserve">Como se ha visto en la teoría si se utilizan B bits para la cuantificación, habrá 2 </w:t>
+              <w:t>Como se ha visto en la teoría si se utilizan B bits para la cuantificación</w:t>
+            </w:r>
+            <w:r>
+              <w:rPr>
+                <w:i/>
+                <w:iCs/>
+              </w:rPr>
+              <w:t xml:space="preserve">, habrá 2 </w:t>
             </w:r>
             <w:r>
               <w:rPr>
@@ -2213,23 +2338,27 @@
                 <w:iCs/>
                 <w:vertAlign w:val="superscript"/>
               </w:rPr>
-              <w:t>B bits</w:t>
-            </w:r>
-            <w:r>
-              <w:rPr>
-                <w:i/>
-                <w:iCs/>
-                <w:vertAlign w:val="superscript"/>
-              </w:rPr>
-              <w:t xml:space="preserve"> </w:t>
-            </w:r>
-            <w:r>
+              <w:t xml:space="preserve">B bits </w:t>
+            </w:r>
+            <w:r>
+              <w:rPr>
+                <w:i/>
+                <w:iCs/>
+              </w:rPr>
               <w:t>niveles de cu</w:t>
             </w:r>
             <w:r>
+              <w:rPr>
+                <w:i/>
+                <w:iCs/>
+              </w:rPr>
               <w:t>a</w:t>
             </w:r>
             <w:r>
+              <w:rPr>
+                <w:i/>
+                <w:iCs/>
+              </w:rPr>
               <w:t>ntificación.</w:t>
             </w:r>
           </w:p>
@@ -2292,45 +2421,58 @@
             <w:pPr>
               <w:pStyle w:val="Prrafodelista"/>
               <w:ind w:left="0"/>
-            </w:pPr>
-            <w:r>
-              <w:t xml:space="preserve">El salto de cuantificación se determina atendiendo por los bits decimales. Esto significa que cada unidad salto es de </w:t>
+              <w:rPr>
+                <w:rFonts w:cstheme="minorHAnsi"/>
+                <w:i/>
+                <w:iCs/>
+              </w:rPr>
+            </w:pPr>
+            <w:r>
+              <w:rPr>
+                <w:rFonts w:cstheme="minorHAnsi"/>
+                <w:i/>
+                <w:iCs/>
+              </w:rPr>
+              <w:t xml:space="preserve">El salto de cuantificación se determina </w:t>
+            </w:r>
+            <w:r>
+              <w:rPr>
+                <w:rFonts w:cstheme="minorHAnsi"/>
+                <w:i/>
+                <w:iCs/>
+              </w:rPr>
+              <w:t>por</w:t>
+            </w:r>
+            <w:r>
+              <w:rPr>
+                <w:rFonts w:cstheme="minorHAnsi"/>
+                <w:i/>
+                <w:iCs/>
+              </w:rPr>
+              <w:t xml:space="preserve"> los bits decimales. Esto significa que cada unidad salto es de </w:t>
             </w:r>
             <w:bookmarkStart w:id="0" w:name="_Hlk64629754"/>
             <m:oMath>
               <m:r>
-                <m:rPr>
-                  <m:sty m:val="p"/>
-                </m:rPr>
                 <w:rPr>
                   <w:rFonts w:ascii="Cambria Math" w:eastAsiaTheme="minorEastAsia" w:hAnsi="Cambria Math" w:cstheme="minorHAnsi"/>
                 </w:rPr>
-                <m:t>∆</m:t>
-              </m:r>
-              <m:r>
-                <m:rPr>
-                  <m:sty m:val="p"/>
-                </m:rPr>
-                <w:rPr>
-                  <w:rFonts w:ascii="Cambria Math" w:eastAsiaTheme="minorEastAsia" w:cstheme="minorHAnsi"/>
-                </w:rPr>
-                <m:t>=</m:t>
+                <m:t>∆=</m:t>
               </m:r>
               <m:f>
                 <m:fPr>
                   <m:ctrlPr>
                     <w:rPr>
                       <w:rFonts w:ascii="Cambria Math" w:eastAsiaTheme="minorEastAsia" w:hAnsi="Cambria Math" w:cstheme="minorHAnsi"/>
+                      <w:i/>
+                      <w:iCs/>
                     </w:rPr>
                   </m:ctrlPr>
                 </m:fPr>
                 <m:num>
                   <m:r>
-                    <m:rPr>
-                      <m:sty m:val="p"/>
-                    </m:rPr>
                     <w:rPr>
-                      <w:rFonts w:ascii="Cambria Math" w:eastAsiaTheme="minorEastAsia" w:cstheme="minorHAnsi"/>
+                      <w:rFonts w:ascii="Cambria Math" w:eastAsiaTheme="minorEastAsia" w:hAnsi="Cambria Math" w:cstheme="minorHAnsi"/>
                     </w:rPr>
                     <m:t>1</m:t>
                   </m:r>
@@ -2342,13 +2484,14 @@
                         <w:rPr>
                           <w:rFonts w:ascii="Cambria Math" w:eastAsiaTheme="minorEastAsia" w:hAnsi="Cambria Math" w:cstheme="minorHAnsi"/>
                           <w:i/>
+                          <w:iCs/>
                         </w:rPr>
                       </m:ctrlPr>
                     </m:sSupPr>
                     <m:e>
                       <m:r>
                         <w:rPr>
-                          <w:rFonts w:ascii="Cambria Math" w:eastAsiaTheme="minorEastAsia" w:cstheme="minorHAnsi"/>
+                          <w:rFonts w:ascii="Cambria Math" w:eastAsiaTheme="minorEastAsia" w:hAnsi="Cambria Math" w:cstheme="minorHAnsi"/>
                         </w:rPr>
                         <m:t>2</m:t>
                       </m:r>
@@ -2356,7 +2499,7 @@
                     <m:sup>
                       <m:r>
                         <w:rPr>
-                          <w:rFonts w:ascii="Cambria Math" w:eastAsiaTheme="minorEastAsia" w:cstheme="minorHAnsi"/>
+                          <w:rFonts w:ascii="Cambria Math" w:eastAsiaTheme="minorEastAsia" w:hAnsi="Cambria Math" w:cstheme="minorHAnsi"/>
                         </w:rPr>
                         <m:t>D</m:t>
                       </m:r>
@@ -2368,13 +2511,17 @@
             <w:bookmarkEnd w:id="0"/>
             <w:r>
               <w:rPr>
-                <w:rFonts w:eastAsiaTheme="minorEastAsia"/>
+                <w:rFonts w:eastAsiaTheme="minorEastAsia" w:cstheme="minorHAnsi"/>
+                <w:i/>
+                <w:iCs/>
               </w:rPr>
               <w:t>, estando cada unidad dividida por 2</w:t>
             </w:r>
             <w:r>
               <w:rPr>
-                <w:rFonts w:eastAsiaTheme="minorEastAsia"/>
+                <w:rFonts w:eastAsiaTheme="minorEastAsia" w:cstheme="minorHAnsi"/>
+                <w:i/>
+                <w:iCs/>
                 <w:vertAlign w:val="superscript"/>
               </w:rPr>
               <w:t>D bits</w:t>
@@ -2467,7 +2614,19 @@
               <w:rPr>
                 <w:i/>
               </w:rPr>
-              <w:t>- 1], por lo tanto los valores máximos y mínimos son:</w:t>
+              <w:t>- 1], por lo tanto</w:t>
+            </w:r>
+            <w:r>
+              <w:rPr>
+                <w:i/>
+              </w:rPr>
+              <w:t>,</w:t>
+            </w:r>
+            <w:r>
+              <w:rPr>
+                <w:i/>
+              </w:rPr>
+              <w:t xml:space="preserve"> los valores máximos y mínimos son:</w:t>
             </w:r>
           </w:p>
           <w:p>
@@ -2992,8 +3151,17 @@
                 <w:i/>
                 <w:iCs/>
               </w:rPr>
-              <w:t>Niveles =  2</w:t>
-            </w:r>
+              <w:t xml:space="preserve">Niveles </w:t>
+            </w:r>
+            <w:proofErr w:type="gramStart"/>
+            <w:r>
+              <w:rPr>
+                <w:i/>
+                <w:iCs/>
+              </w:rPr>
+              <w:t>=  2</w:t>
+            </w:r>
+            <w:proofErr w:type="gramEnd"/>
             <w:r>
               <w:rPr>
                 <w:i/>
@@ -3378,109 +3546,8 @@
         <w:pStyle w:val="Prrafodelista"/>
         <w:numPr>
           <w:ilvl w:val="0"/>
-          <w:numId w:val="2"/>
+          <w:numId w:val="7"/>
         </w:numPr>
-      </w:pPr>
-      <w:r>
-        <w:t>Analice, en el dominio del tiempo, las diferencias entre las señales k(t), k</w:t>
-      </w:r>
-      <w:r>
-        <w:rPr>
-          <w:vertAlign w:val="subscript"/>
-        </w:rPr>
-        <w:t>S3.0</w:t>
-      </w:r>
-      <w:r>
-        <w:t>(t), k</w:t>
-      </w:r>
-      <w:r>
-        <w:rPr>
-          <w:vertAlign w:val="subscript"/>
-        </w:rPr>
-        <w:t>S1.2</w:t>
-      </w:r>
-      <w:r>
-        <w:t>(t), k</w:t>
-      </w:r>
-      <w:r>
-        <w:rPr>
-          <w:vertAlign w:val="subscript"/>
-        </w:rPr>
-        <w:t>S3.2</w:t>
-      </w:r>
-      <w:r>
-        <w:t>(t) y k</w:t>
-      </w:r>
-      <w:r>
-        <w:rPr>
-          <w:vertAlign w:val="subscript"/>
-        </w:rPr>
-        <w:t>S5.0</w:t>
-      </w:r>
-      <w:r>
-        <w:t>(t).</w:t>
-      </w:r>
-      <w:r>
-        <w:t xml:space="preserve"> También analice, en el dominio de la frecuencia, las diferencias entre las señales </w:t>
-      </w:r>
-      <w:r>
-        <w:t>K</w:t>
-      </w:r>
-      <w:r>
-        <w:t>(</w:t>
-      </w:r>
-      <w:r>
-        <w:t>f</w:t>
-      </w:r>
-      <w:r>
-        <w:t xml:space="preserve">), </w:t>
-      </w:r>
-      <w:r>
-        <w:t>K</w:t>
-      </w:r>
-      <w:r>
-        <w:rPr>
-          <w:vertAlign w:val="subscript"/>
-        </w:rPr>
-        <w:t>S3.0</w:t>
-      </w:r>
-      <w:r>
-        <w:t>(</w:t>
-      </w:r>
-      <w:r>
-        <w:t>f</w:t>
-      </w:r>
-      <w:r>
-        <w:t xml:space="preserve">) y </w:t>
-      </w:r>
-      <w:r>
-        <w:t>K</w:t>
-      </w:r>
-      <w:r>
-        <w:rPr>
-          <w:vertAlign w:val="subscript"/>
-        </w:rPr>
-        <w:t>S1.2</w:t>
-      </w:r>
-      <w:r>
-        <w:t>(</w:t>
-      </w:r>
-      <w:r>
-        <w:t>f</w:t>
-      </w:r>
-      <w:r>
-        <w:t xml:space="preserve">). </w:t>
-      </w:r>
-      <w:r>
-        <w:t>Exponga y justifique gráficamente las conclusiones extraídas de dicho análisis. Para ello, muestre las figuras que considere necesarias, ampliando convenientemente la zona de análisis.</w:t>
-      </w:r>
-      <w:r>
-        <w:t xml:space="preserve"> </w:t>
-      </w:r>
-    </w:p>
-    <w:p>
-      <w:pPr>
-        <w:pStyle w:val="Prrafodelista"/>
       </w:pPr>
     </w:p>
     <w:tbl>
@@ -3508,6 +3575,159 @@
                 <w:iCs/>
               </w:rPr>
             </w:pPr>
+            <w:r>
+              <w:rPr>
+                <w:i/>
+                <w:iCs/>
+              </w:rPr>
+              <w:t>Este apartado se contesta en el código Matlab, ya que no se pide explicar nada.</w:t>
+            </w:r>
+          </w:p>
+          <w:p>
+            <w:pPr>
+              <w:pStyle w:val="Prrafodelista"/>
+              <w:ind w:left="0"/>
+            </w:pPr>
+          </w:p>
+        </w:tc>
+      </w:tr>
+    </w:tbl>
+    <w:p/>
+    <w:p>
+      <w:pPr>
+        <w:pStyle w:val="Prrafodelista"/>
+        <w:numPr>
+          <w:ilvl w:val="0"/>
+          <w:numId w:val="2"/>
+        </w:numPr>
+      </w:pPr>
+      <w:r>
+        <w:t>Analice, en el dominio del tiempo, las diferencias entre las señales k(t), k</w:t>
+      </w:r>
+      <w:r>
+        <w:rPr>
+          <w:vertAlign w:val="subscript"/>
+        </w:rPr>
+        <w:t>S3.0</w:t>
+      </w:r>
+      <w:r>
+        <w:t>(t), k</w:t>
+      </w:r>
+      <w:r>
+        <w:rPr>
+          <w:vertAlign w:val="subscript"/>
+        </w:rPr>
+        <w:t>S1.2</w:t>
+      </w:r>
+      <w:r>
+        <w:t>(t), k</w:t>
+      </w:r>
+      <w:r>
+        <w:rPr>
+          <w:vertAlign w:val="subscript"/>
+        </w:rPr>
+        <w:t>S3.2</w:t>
+      </w:r>
+      <w:r>
+        <w:t>(t) y k</w:t>
+      </w:r>
+      <w:r>
+        <w:rPr>
+          <w:vertAlign w:val="subscript"/>
+        </w:rPr>
+        <w:t>S5.0</w:t>
+      </w:r>
+      <w:r>
+        <w:t>(t).</w:t>
+      </w:r>
+      <w:r>
+        <w:t xml:space="preserve"> También analice, en el dominio de la frecuencia, las diferencias entre las señales </w:t>
+      </w:r>
+      <w:r>
+        <w:t>K</w:t>
+      </w:r>
+      <w:r>
+        <w:t>(</w:t>
+      </w:r>
+      <w:r>
+        <w:t>f</w:t>
+      </w:r>
+      <w:r>
+        <w:t xml:space="preserve">), </w:t>
+      </w:r>
+      <w:r>
+        <w:t>K</w:t>
+      </w:r>
+      <w:r>
+        <w:rPr>
+          <w:vertAlign w:val="subscript"/>
+        </w:rPr>
+        <w:t>S3.0</w:t>
+      </w:r>
+      <w:r>
+        <w:t>(</w:t>
+      </w:r>
+      <w:r>
+        <w:t>f</w:t>
+      </w:r>
+      <w:r>
+        <w:t xml:space="preserve">) y </w:t>
+      </w:r>
+      <w:r>
+        <w:t>K</w:t>
+      </w:r>
+      <w:r>
+        <w:rPr>
+          <w:vertAlign w:val="subscript"/>
+        </w:rPr>
+        <w:t>S1.2</w:t>
+      </w:r>
+      <w:r>
+        <w:t>(</w:t>
+      </w:r>
+      <w:r>
+        <w:t>f</w:t>
+      </w:r>
+      <w:r>
+        <w:t xml:space="preserve">). </w:t>
+      </w:r>
+      <w:r>
+        <w:t>Exponga y justifique gráficamente las conclusiones extraídas de dicho análisis. Para ello, muestre las figuras que considere necesarias, ampliando convenientemente la zona de análisis.</w:t>
+      </w:r>
+      <w:r>
+        <w:t xml:space="preserve"> </w:t>
+      </w:r>
+    </w:p>
+    <w:p>
+      <w:pPr>
+        <w:pStyle w:val="Prrafodelista"/>
+      </w:pPr>
+    </w:p>
+    <w:tbl>
+      <w:tblPr>
+        <w:tblStyle w:val="Tablaconcuadrcula"/>
+        <w:tblW w:w="0" w:type="auto"/>
+        <w:tblInd w:w="720" w:type="dxa"/>
+        <w:tblLook w:val="04A0" w:firstRow="1" w:lastRow="0" w:firstColumn="1" w:lastColumn="0" w:noHBand="0" w:noVBand="1"/>
+      </w:tblPr>
+      <w:tblGrid>
+        <w:gridCol w:w="7774"/>
+      </w:tblGrid>
+      <w:tr>
+        <w:tc>
+          <w:tcPr>
+            <w:tcW w:w="8644" w:type="dxa"/>
+          </w:tcPr>
+          <w:p>
+            <w:pPr>
+              <w:pStyle w:val="Prrafodelista"/>
+              <w:ind w:left="0"/>
+              <w:jc w:val="center"/>
+              <w:rPr>
+                <w:i/>
+                <w:iCs/>
+              </w:rPr>
+            </w:pPr>
           </w:p>
           <w:p>
             <w:pPr>
@@ -3527,6 +3747,7 @@
                 <w:iCs/>
                 <w:noProof/>
               </w:rPr>
+              <w:lastRenderedPageBreak/>
               <w:drawing>
                 <wp:anchor distT="0" distB="0" distL="114300" distR="114300" simplePos="0" relativeHeight="251658240" behindDoc="0" locked="0" layoutInCell="1" allowOverlap="1" wp14:anchorId="22C08982" wp14:editId="0EF6F465">
                   <wp:simplePos x="0" y="0"/>
@@ -3652,15 +3873,7 @@
                 <w:i/>
                 <w:iCs/>
               </w:rPr>
-              <w:t xml:space="preserve"> en la decimal. En primera </w:t>
-            </w:r>
-            <w:r>
-              <w:rPr>
-                <w:i/>
-                <w:iCs/>
-              </w:rPr>
-              <w:lastRenderedPageBreak/>
-              <w:t>instancia puede parecer que la mejor cuantificación se produzca con 5 bits para la parte entera y 0 para la decimal, no obstante, si se ve el rango de valores de la señal original tenemos como valor máximo alrededor de 7 [V/V] y el valor mínimo en aproximadamente -4 [V/V]. Esto significa solo nos hacen falta 3 bits para poder representar la parte entera. Es por eso</w:t>
+              <w:t xml:space="preserve"> en la decimal. En primera instancia puede parecer que la mejor cuantificación se produzca con 5 bits para la parte entera y 0 para la decimal, no obstante, si se ve el rango de valores de la señal original tenemos como valor máximo alrededor de 7 [V/V] y el valor mínimo en aproximadamente -4 [V/V]. Esto significa solo nos hacen falta 3 bits para poder representar la parte entera. Es por eso</w:t>
             </w:r>
             <w:r>
               <w:rPr>
@@ -3775,7 +3988,21 @@
                 <w:i/>
                 <w:iCs/>
               </w:rPr>
-              <w:t>La cuantificación con 5 bits para la parte entera y 0 para la parte decimal es prácticamente igual que la cuantificación con 3 bits para la parte entera y 0 para la parte decimal. Si se tuviese que elegir entre ambas cuantificaciones que cogería la cuantificación con solo 3 bits para la parte entera, ya que con menor cantidad de bits se es capaz de hacer la misma aproximación.</w:t>
+              <w:t xml:space="preserve">La cuantificación con 5 bits para la parte entera y 0 para la parte decimal es igual que la cuantificación con 3 bits para la parte entera y 0 para la parte decimal. Si se tuviese que elegir entre ambas cuantificaciones </w:t>
+            </w:r>
+            <w:r>
+              <w:rPr>
+                <w:i/>
+                <w:iCs/>
+              </w:rPr>
+              <w:t>se</w:t>
+            </w:r>
+            <w:r>
+              <w:rPr>
+                <w:i/>
+                <w:iCs/>
+              </w:rPr>
+              <w:t xml:space="preserve"> cogería la cuantificación con solo 3 bits para la parte entera, ya que con menor cantidad de bits se es capaz de hacer la misma aproximación.</w:t>
             </w:r>
           </w:p>
           <w:p>
@@ -3842,16 +4069,7 @@
                 <w:sz w:val="20"/>
                 <w:szCs w:val="20"/>
               </w:rPr>
-              <w:t xml:space="preserve"> </w:t>
-            </w:r>
-            <w:r>
-              <w:rPr>
-                <w:i/>
-                <w:iCs/>
-                <w:sz w:val="20"/>
-                <w:szCs w:val="20"/>
-              </w:rPr>
-              <w:t>K(f), K</w:t>
+              <w:t xml:space="preserve"> K(f), K</w:t>
             </w:r>
             <w:r>
               <w:rPr>
@@ -3889,7 +4107,7 @@
                 <w:sz w:val="20"/>
                 <w:szCs w:val="20"/>
               </w:rPr>
-              <w:t>(f)</w:t>
+              <w:t>(f),</w:t>
             </w:r>
             <w:r>
               <w:rPr>
@@ -3898,15 +4116,6 @@
                 <w:sz w:val="20"/>
                 <w:szCs w:val="20"/>
               </w:rPr>
-              <w:t>,</w:t>
-            </w:r>
-            <w:r>
-              <w:rPr>
-                <w:i/>
-                <w:iCs/>
-                <w:sz w:val="20"/>
-                <w:szCs w:val="20"/>
-              </w:rPr>
               <w:t xml:space="preserve"> en comparación con la señal original:</w:t>
             </w:r>
           </w:p>
@@ -3949,6 +4158,7 @@
                 <w:iCs/>
                 <w:noProof/>
               </w:rPr>
+              <w:lastRenderedPageBreak/>
               <w:drawing>
                 <wp:inline distT="0" distB="0" distL="0" distR="0" wp14:anchorId="5B3137DE" wp14:editId="6BDB3580">
                   <wp:extent cx="4747846" cy="2532172"/>
@@ -4015,8 +4225,6 @@
               <w:rPr>
                 <w:i/>
                 <w:iCs/>
-                <w:sz w:val="20"/>
-                <w:szCs w:val="20"/>
               </w:rPr>
             </w:pPr>
             <w:r>
@@ -4029,8 +4237,6 @@
               <w:rPr>
                 <w:i/>
                 <w:iCs/>
-                <w:sz w:val="20"/>
-                <w:szCs w:val="20"/>
               </w:rPr>
               <w:t>K</w:t>
             </w:r>
@@ -4038,8 +4244,6 @@
               <w:rPr>
                 <w:i/>
                 <w:iCs/>
-                <w:sz w:val="20"/>
-                <w:szCs w:val="20"/>
                 <w:vertAlign w:val="subscript"/>
               </w:rPr>
               <w:t>S3.0</w:t>
@@ -4048,35 +4252,13 @@
               <w:rPr>
                 <w:i/>
                 <w:iCs/>
-                <w:sz w:val="20"/>
-                <w:szCs w:val="20"/>
-              </w:rPr>
-              <w:t>(f)</w:t>
-            </w:r>
-            <w:r>
-              <w:rPr>
-                <w:i/>
-                <w:iCs/>
-                <w:sz w:val="20"/>
-                <w:szCs w:val="20"/>
-              </w:rPr>
-              <w:t xml:space="preserve"> se asemeja bastante a la señal original, como era de esperar después analizar las señales en el dominio del tiempo. En el dominio de la frecuencia también se puede ver como la señal </w:t>
-            </w:r>
-            <w:r>
-              <w:rPr>
-                <w:i/>
-                <w:iCs/>
-                <w:sz w:val="20"/>
-                <w:szCs w:val="20"/>
-              </w:rPr>
-              <w:t>K</w:t>
-            </w:r>
-            <w:r>
-              <w:rPr>
-                <w:i/>
-                <w:iCs/>
-                <w:sz w:val="20"/>
-                <w:szCs w:val="20"/>
+              </w:rPr>
+              <w:t>(f) se asemeja bastante a la señal original, como era de esperar después analizar las señales en el dominio del tiempo. En el dominio de la frecuencia también se puede ver como la señal K</w:t>
+            </w:r>
+            <w:r>
+              <w:rPr>
+                <w:i/>
+                <w:iCs/>
                 <w:vertAlign w:val="subscript"/>
               </w:rPr>
               <w:t>S3.0</w:t>
@@ -4085,62 +4267,38 @@
               <w:rPr>
                 <w:i/>
                 <w:iCs/>
-                <w:sz w:val="20"/>
-                <w:szCs w:val="20"/>
-              </w:rPr>
-              <w:t>(f)</w:t>
-            </w:r>
-            <w:r>
-              <w:rPr>
-                <w:i/>
-                <w:iCs/>
-                <w:sz w:val="20"/>
-                <w:szCs w:val="20"/>
-              </w:rPr>
-              <w:t xml:space="preserve"> es prácticamente igual que la señal original.</w:t>
-            </w:r>
-          </w:p>
-          <w:p>
-            <w:pPr>
-              <w:pStyle w:val="Prrafodelista"/>
-              <w:ind w:left="0"/>
-              <w:rPr>
-                <w:i/>
-              </w:rPr>
-            </w:pPr>
-          </w:p>
-          <w:p>
-            <w:pPr>
-              <w:pStyle w:val="Prrafodelista"/>
-              <w:ind w:left="0"/>
-              <w:rPr>
-                <w:i/>
-              </w:rPr>
-            </w:pPr>
-            <w:r>
-              <w:rPr>
-                <w:i/>
-                <w:iCs/>
-                <w:sz w:val="20"/>
-                <w:szCs w:val="20"/>
-              </w:rPr>
-              <w:t xml:space="preserve">Al igual que con </w:t>
-            </w:r>
-            <w:r>
-              <w:rPr>
-                <w:i/>
-                <w:iCs/>
-                <w:sz w:val="20"/>
-                <w:szCs w:val="20"/>
-              </w:rPr>
-              <w:t>K</w:t>
-            </w:r>
-            <w:r>
-              <w:rPr>
-                <w:i/>
-                <w:iCs/>
-                <w:sz w:val="20"/>
-                <w:szCs w:val="20"/>
+              </w:rPr>
+              <w:t>(f) es prácticamente igual que la señal original.</w:t>
+            </w:r>
+          </w:p>
+          <w:p>
+            <w:pPr>
+              <w:pStyle w:val="Prrafodelista"/>
+              <w:ind w:left="0"/>
+              <w:rPr>
+                <w:i/>
+              </w:rPr>
+            </w:pPr>
+          </w:p>
+          <w:p>
+            <w:pPr>
+              <w:pStyle w:val="Prrafodelista"/>
+              <w:ind w:left="0"/>
+              <w:rPr>
+                <w:i/>
+              </w:rPr>
+            </w:pPr>
+            <w:r>
+              <w:rPr>
+                <w:i/>
+                <w:iCs/>
+              </w:rPr>
+              <w:t>Al igual que con K</w:t>
+            </w:r>
+            <w:r>
+              <w:rPr>
+                <w:i/>
+                <w:iCs/>
                 <w:vertAlign w:val="subscript"/>
               </w:rPr>
               <w:t>S3.0</w:t>
@@ -4149,35 +4307,13 @@
               <w:rPr>
                 <w:i/>
                 <w:iCs/>
-                <w:sz w:val="20"/>
-                <w:szCs w:val="20"/>
-              </w:rPr>
-              <w:t>(f)</w:t>
-            </w:r>
-            <w:r>
-              <w:rPr>
-                <w:i/>
-                <w:iCs/>
-                <w:sz w:val="20"/>
-                <w:szCs w:val="20"/>
-              </w:rPr>
-              <w:t xml:space="preserve">, los resultados de </w:t>
-            </w:r>
-            <w:r>
-              <w:rPr>
-                <w:i/>
-                <w:iCs/>
-                <w:sz w:val="20"/>
-                <w:szCs w:val="20"/>
-              </w:rPr>
-              <w:t>K</w:t>
-            </w:r>
-            <w:r>
-              <w:rPr>
-                <w:i/>
-                <w:iCs/>
-                <w:sz w:val="20"/>
-                <w:szCs w:val="20"/>
+              </w:rPr>
+              <w:t>(f), los resultados de K</w:t>
+            </w:r>
+            <w:r>
+              <w:rPr>
+                <w:i/>
+                <w:iCs/>
                 <w:vertAlign w:val="subscript"/>
               </w:rPr>
               <w:t>S1.2</w:t>
@@ -4186,19 +4322,8 @@
               <w:rPr>
                 <w:i/>
                 <w:iCs/>
-                <w:sz w:val="20"/>
-                <w:szCs w:val="20"/>
-              </w:rPr>
-              <w:t>(f</w:t>
-            </w:r>
-            <w:r>
-              <w:rPr>
-                <w:i/>
-                <w:iCs/>
-                <w:sz w:val="20"/>
-                <w:szCs w:val="20"/>
-              </w:rPr>
-              <w:t>) también concuerdan con los resultados obtenidos en el dominio temporal. En el espectro aparecen no linealidades que se producen por el efecto de la saturación comentado y analizado en el dominio temporal.</w:t>
+              </w:rPr>
+              <w:t>(f) también concuerdan con los resultados obtenidos en el dominio temporal. En el espectro aparecen no linealidades que se producen por el efecto de la saturación comentado y analizado en el dominio temporal.</w:t>
             </w:r>
           </w:p>
         </w:tc>
@@ -4521,7 +4646,15 @@
         <w:t xml:space="preserve"> </w:t>
       </w:r>
       <w:r>
-        <w:t xml:space="preserve">es la muestra n-ésima de la señal cuantificada, y </w:t>
+        <w:t>es la muestra n-</w:t>
+      </w:r>
+      <w:proofErr w:type="spellStart"/>
+      <w:r>
+        <w:t>ésima</w:t>
+      </w:r>
+      <w:proofErr w:type="spellEnd"/>
+      <w:r>
+        <w:t xml:space="preserve"> de la señal cuantificada, y </w:t>
       </w:r>
       <m:oMath>
         <m:r>
@@ -4669,6 +4802,7 @@
               <w:rPr>
                 <w:i/>
                 <w:iCs/>
+                <w:noProof/>
               </w:rPr>
               <w:drawing>
                 <wp:inline distT="0" distB="0" distL="0" distR="0" wp14:anchorId="62A257C2" wp14:editId="011C6A8F">
@@ -4809,7 +4943,9 @@
               <w:rPr>
                 <w:i/>
                 <w:iCs/>
-              </w:rPr>
+                <w:noProof/>
+              </w:rPr>
+              <w:lastRenderedPageBreak/>
               <w:drawing>
                 <wp:inline distT="0" distB="0" distL="0" distR="0" wp14:anchorId="57AFFA69" wp14:editId="00783A24">
                   <wp:extent cx="750277" cy="515815"/>
@@ -4914,6 +5050,7 @@
               <w:rPr>
                 <w:i/>
                 <w:iCs/>
+                <w:noProof/>
               </w:rPr>
               <w:drawing>
                 <wp:inline distT="0" distB="0" distL="0" distR="0" wp14:anchorId="2DDF5A2A" wp14:editId="1B1F9545">
@@ -5055,6 +5192,7 @@
               <w:rPr>
                 <w:i/>
                 <w:iCs/>
+                <w:noProof/>
               </w:rPr>
               <w:drawing>
                 <wp:inline distT="0" distB="0" distL="0" distR="0" wp14:anchorId="4D96139E" wp14:editId="505E7D05">
@@ -5123,7 +5261,21 @@
                 <w:i/>
                 <w:iCs/>
               </w:rPr>
-              <w:t>Viendo los valores para el ECM obtenemos el siguiente resultado:</w:t>
+              <w:t>Viendo los valores para el ECM obtenemos el siguiente resultado</w:t>
+            </w:r>
+            <w:r>
+              <w:rPr>
+                <w:i/>
+                <w:iCs/>
+              </w:rPr>
+              <w:t xml:space="preserve"> (menor es mejor)</w:t>
+            </w:r>
+            <w:r>
+              <w:rPr>
+                <w:i/>
+                <w:iCs/>
+              </w:rPr>
+              <w:t>:</w:t>
             </w:r>
           </w:p>
           <w:p>
@@ -5209,15 +5361,7 @@
                 <w:i/>
                 <w:iCs/>
               </w:rPr>
-              <w:t xml:space="preserve">Al igual que en apartados anteriores se puede observar que la cuantificación con 3 bits para la parte entera y 0 para la parte decimal tiene el mismo ECM que la cuantificación con 5 bits para la parte entera y 0 para la parte decimal. Como se ha </w:t>
-            </w:r>
-            <w:r>
-              <w:rPr>
-                <w:i/>
-                <w:iCs/>
-              </w:rPr>
-              <w:lastRenderedPageBreak/>
-              <w:t>explicado antes esto se debe a que solo hacen falta 3 bits para poder representar</w:t>
+              <w:t>Al igual que en apartados anteriores se puede observar que la cuantificación con 3 bits para la parte entera y 0 para la parte decimal tiene el mismo ECM que la cuantificación con 5 bits para la parte entera y 0 para la parte decimal. Como se ha explicado antes esto se debe a que solo hacen falta 3 bits para poder representar</w:t>
             </w:r>
             <w:r>
               <w:rPr>
@@ -5309,7 +5453,11 @@
         <w:t>Emplee para ello un cuantificador de 7 bits</w:t>
       </w:r>
       <w:r>
-        <w:t>. La señal resultante será q</w:t>
+        <w:t xml:space="preserve">. La señal resultante será </w:t>
+      </w:r>
+      <w:proofErr w:type="spellStart"/>
+      <w:r>
+        <w:t>q</w:t>
       </w:r>
       <w:r>
         <w:rPr>
@@ -5317,6 +5465,7 @@
         </w:rPr>
         <w:t>u</w:t>
       </w:r>
+      <w:proofErr w:type="spellEnd"/>
       <w:r>
         <w:t>[n].</w:t>
       </w:r>
@@ -5329,6 +5478,7 @@
       <w:r>
         <w:t>la función ‘’</w:t>
       </w:r>
+      <w:proofErr w:type="spellStart"/>
       <w:r>
         <w:rPr>
           <w:b/>
@@ -5336,6 +5486,7 @@
         </w:rPr>
         <w:t>audioread</w:t>
       </w:r>
+      <w:proofErr w:type="spellEnd"/>
       <w:r>
         <w:rPr>
           <w:b/>
@@ -5356,6 +5507,7 @@
       <w:r>
         <w:t>‘’</w:t>
       </w:r>
+      <w:proofErr w:type="spellStart"/>
       <w:r>
         <w:rPr>
           <w:b/>
@@ -5363,6 +5515,7 @@
         </w:rPr>
         <w:t>wavread</w:t>
       </w:r>
+      <w:proofErr w:type="spellEnd"/>
       <w:r>
         <w:rPr>
           <w:b/>
@@ -5382,7 +5535,23 @@
           <w:b/>
           <w:bCs/>
         </w:rPr>
-        <w:t xml:space="preserve"> y ‘’sound’’ para reproducirlo</w:t>
+        <w:t xml:space="preserve"> y ‘’</w:t>
+      </w:r>
+      <w:proofErr w:type="spellStart"/>
+      <w:r>
+        <w:rPr>
+          <w:b/>
+          <w:bCs/>
+        </w:rPr>
+        <w:t>sound</w:t>
+      </w:r>
+      <w:proofErr w:type="spellEnd"/>
+      <w:r>
+        <w:rPr>
+          <w:b/>
+          <w:bCs/>
+        </w:rPr>
+        <w:t>’’ para reproducirlo</w:t>
       </w:r>
       <w:r>
         <w:t>.</w:t>
@@ -5438,7 +5607,22 @@
                 <w:i/>
                 <w:iCs/>
               </w:rPr>
-              <w:t xml:space="preserve">En primera instancia es importante mostrar gráficamente la señal original y así poder ver los valores de la amplitud de la señal original. Para poder elegir la escala de cuantificación es importante hacer esto, ya que sino no se sabe con que rango de valores se está trabajando. </w:t>
+              <w:lastRenderedPageBreak/>
+              <w:t>En primera instancia es importante mostrar gráficamente la señal original y así poder ver los valores de la amplitud de la señal original. Para poder elegir la escala de cuantificación es importante hacer esto, ya que sino no se sabe con qu</w:t>
+            </w:r>
+            <w:r>
+              <w:rPr>
+                <w:i/>
+                <w:iCs/>
+              </w:rPr>
+              <w:t xml:space="preserve">é </w:t>
+            </w:r>
+            <w:r>
+              <w:rPr>
+                <w:i/>
+                <w:iCs/>
+              </w:rPr>
+              <w:t xml:space="preserve">rango de valores se está trabajando. </w:t>
             </w:r>
           </w:p>
           <w:p>
@@ -5542,8 +5726,21 @@
                 <w:i/>
                 <w:iCs/>
               </w:rPr>
-              <w:lastRenderedPageBreak/>
-              <w:t>Como se puede apreciar la señal no tiene valores enteros, ya que su amplitud oscila entre los valores [-0.7, 0.9], por lo tanto, como nos piden un cuantificador de 7 bits, escogemos 6 bits para la decimal y 1 bit para el bit de signo. De esta forma obtendremos la mayor resolución.</w:t>
+              <w:t>Como se puede apreciar la señal no tiene valores enteros, ya que su amplitud oscila entre los valores [-0.7, 0.9], por lo tanto, como nos piden un cuantificador de 7 bits, escogemos 6 bits para la</w:t>
+            </w:r>
+            <w:r>
+              <w:rPr>
+                <w:i/>
+                <w:iCs/>
+              </w:rPr>
+              <w:t xml:space="preserve"> parte</w:t>
+            </w:r>
+            <w:r>
+              <w:rPr>
+                <w:i/>
+                <w:iCs/>
+              </w:rPr>
+              <w:t xml:space="preserve"> decimal y 1 bit para el bit de signo. De esta forma obtendremos la mayor resolución.</w:t>
             </w:r>
           </w:p>
           <w:p>
@@ -5571,7 +5768,6 @@
         </w:rPr>
       </w:pPr>
       <w:r>
-        <w:lastRenderedPageBreak/>
         <w:br w:type="page"/>
       </w:r>
     </w:p>
@@ -5674,7 +5870,23 @@
                 <w:iCs/>
                 <w:noProof/>
               </w:rPr>
-              <w:t>En este apartado se implementan dos funciones, una es un compresor de Ley A y el segundo es un expansor también de Ley A. Los comentarios con respecto a los parámetros de entrada y salida de las funciones se encuentran los códigos de Matlab.</w:t>
+              <w:t>En este apartado se implementan dos funciones, una es un compresor de Ley A y el segundo es un expansor también de Ley A. Los comentarios con respecto a los parámetros de entrada y salida de las funciones se encuentran</w:t>
+            </w:r>
+            <w:r>
+              <w:rPr>
+                <w:i/>
+                <w:iCs/>
+                <w:noProof/>
+              </w:rPr>
+              <w:t xml:space="preserve"> en</w:t>
+            </w:r>
+            <w:r>
+              <w:rPr>
+                <w:i/>
+                <w:iCs/>
+                <w:noProof/>
+              </w:rPr>
+              <w:t xml:space="preserve"> los códigos de Matlab.</w:t>
             </w:r>
           </w:p>
           <w:p>
@@ -5884,10 +6096,24 @@
           <w:ilvl w:val="0"/>
           <w:numId w:val="5"/>
         </w:numPr>
-        <w:ind w:left="426"/>
-      </w:pPr>
-      <w:r>
-        <w:t>Cuantifique no uniformemente la señal de audio y[n]. Para ello, implemente un cuantificador no uniforme completo integrando los bloques compresor y expansor anteriores, con el cuantificador uniforme empleado previamente en la Práctica. La señal resultante será q</w:t>
+      </w:pPr>
+      <w:r>
+        <w:t>Cuantifique no uniformemente la señal de audio y[n]. Para ello, implemente un cuantificador no uniforme completo integrando los bloques compresor y</w:t>
+      </w:r>
+      <w:r>
+        <w:t xml:space="preserve"> </w:t>
+      </w:r>
+      <w:proofErr w:type="gramStart"/>
+      <w:r>
+        <w:t>expansor anteriores</w:t>
+      </w:r>
+      <w:proofErr w:type="gramEnd"/>
+      <w:r>
+        <w:t xml:space="preserve">, con el cuantificador uniforme empleado previamente en la Práctica. La señal resultante será </w:t>
+      </w:r>
+      <w:proofErr w:type="spellStart"/>
+      <w:r>
+        <w:t>q</w:t>
       </w:r>
       <w:r>
         <w:rPr>
@@ -5895,33 +6121,54 @@
         </w:rPr>
         <w:t>nu</w:t>
       </w:r>
+      <w:proofErr w:type="spellEnd"/>
       <w:r>
         <w:t>[n].</w:t>
       </w:r>
+    </w:p>
+    <w:tbl>
+      <w:tblPr>
+        <w:tblStyle w:val="Tablaconcuadrcula"/>
+        <w:tblW w:w="0" w:type="auto"/>
+        <w:tblInd w:w="720" w:type="dxa"/>
+        <w:tblLook w:val="04A0" w:firstRow="1" w:lastRow="0" w:firstColumn="1" w:lastColumn="0" w:noHBand="0" w:noVBand="1"/>
+      </w:tblPr>
+      <w:tblGrid>
+        <w:gridCol w:w="7774"/>
+      </w:tblGrid>
+      <w:tr>
+        <w:tc>
+          <w:tcPr>
+            <w:tcW w:w="8644" w:type="dxa"/>
+          </w:tcPr>
+          <w:p>
+            <w:pPr>
+              <w:pStyle w:val="Prrafodelista"/>
+              <w:ind w:left="0"/>
+              <w:jc w:val="center"/>
+            </w:pPr>
+            <w:r>
+              <w:rPr>
+                <w:i/>
+                <w:iCs/>
+              </w:rPr>
+              <w:t>Este apartado se contesta o se ejecuta en el código de Matlab ya que no se pide mostrar o explicar nada.</w:t>
+            </w:r>
+          </w:p>
+        </w:tc>
+      </w:tr>
+    </w:tbl>
+    <w:p>
+      <w:pPr>
+        <w:ind w:left="66"/>
+      </w:pPr>
     </w:p>
     <w:p>
       <w:pPr>
-        <w:jc w:val="left"/>
-        <w:rPr>
-          <w:rFonts w:asciiTheme="majorHAnsi" w:eastAsiaTheme="majorEastAsia" w:hAnsiTheme="majorHAnsi" w:cstheme="majorBidi"/>
-          <w:b/>
-          <w:bCs/>
-          <w:color w:val="365F91" w:themeColor="accent1" w:themeShade="BF"/>
-          <w:sz w:val="28"/>
-          <w:szCs w:val="28"/>
-        </w:rPr>
-      </w:pPr>
-      <w:r>
-        <w:br w:type="page"/>
-      </w:r>
-    </w:p>
-    <w:p>
-      <w:pPr>
         <w:pStyle w:val="Ttulo1"/>
         <w:ind w:left="360" w:hanging="360"/>
       </w:pPr>
       <w:r>
-        <w:lastRenderedPageBreak/>
         <w:t>Análisis de resultados</w:t>
       </w:r>
     </w:p>
@@ -5958,7 +6205,11 @@
         <w:t>x</w:t>
       </w:r>
       <w:r>
-        <w:t>[n] con la señal cuantificada uniformemente q</w:t>
+        <w:t xml:space="preserve">[n] con la señal cuantificada uniformemente </w:t>
+      </w:r>
+      <w:proofErr w:type="spellStart"/>
+      <w:r>
+        <w:t>q</w:t>
       </w:r>
       <w:r>
         <w:rPr>
@@ -5966,8 +6217,13 @@
         </w:rPr>
         <w:t>u</w:t>
       </w:r>
-      <w:r>
-        <w:t>[n] y con la cuantificada no uniformemente q</w:t>
+      <w:proofErr w:type="spellEnd"/>
+      <w:r>
+        <w:t xml:space="preserve">[n] y con la cuantificada no uniformemente </w:t>
+      </w:r>
+      <w:proofErr w:type="spellStart"/>
+      <w:r>
+        <w:t>q</w:t>
       </w:r>
       <w:r>
         <w:rPr>
@@ -5975,6 +6231,7 @@
         </w:rPr>
         <w:t>nu</w:t>
       </w:r>
+      <w:proofErr w:type="spellEnd"/>
       <w:r>
         <w:t>[n], es decir, reproduciendo ambas. Explique las diferencias percibidas y justifíquelas.</w:t>
       </w:r>
@@ -6019,6 +6276,7 @@
               </w:rPr>
               <w:t xml:space="preserve">Después de reproducir ambas señales, </w:t>
             </w:r>
+            <w:proofErr w:type="spellStart"/>
             <w:r>
               <w:rPr>
                 <w:i/>
@@ -6032,11 +6290,19 @@
               </w:rPr>
               <w:t>nu</w:t>
             </w:r>
-            <w:r>
-              <w:rPr>
-                <w:i/>
-              </w:rPr>
-              <w:t>[n] y q</w:t>
+            <w:proofErr w:type="spellEnd"/>
+            <w:r>
+              <w:rPr>
+                <w:i/>
+              </w:rPr>
+              <w:t xml:space="preserve">[n] y </w:t>
+            </w:r>
+            <w:proofErr w:type="spellStart"/>
+            <w:r>
+              <w:rPr>
+                <w:i/>
+              </w:rPr>
+              <w:t>q</w:t>
             </w:r>
             <w:r>
               <w:rPr>
@@ -6045,11 +6311,19 @@
               </w:rPr>
               <w:t>u</w:t>
             </w:r>
-            <w:r>
-              <w:rPr>
-                <w:i/>
-              </w:rPr>
-              <w:t>[n], se pueden apreciar ciertas diferencias. La señal cuantificada uniformemente q</w:t>
+            <w:proofErr w:type="spellEnd"/>
+            <w:r>
+              <w:rPr>
+                <w:i/>
+              </w:rPr>
+              <w:t xml:space="preserve">[n], se pueden apreciar ciertas diferencias. La señal cuantificada uniformemente </w:t>
+            </w:r>
+            <w:proofErr w:type="spellStart"/>
+            <w:r>
+              <w:rPr>
+                <w:i/>
+              </w:rPr>
+              <w:t>q</w:t>
             </w:r>
             <w:r>
               <w:rPr>
@@ -6058,18 +6332,13 @@
               </w:rPr>
               <w:t>u</w:t>
             </w:r>
-            <w:r>
-              <w:rPr>
-                <w:i/>
-              </w:rPr>
-              <w:t>[n], tiene distorsión de fondo. Sin embargo, la señal cuantificada no uniformemente no tiene esa distorsión de fondo. Por lo tanto, como era de esperar, la cuantificación no uniforme se aproxima mucho más a la señal original.</w:t>
-            </w:r>
-          </w:p>
-          <w:p>
-            <w:pPr>
-              <w:pStyle w:val="Prrafodelista"/>
-              <w:ind w:left="0"/>
-            </w:pPr>
+            <w:proofErr w:type="spellEnd"/>
+            <w:r>
+              <w:rPr>
+                <w:i/>
+              </w:rPr>
+              <w:t>[n], tiene distorsión de fondo. Sin embargo, la señal cuantificada no uniformemente no tiene esa distorsión de fondo. Por lo tanto, como era de esperar, la cuantificación no uniforme se aproxima más a la señal original.</w:t>
+            </w:r>
           </w:p>
           <w:p>
             <w:pPr>
@@ -6102,7 +6371,11 @@
         <w:t>x</w:t>
       </w:r>
       <w:r>
-        <w:t>[n], q</w:t>
+        <w:t xml:space="preserve">[n], </w:t>
+      </w:r>
+      <w:proofErr w:type="spellStart"/>
+      <w:r>
+        <w:t>q</w:t>
       </w:r>
       <w:r>
         <w:rPr>
@@ -6110,8 +6383,13 @@
         </w:rPr>
         <w:t>u</w:t>
       </w:r>
-      <w:r>
-        <w:t>[n] y q</w:t>
+      <w:proofErr w:type="spellEnd"/>
+      <w:r>
+        <w:t xml:space="preserve">[n] y </w:t>
+      </w:r>
+      <w:proofErr w:type="spellStart"/>
+      <w:r>
+        <w:t>q</w:t>
       </w:r>
       <w:r>
         <w:rPr>
@@ -6119,6 +6397,7 @@
         </w:rPr>
         <w:t>nu</w:t>
       </w:r>
+      <w:proofErr w:type="spellEnd"/>
       <w:r>
         <w:t xml:space="preserve">[n]. Utilice marcadores (puntos, círculos, asteriscos…) en las muestras de las señales. Una exclusivamente los marcadores de la señal </w:t>
       </w:r>
@@ -6296,7 +6575,14 @@
                 <w:i/>
                 <w:iCs/>
               </w:rPr>
-              <w:t>En este caso las dos señales cuantificadas si se aproximan a la señal original, como se puede ver en la gráfica superior.</w:t>
+              <w:t>En este caso las dos señales cuantificadas si se aproximan a la señal original, como se puede ver en la gráfica superior</w:t>
+            </w:r>
+            <w:r>
+              <w:rPr>
+                <w:i/>
+                <w:iCs/>
+              </w:rPr>
+              <w:t>, no habiendo mucha diferencia claramente visible entre ambas cuantificaciones. No obstante, la cuantificación no uniforme parece seguir mejor la forma de la señal original.</w:t>
             </w:r>
           </w:p>
           <w:p>
@@ -6329,7 +6615,6 @@
         <w:ind w:left="426"/>
       </w:pPr>
       <w:r>
-        <w:lastRenderedPageBreak/>
         <w:t xml:space="preserve">Compare </w:t>
       </w:r>
       <w:r>
@@ -6347,7 +6632,11 @@
         <w:t>x</w:t>
       </w:r>
       <w:r>
-        <w:t>[n] con la señal cuantificada uniformemente q</w:t>
+        <w:t xml:space="preserve">[n] con la señal cuantificada uniformemente </w:t>
+      </w:r>
+      <w:proofErr w:type="spellStart"/>
+      <w:r>
+        <w:t>q</w:t>
       </w:r>
       <w:r>
         <w:rPr>
@@ -6355,8 +6644,13 @@
         </w:rPr>
         <w:t>u</w:t>
       </w:r>
-      <w:r>
-        <w:t>[n] y con la señal cuantificada no uniformemente q</w:t>
+      <w:proofErr w:type="spellEnd"/>
+      <w:r>
+        <w:t xml:space="preserve">[n] y con la señal cuantificada no uniformemente </w:t>
+      </w:r>
+      <w:proofErr w:type="spellStart"/>
+      <w:r>
+        <w:t>q</w:t>
       </w:r>
       <w:r>
         <w:rPr>
@@ -6364,6 +6658,7 @@
         </w:rPr>
         <w:t>nu</w:t>
       </w:r>
+      <w:proofErr w:type="spellEnd"/>
       <w:r>
         <w:t>[n]. Es decir, calcule el error cuadrático medio entre la señal original y la señal cuantificada uniformemente y compárelo con el error cuadrático medio entre la señal original y la señal cuantificada no uniformemente.</w:t>
       </w:r>
@@ -6538,7 +6833,15 @@
         <w:t xml:space="preserve"> </w:t>
       </w:r>
       <w:r>
-        <w:t xml:space="preserve">es la muestra n-ésima de la señal (uniforme o no uniformemente) cuantificada, y </w:t>
+        <w:t>es la muestra n-</w:t>
+      </w:r>
+      <w:proofErr w:type="spellStart"/>
+      <w:r>
+        <w:t>ésima</w:t>
+      </w:r>
+      <w:proofErr w:type="spellEnd"/>
+      <w:r>
+        <w:t xml:space="preserve"> de la señal (uniforme o no uniformemente) cuantificada, y </w:t>
       </w:r>
       <m:oMath>
         <m:r>
@@ -6589,6 +6892,45 @@
             <w:pPr>
               <w:pStyle w:val="Prrafodelista"/>
               <w:ind w:left="0"/>
+              <w:jc w:val="left"/>
+              <w:rPr>
+                <w:i/>
+                <w:iCs/>
+              </w:rPr>
+            </w:pPr>
+            <w:r>
+              <w:rPr>
+                <w:i/>
+                <w:iCs/>
+              </w:rPr>
+              <w:t>En este apartado se compar</w:t>
+            </w:r>
+            <w:r>
+              <w:rPr>
+                <w:i/>
+                <w:iCs/>
+              </w:rPr>
+              <w:t xml:space="preserve">a el </w:t>
+            </w:r>
+            <w:r>
+              <w:rPr>
+                <w:i/>
+                <w:iCs/>
+              </w:rPr>
+              <w:t>ECM</w:t>
+            </w:r>
+            <w:r>
+              <w:rPr>
+                <w:i/>
+                <w:iCs/>
+              </w:rPr>
+              <w:t xml:space="preserve"> entre la señal original y las señales cuantificadas. </w:t>
+            </w:r>
+          </w:p>
+          <w:p>
+            <w:pPr>
+              <w:pStyle w:val="Prrafodelista"/>
+              <w:ind w:left="0"/>
               <w:jc w:val="center"/>
               <w:rPr>
                 <w:i/>
@@ -6600,62 +6942,12 @@
             <w:pPr>
               <w:pStyle w:val="Prrafodelista"/>
               <w:ind w:left="0"/>
-              <w:jc w:val="left"/>
-              <w:rPr>
-                <w:i/>
-                <w:iCs/>
-              </w:rPr>
-            </w:pPr>
-            <w:r>
-              <w:rPr>
-                <w:i/>
-                <w:iCs/>
-              </w:rPr>
-              <w:t>En este apartado se compar</w:t>
-            </w:r>
-            <w:r>
-              <w:rPr>
-                <w:i/>
-                <w:iCs/>
-              </w:rPr>
-              <w:t xml:space="preserve">a el </w:t>
-            </w:r>
-            <w:r>
-              <w:rPr>
-                <w:i/>
-                <w:iCs/>
-              </w:rPr>
-              <w:t>ECM</w:t>
-            </w:r>
-            <w:r>
-              <w:rPr>
-                <w:i/>
-                <w:iCs/>
-              </w:rPr>
-              <w:t xml:space="preserve"> entre la señal original y las señales cuantificadas. </w:t>
-            </w:r>
-          </w:p>
-          <w:p>
-            <w:pPr>
-              <w:pStyle w:val="Prrafodelista"/>
-              <w:ind w:left="0"/>
               <w:jc w:val="center"/>
               <w:rPr>
                 <w:i/>
                 <w:iCs/>
               </w:rPr>
             </w:pPr>
-          </w:p>
-          <w:p>
-            <w:pPr>
-              <w:pStyle w:val="Prrafodelista"/>
-              <w:ind w:left="0"/>
-              <w:jc w:val="center"/>
-              <w:rPr>
-                <w:i/>
-                <w:iCs/>
-              </w:rPr>
-            </w:pPr>
             <w:r>
               <w:rPr>
                 <w:i/>
@@ -6663,9 +6955,9 @@
                 <w:noProof/>
               </w:rPr>
               <w:drawing>
-                <wp:inline distT="0" distB="0" distL="0" distR="0" wp14:anchorId="6645F634" wp14:editId="2E290D11">
-                  <wp:extent cx="1192377" cy="585349"/>
-                  <wp:effectExtent l="0" t="0" r="8255" b="5715"/>
+                <wp:inline distT="0" distB="0" distL="0" distR="0" wp14:anchorId="6645F634" wp14:editId="52EDCB0E">
+                  <wp:extent cx="1004455" cy="493096"/>
+                  <wp:effectExtent l="0" t="0" r="5715" b="2540"/>
                   <wp:docPr id="15" name="Imagen 15"/>
                   <wp:cNvGraphicFramePr>
                     <a:graphicFrameLocks xmlns:a="http://schemas.openxmlformats.org/drawingml/2006/main" noChangeAspect="1"/>
@@ -6686,7 +6978,7 @@
                         <pic:spPr>
                           <a:xfrm>
                             <a:off x="0" y="0"/>
-                            <a:ext cx="1208896" cy="593458"/>
+                            <a:ext cx="1050691" cy="515793"/>
                           </a:xfrm>
                           <a:prstGeom prst="rect">
                             <a:avLst/>
@@ -6707,17 +6999,6 @@
               <w:rPr>
                 <w:i/>
                 <w:iCs/>
-              </w:rPr>
-            </w:pPr>
-          </w:p>
-          <w:p>
-            <w:pPr>
-              <w:pStyle w:val="Prrafodelista"/>
-              <w:ind w:left="0"/>
-              <w:jc w:val="center"/>
-              <w:rPr>
-                <w:i/>
-                <w:iCs/>
                 <w:sz w:val="18"/>
                 <w:szCs w:val="18"/>
               </w:rPr>
@@ -6736,7 +7017,6 @@
             <w:pPr>
               <w:pStyle w:val="Prrafodelista"/>
               <w:ind w:left="0"/>
-              <w:jc w:val="center"/>
               <w:rPr>
                 <w:i/>
                 <w:iCs/>
@@ -6753,6 +7033,8 @@
               <w:rPr>
                 <w:i/>
                 <w:iCs/>
+                <w:sz w:val="18"/>
+                <w:szCs w:val="18"/>
               </w:rPr>
             </w:pPr>
           </w:p>
@@ -6928,12 +7210,6 @@
               </w:rPr>
               <w:t>Con esto reafirmamos lo comprobado en los apartados anteriores, que la señal cuantificada no uniformemente se aproxima más a la señal original.</w:t>
             </w:r>
-          </w:p>
-          <w:p>
-            <w:pPr>
-              <w:pStyle w:val="Prrafodelista"/>
-              <w:ind w:left="0"/>
-            </w:pPr>
           </w:p>
           <w:p>
             <w:pPr>
@@ -8168,6 +8444,7 @@
     <w:lsdException w:name="HTML Sample" w:semiHidden="1" w:unhideWhenUsed="1"/>
     <w:lsdException w:name="HTML Typewriter" w:semiHidden="1" w:unhideWhenUsed="1"/>
     <w:lsdException w:name="HTML Variable" w:semiHidden="1" w:unhideWhenUsed="1"/>
+    <w:lsdException w:name="Normal Table" w:semiHidden="1" w:unhideWhenUsed="1"/>
     <w:lsdException w:name="annotation subject" w:semiHidden="1" w:unhideWhenUsed="1"/>
     <w:lsdException w:name="No List" w:semiHidden="1" w:unhideWhenUsed="1"/>
     <w:lsdException w:name="Outline List 1" w:semiHidden="1" w:unhideWhenUsed="1"/>
@@ -8214,8 +8491,10 @@
     <w:lsdException w:name="Table Subtle 2" w:semiHidden="1" w:unhideWhenUsed="1"/>
     <w:lsdException w:name="Table Web 1" w:semiHidden="1" w:unhideWhenUsed="1"/>
     <w:lsdException w:name="Table Web 2" w:semiHidden="1" w:unhideWhenUsed="1"/>
+    <w:lsdException w:name="Table Web 3" w:semiHidden="1" w:unhideWhenUsed="1"/>
     <w:lsdException w:name="Balloon Text" w:semiHidden="1" w:unhideWhenUsed="1"/>
     <w:lsdException w:name="Table Grid" w:uiPriority="59"/>
+    <w:lsdException w:name="Table Theme" w:semiHidden="1" w:unhideWhenUsed="1"/>
     <w:lsdException w:name="Placeholder Text" w:semiHidden="1"/>
     <w:lsdException w:name="No Spacing" w:uiPriority="1" w:qFormat="1"/>
     <w:lsdException w:name="Light Shading" w:uiPriority="60"/>

</xml_diff>